<commit_message>
added more JSON functions
</commit_message>
<xml_diff>
--- a/FreeCodeCamp.docx
+++ b/FreeCodeCamp.docx
@@ -9102,6 +9102,711 @@
           <w:u w:val="none"/>
         </w:rPr>
         <w:t xml:space="preserve"> use expression: var expression = /\S/g; </w:t>
+      </w:r>
+    </w:p>
+    <w:p>
+      <w:pPr>
+        <w:pStyle w:val="Normal"/>
+        <w:rPr>
+          <w:b w:val="false"/>
+          <w:b w:val="false"/>
+          <w:bCs w:val="false"/>
+          <w:i w:val="false"/>
+          <w:i w:val="false"/>
+          <w:iCs w:val="false"/>
+          <w:color w:val="808080"/>
+          <w:u w:val="none"/>
+        </w:rPr>
+      </w:pPr>
+      <w:r>
+        <w:rPr>
+          <w:b w:val="false"/>
+          <w:bCs w:val="false"/>
+          <w:i w:val="false"/>
+          <w:iCs w:val="false"/>
+          <w:color w:val="808080"/>
+          <w:u w:val="none"/>
+        </w:rPr>
+      </w:r>
+    </w:p>
+    <w:p>
+      <w:pPr>
+        <w:pStyle w:val="Normal"/>
+        <w:rPr>
+          <w:u w:val="single"/>
+        </w:rPr>
+      </w:pPr>
+      <w:r>
+        <w:rPr>
+          <w:b w:val="false"/>
+          <w:bCs w:val="false"/>
+          <w:i w:val="false"/>
+          <w:iCs w:val="false"/>
+          <w:color w:val="808080"/>
+          <w:u w:val="single"/>
+        </w:rPr>
+        <w:t>JSON APIs and Ajax</w:t>
+      </w:r>
+    </w:p>
+    <w:p>
+      <w:pPr>
+        <w:pStyle w:val="Normal"/>
+        <w:rPr>
+          <w:u w:val="none"/>
+        </w:rPr>
+      </w:pPr>
+      <w:r>
+        <w:rPr>
+          <w:b w:val="false"/>
+          <w:bCs w:val="false"/>
+          <w:i w:val="false"/>
+          <w:iCs w:val="false"/>
+          <w:color w:val="808080"/>
+          <w:u w:val="none"/>
+        </w:rPr>
+        <w:t>APIs mean Applicaiton Programming Interfaces</w:t>
+      </w:r>
+    </w:p>
+    <w:p>
+      <w:pPr>
+        <w:pStyle w:val="Normal"/>
+        <w:rPr>
+          <w:u w:val="none"/>
+        </w:rPr>
+      </w:pPr>
+      <w:r>
+        <w:rPr>
+          <w:b w:val="false"/>
+          <w:bCs w:val="false"/>
+          <w:i w:val="false"/>
+          <w:iCs w:val="false"/>
+          <w:color w:val="808080"/>
+          <w:u w:val="none"/>
+        </w:rPr>
+        <w:t>Ajax is a technology that updates HTML with data</w:t>
+      </w:r>
+    </w:p>
+    <w:p>
+      <w:pPr>
+        <w:pStyle w:val="Normal"/>
+        <w:rPr>
+          <w:b w:val="false"/>
+          <w:b w:val="false"/>
+          <w:bCs w:val="false"/>
+          <w:i w:val="false"/>
+          <w:i w:val="false"/>
+          <w:iCs w:val="false"/>
+          <w:color w:val="808080"/>
+        </w:rPr>
+      </w:pPr>
+      <w:r>
+        <w:rPr>
+          <w:b w:val="false"/>
+          <w:bCs w:val="false"/>
+          <w:i w:val="false"/>
+          <w:iCs w:val="false"/>
+          <w:color w:val="808080"/>
+        </w:rPr>
+      </w:r>
+    </w:p>
+    <w:p>
+      <w:pPr>
+        <w:pStyle w:val="Normal"/>
+        <w:rPr>
+          <w:u w:val="none"/>
+        </w:rPr>
+      </w:pPr>
+      <w:r>
+        <w:rPr>
+          <w:b w:val="false"/>
+          <w:bCs w:val="false"/>
+          <w:i w:val="false"/>
+          <w:iCs w:val="false"/>
+          <w:color w:val="808080"/>
+          <w:u w:val="none"/>
+        </w:rPr>
+        <w:t>// code for getMessage button</w:t>
+      </w:r>
+    </w:p>
+    <w:p>
+      <w:pPr>
+        <w:pStyle w:val="Normal"/>
+        <w:rPr>
+          <w:u w:val="none"/>
+        </w:rPr>
+      </w:pPr>
+      <w:r>
+        <w:rPr>
+          <w:b w:val="false"/>
+          <w:bCs w:val="false"/>
+          <w:i w:val="false"/>
+          <w:iCs w:val="false"/>
+          <w:color w:val="808080"/>
+          <w:u w:val="none"/>
+        </w:rPr>
+        <w:t>$(“#getMessage”).on(“click”, function(){</w:t>
+      </w:r>
+    </w:p>
+    <w:p>
+      <w:pPr>
+        <w:pStyle w:val="Normal"/>
+        <w:rPr>
+          <w:u w:val="none"/>
+        </w:rPr>
+      </w:pPr>
+      <w:r>
+        <w:rPr>
+          <w:b w:val="false"/>
+          <w:bCs w:val="false"/>
+          <w:i w:val="false"/>
+          <w:iCs w:val="false"/>
+          <w:color w:val="808080"/>
+          <w:u w:val="none"/>
+        </w:rPr>
+        <w:tab/>
+        <w:t>#(“.message”).html(“message”); // changes the html message in .message</w:t>
+      </w:r>
+    </w:p>
+    <w:p>
+      <w:pPr>
+        <w:pStyle w:val="Normal"/>
+        <w:rPr>
+          <w:u w:val="none"/>
+        </w:rPr>
+      </w:pPr>
+      <w:r>
+        <w:rPr>
+          <w:b w:val="false"/>
+          <w:bCs w:val="false"/>
+          <w:i w:val="false"/>
+          <w:iCs w:val="false"/>
+          <w:color w:val="808080"/>
+          <w:u w:val="none"/>
+        </w:rPr>
+        <w:t>});</w:t>
+      </w:r>
+    </w:p>
+    <w:p>
+      <w:pPr>
+        <w:pStyle w:val="Normal"/>
+        <w:rPr>
+          <w:b w:val="false"/>
+          <w:b w:val="false"/>
+          <w:bCs w:val="false"/>
+          <w:i w:val="false"/>
+          <w:i w:val="false"/>
+          <w:iCs w:val="false"/>
+          <w:color w:val="808080"/>
+        </w:rPr>
+      </w:pPr>
+      <w:r>
+        <w:rPr>
+          <w:b w:val="false"/>
+          <w:bCs w:val="false"/>
+          <w:i w:val="false"/>
+          <w:iCs w:val="false"/>
+          <w:color w:val="808080"/>
+        </w:rPr>
+      </w:r>
+    </w:p>
+    <w:p>
+      <w:pPr>
+        <w:pStyle w:val="Normal"/>
+        <w:rPr>
+          <w:u w:val="none"/>
+        </w:rPr>
+      </w:pPr>
+      <w:r>
+        <w:rPr>
+          <w:b w:val="false"/>
+          <w:bCs w:val="false"/>
+          <w:i w:val="false"/>
+          <w:iCs w:val="false"/>
+          <w:color w:val="808080"/>
+          <w:u w:val="none"/>
+        </w:rPr>
+        <w:t>JSON is a data format for transferring API data.</w:t>
+      </w:r>
+    </w:p>
+    <w:p>
+      <w:pPr>
+        <w:pStyle w:val="Normal"/>
+        <w:rPr/>
+      </w:pPr>
+      <w:r>
+        <w:rPr>
+          <w:b w:val="false"/>
+          <w:bCs w:val="false"/>
+          <w:i w:val="false"/>
+          <w:iCs w:val="false"/>
+          <w:color w:val="808080"/>
+          <w:u w:val="none"/>
+        </w:rPr>
+        <w:t>{key :value, key:value}</w:t>
+      </w:r>
+    </w:p>
+    <w:p>
+      <w:pPr>
+        <w:pStyle w:val="Normal"/>
+        <w:rPr>
+          <w:b w:val="false"/>
+          <w:b w:val="false"/>
+          <w:bCs w:val="false"/>
+          <w:i w:val="false"/>
+          <w:i w:val="false"/>
+          <w:iCs w:val="false"/>
+          <w:color w:val="808080"/>
+          <w:u w:val="none"/>
+        </w:rPr>
+      </w:pPr>
+      <w:r>
+        <w:rPr/>
+      </w:r>
+    </w:p>
+    <w:p>
+      <w:pPr>
+        <w:pStyle w:val="Normal"/>
+        <w:rPr/>
+      </w:pPr>
+      <w:r>
+        <w:rPr>
+          <w:b w:val="false"/>
+          <w:bCs w:val="false"/>
+          <w:i w:val="false"/>
+          <w:iCs w:val="false"/>
+          <w:color w:val="808080"/>
+          <w:u w:val="none"/>
+        </w:rPr>
+        <w:t>adding JSON data to html variable.</w:t>
+      </w:r>
+    </w:p>
+    <w:p>
+      <w:pPr>
+        <w:pStyle w:val="Normal"/>
+        <w:rPr/>
+      </w:pPr>
+      <w:r>
+        <w:rPr>
+          <w:b w:val="false"/>
+          <w:bCs w:val="false"/>
+          <w:i w:val="false"/>
+          <w:iCs w:val="false"/>
+          <w:color w:val="808080"/>
+          <w:u w:val="none"/>
+        </w:rPr>
+        <w:t>json.forEach(function(){</w:t>
+      </w:r>
+    </w:p>
+    <w:p>
+      <w:pPr>
+        <w:pStyle w:val="Normal"/>
+        <w:rPr/>
+      </w:pPr>
+      <w:r>
+        <w:rPr>
+          <w:b w:val="false"/>
+          <w:bCs w:val="false"/>
+          <w:i w:val="false"/>
+          <w:iCs w:val="false"/>
+          <w:color w:val="808080"/>
+          <w:u w:val="none"/>
+        </w:rPr>
+        <w:t xml:space="preserve">          </w:t>
+      </w:r>
+      <w:r>
+        <w:rPr>
+          <w:b w:val="false"/>
+          <w:bCs w:val="false"/>
+          <w:i w:val="false"/>
+          <w:iCs w:val="false"/>
+          <w:color w:val="808080"/>
+          <w:u w:val="none"/>
+        </w:rPr>
+        <w:t>var keys = Object.keys(val);</w:t>
+      </w:r>
+    </w:p>
+    <w:p>
+      <w:pPr>
+        <w:pStyle w:val="Normal"/>
+        <w:rPr/>
+      </w:pPr>
+      <w:r>
+        <w:rPr>
+          <w:b w:val="false"/>
+          <w:bCs w:val="false"/>
+          <w:i w:val="false"/>
+          <w:iCs w:val="false"/>
+          <w:color w:val="808080"/>
+          <w:u w:val="none"/>
+        </w:rPr>
+        <w:t xml:space="preserve">          </w:t>
+      </w:r>
+      <w:r>
+        <w:rPr>
+          <w:b w:val="false"/>
+          <w:bCs w:val="false"/>
+          <w:i w:val="false"/>
+          <w:iCs w:val="false"/>
+          <w:color w:val="808080"/>
+          <w:u w:val="none"/>
+        </w:rPr>
+        <w:t>html += "&lt;div class = 'cat'&gt;";</w:t>
+      </w:r>
+    </w:p>
+    <w:p>
+      <w:pPr>
+        <w:pStyle w:val="Normal"/>
+        <w:rPr/>
+      </w:pPr>
+      <w:r>
+        <w:rPr>
+          <w:b w:val="false"/>
+          <w:bCs w:val="false"/>
+          <w:i w:val="false"/>
+          <w:iCs w:val="false"/>
+          <w:color w:val="808080"/>
+          <w:u w:val="none"/>
+        </w:rPr>
+        <w:t xml:space="preserve">          </w:t>
+      </w:r>
+      <w:r>
+        <w:rPr>
+          <w:b w:val="false"/>
+          <w:bCs w:val="false"/>
+          <w:i w:val="false"/>
+          <w:iCs w:val="false"/>
+          <w:color w:val="808080"/>
+          <w:u w:val="none"/>
+        </w:rPr>
+        <w:t>keys.forEach(function(key){</w:t>
+      </w:r>
+    </w:p>
+    <w:p>
+      <w:pPr>
+        <w:pStyle w:val="Normal"/>
+        <w:rPr/>
+      </w:pPr>
+      <w:r>
+        <w:rPr>
+          <w:b w:val="false"/>
+          <w:bCs w:val="false"/>
+          <w:i w:val="false"/>
+          <w:iCs w:val="false"/>
+          <w:color w:val="808080"/>
+          <w:u w:val="none"/>
+        </w:rPr>
+        <w:t xml:space="preserve">            </w:t>
+      </w:r>
+      <w:r>
+        <w:rPr>
+          <w:b w:val="false"/>
+          <w:bCs w:val="false"/>
+          <w:i w:val="false"/>
+          <w:iCs w:val="false"/>
+          <w:color w:val="808080"/>
+          <w:u w:val="none"/>
+        </w:rPr>
+        <w:t>html+= "&lt;strong&gt;" + key + "&lt;/strong&gt;: " + val[key] + "&lt;br&gt;";</w:t>
+      </w:r>
+    </w:p>
+    <w:p>
+      <w:pPr>
+        <w:pStyle w:val="Normal"/>
+        <w:rPr/>
+      </w:pPr>
+      <w:r>
+        <w:rPr>
+          <w:b w:val="false"/>
+          <w:bCs w:val="false"/>
+          <w:i w:val="false"/>
+          <w:iCs w:val="false"/>
+          <w:color w:val="808080"/>
+          <w:u w:val="none"/>
+        </w:rPr>
+        <w:t xml:space="preserve">          </w:t>
+      </w:r>
+      <w:r>
+        <w:rPr>
+          <w:b w:val="false"/>
+          <w:bCs w:val="false"/>
+          <w:i w:val="false"/>
+          <w:iCs w:val="false"/>
+          <w:color w:val="808080"/>
+          <w:u w:val="none"/>
+        </w:rPr>
+        <w:t>});</w:t>
+      </w:r>
+    </w:p>
+    <w:p>
+      <w:pPr>
+        <w:pStyle w:val="Normal"/>
+        <w:rPr/>
+      </w:pPr>
+      <w:r>
+        <w:rPr>
+          <w:b w:val="false"/>
+          <w:bCs w:val="false"/>
+          <w:i w:val="false"/>
+          <w:iCs w:val="false"/>
+          <w:color w:val="808080"/>
+          <w:u w:val="none"/>
+        </w:rPr>
+        <w:t xml:space="preserve">          </w:t>
+      </w:r>
+      <w:r>
+        <w:rPr>
+          <w:b w:val="false"/>
+          <w:bCs w:val="false"/>
+          <w:i w:val="false"/>
+          <w:iCs w:val="false"/>
+          <w:color w:val="808080"/>
+          <w:u w:val="none"/>
+        </w:rPr>
+        <w:t>html += "&lt;/div&gt;&lt;br&gt;"</w:t>
+      </w:r>
+    </w:p>
+    <w:p>
+      <w:pPr>
+        <w:pStyle w:val="Normal"/>
+        <w:rPr/>
+      </w:pPr>
+      <w:r>
+        <w:rPr>
+          <w:b w:val="false"/>
+          <w:bCs w:val="false"/>
+          <w:i w:val="false"/>
+          <w:iCs w:val="false"/>
+          <w:color w:val="808080"/>
+          <w:u w:val="none"/>
+        </w:rPr>
+        <w:t xml:space="preserve">        </w:t>
+      </w:r>
+      <w:r>
+        <w:rPr>
+          <w:b w:val="false"/>
+          <w:bCs w:val="false"/>
+          <w:i w:val="false"/>
+          <w:iCs w:val="false"/>
+          <w:color w:val="808080"/>
+          <w:u w:val="none"/>
+        </w:rPr>
+        <w:t>});</w:t>
+      </w:r>
+    </w:p>
+    <w:p>
+      <w:pPr>
+        <w:pStyle w:val="Normal"/>
+        <w:rPr>
+          <w:b w:val="false"/>
+          <w:b w:val="false"/>
+          <w:bCs w:val="false"/>
+          <w:i w:val="false"/>
+          <w:i w:val="false"/>
+          <w:iCs w:val="false"/>
+          <w:color w:val="808080"/>
+          <w:u w:val="none"/>
+        </w:rPr>
+      </w:pPr>
+      <w:r>
+        <w:rPr/>
+      </w:r>
+    </w:p>
+    <w:p>
+      <w:pPr>
+        <w:pStyle w:val="Normal"/>
+        <w:rPr/>
+      </w:pPr>
+      <w:r>
+        <w:rPr>
+          <w:b w:val="false"/>
+          <w:bCs w:val="false"/>
+          <w:i w:val="false"/>
+          <w:iCs w:val="false"/>
+          <w:color w:val="808080"/>
+          <w:u w:val="none"/>
+        </w:rPr>
+        <w:t xml:space="preserve">rednering images from JSON </w:t>
+      </w:r>
+    </w:p>
+    <w:p>
+      <w:pPr>
+        <w:pStyle w:val="Normal"/>
+        <w:rPr/>
+      </w:pPr>
+      <w:r>
+        <w:rPr>
+          <w:b w:val="false"/>
+          <w:bCs w:val="false"/>
+          <w:i w:val="false"/>
+          <w:iCs w:val="false"/>
+          <w:color w:val="808080"/>
+          <w:u w:val="none"/>
+        </w:rPr>
+        <w:t>html += "&lt;img src = '" + val.imageLink + "' " + "alt='" + val.altText + "'&gt;";</w:t>
+      </w:r>
+    </w:p>
+    <w:p>
+      <w:pPr>
+        <w:pStyle w:val="Normal"/>
+        <w:rPr>
+          <w:b w:val="false"/>
+          <w:b w:val="false"/>
+          <w:bCs w:val="false"/>
+          <w:i w:val="false"/>
+          <w:i w:val="false"/>
+          <w:iCs w:val="false"/>
+          <w:color w:val="808080"/>
+          <w:u w:val="none"/>
+        </w:rPr>
+      </w:pPr>
+      <w:r>
+        <w:rPr/>
+      </w:r>
+    </w:p>
+    <w:p>
+      <w:pPr>
+        <w:pStyle w:val="Normal"/>
+        <w:rPr/>
+      </w:pPr>
+      <w:r>
+        <w:rPr>
+          <w:b w:val="false"/>
+          <w:bCs w:val="false"/>
+          <w:i w:val="false"/>
+          <w:iCs w:val="false"/>
+          <w:color w:val="808080"/>
+          <w:u w:val="none"/>
+        </w:rPr>
+        <w:t>getting location:</w:t>
+      </w:r>
+    </w:p>
+    <w:p>
+      <w:pPr>
+        <w:pStyle w:val="Normal"/>
+        <w:rPr/>
+      </w:pPr>
+      <w:r>
+        <w:rPr>
+          <w:b w:val="false"/>
+          <w:bCs w:val="false"/>
+          <w:i w:val="false"/>
+          <w:iCs w:val="false"/>
+          <w:color w:val="808080"/>
+          <w:u w:val="none"/>
+        </w:rPr>
+        <w:t>if (navigator.geolocation){</w:t>
+      </w:r>
+    </w:p>
+    <w:p>
+      <w:pPr>
+        <w:pStyle w:val="Normal"/>
+        <w:rPr/>
+      </w:pPr>
+      <w:r>
+        <w:rPr>
+          <w:b w:val="false"/>
+          <w:bCs w:val="false"/>
+          <w:i w:val="false"/>
+          <w:iCs w:val="false"/>
+          <w:color w:val="808080"/>
+          <w:u w:val="none"/>
+        </w:rPr>
+        <w:t xml:space="preserve">    </w:t>
+      </w:r>
+      <w:r>
+        <w:rPr>
+          <w:b w:val="false"/>
+          <w:bCs w:val="false"/>
+          <w:i w:val="false"/>
+          <w:iCs w:val="false"/>
+          <w:color w:val="808080"/>
+          <w:u w:val="none"/>
+        </w:rPr>
+        <w:t>navigator.geolocation.getCurrentPosition(function(position){</w:t>
+      </w:r>
+    </w:p>
+    <w:p>
+      <w:pPr>
+        <w:pStyle w:val="Normal"/>
+        <w:rPr/>
+      </w:pPr>
+      <w:r>
+        <w:rPr>
+          <w:b w:val="false"/>
+          <w:bCs w:val="false"/>
+          <w:i w:val="false"/>
+          <w:iCs w:val="false"/>
+          <w:color w:val="808080"/>
+          <w:u w:val="none"/>
+        </w:rPr>
+        <w:t xml:space="preserve">    </w:t>
+      </w:r>
+      <w:r>
+        <w:rPr>
+          <w:b w:val="false"/>
+          <w:bCs w:val="false"/>
+          <w:i w:val="false"/>
+          <w:iCs w:val="false"/>
+          <w:color w:val="808080"/>
+          <w:u w:val="none"/>
+        </w:rPr>
+        <w:t>$("#data").html("latitude: " + position.coords.latitude + "&lt;br&gt;longitude: " + position.coords.longitude);</w:t>
+      </w:r>
+    </w:p>
+    <w:p>
+      <w:pPr>
+        <w:pStyle w:val="Normal"/>
+        <w:rPr/>
+      </w:pPr>
+      <w:r>
+        <w:rPr>
+          <w:b w:val="false"/>
+          <w:bCs w:val="false"/>
+          <w:i w:val="false"/>
+          <w:iCs w:val="false"/>
+          <w:color w:val="808080"/>
+          <w:u w:val="none"/>
+        </w:rPr>
+        <w:t xml:space="preserve">    </w:t>
+      </w:r>
+      <w:r>
+        <w:rPr>
+          <w:b w:val="false"/>
+          <w:bCs w:val="false"/>
+          <w:i w:val="false"/>
+          <w:iCs w:val="false"/>
+          <w:color w:val="808080"/>
+          <w:u w:val="none"/>
+        </w:rPr>
+        <w:t>});</w:t>
+      </w:r>
+    </w:p>
+    <w:p>
+      <w:pPr>
+        <w:pStyle w:val="Normal"/>
+        <w:rPr/>
+      </w:pPr>
+      <w:r>
+        <w:rPr>
+          <w:b w:val="false"/>
+          <w:bCs w:val="false"/>
+          <w:i w:val="false"/>
+          <w:iCs w:val="false"/>
+          <w:color w:val="808080"/>
+          <w:u w:val="none"/>
+        </w:rPr>
+        <w:t xml:space="preserve">  </w:t>
+      </w:r>
+      <w:r>
+        <w:rPr>
+          <w:b w:val="false"/>
+          <w:bCs w:val="false"/>
+          <w:i w:val="false"/>
+          <w:iCs w:val="false"/>
+          <w:color w:val="808080"/>
+          <w:u w:val="none"/>
+        </w:rPr>
+        <w:t>}</w:t>
       </w:r>
     </w:p>
     <w:sectPr>

</xml_diff>

<commit_message>
addTogether closure complete, inefficient though
</commit_message>
<xml_diff>
--- a/FreeCodeCamp.docx
+++ b/FreeCodeCamp.docx
@@ -7914,6 +7914,50 @@
       <w:pPr>
         <w:pStyle w:val="Normal"/>
         <w:rPr>
+          <w:color w:val="808080"/>
+          <w:u w:val="single"/>
+        </w:rPr>
+      </w:pPr>
+      <w:r>
+        <w:rPr>
+          <w:color w:val="808080"/>
+          <w:u w:val="single"/>
+        </w:rPr>
+        <w:t>Closures:</w:t>
+      </w:r>
+    </w:p>
+    <w:p>
+      <w:pPr>
+        <w:pStyle w:val="Normal"/>
+        <w:rPr>
+          <w:color w:val="808080"/>
+          <w:u w:val="single"/>
+        </w:rPr>
+      </w:pPr>
+      <w:r>
+        <w:rPr>
+          <w:color w:val="808080"/>
+          <w:u w:val="single"/>
+        </w:rPr>
+      </w:r>
+    </w:p>
+    <w:p>
+      <w:pPr>
+        <w:pStyle w:val="Normal"/>
+        <w:rPr>
+          <w:color w:val="808080"/>
+        </w:rPr>
+      </w:pPr>
+      <w:r>
+        <w:rPr>
+          <w:color w:val="808080"/>
+        </w:rPr>
+      </w:r>
+    </w:p>
+    <w:p>
+      <w:pPr>
+        <w:pStyle w:val="Normal"/>
+        <w:rPr>
           <w:u w:val="single"/>
         </w:rPr>
       </w:pPr>
@@ -8541,6 +8585,28 @@
           <w:color w:val="808080"/>
         </w:rPr>
         <w:t>}</w:t>
+      </w:r>
+    </w:p>
+    <w:p>
+      <w:pPr>
+        <w:pStyle w:val="Normal"/>
+        <w:rPr>
+          <w:color w:val="808080"/>
+        </w:rPr>
+      </w:pPr>
+      <w:r>
+        <w:rPr/>
+      </w:r>
+    </w:p>
+    <w:p>
+      <w:pPr>
+        <w:pStyle w:val="Normal"/>
+        <w:rPr>
+          <w:color w:val="808080"/>
+        </w:rPr>
+      </w:pPr>
+      <w:r>
+        <w:rPr/>
       </w:r>
     </w:p>
     <w:sectPr>

</xml_diff>

<commit_message>
started telephoneCheck and added FreeCodeCamp notes
</commit_message>
<xml_diff>
--- a/FreeCodeCamp.docx
+++ b/FreeCodeCamp.docx
@@ -5009,15 +5009,111 @@
     <w:p>
       <w:pPr>
         <w:pStyle w:val="Normal"/>
-        <w:rPr>
-          <w:color w:val="B2B2B2"/>
-        </w:rPr>
+        <w:rPr/>
       </w:pPr>
       <w:r>
         <w:rPr>
           <w:color w:val="808080"/>
         </w:rPr>
         <w:t>remember to string your if and else if statements from smallest to biggest to capture the best resolution!</w:t>
+      </w:r>
+    </w:p>
+    <w:p>
+      <w:pPr>
+        <w:pStyle w:val="Normal"/>
+        <w:rPr>
+          <w:color w:val="B2B2B2"/>
+        </w:rPr>
+      </w:pPr>
+      <w:r>
+        <w:rPr/>
+      </w:r>
+    </w:p>
+    <w:p>
+      <w:pPr>
+        <w:pStyle w:val="Normal"/>
+        <w:rPr>
+          <w:i/>
+          <w:i/>
+          <w:iCs/>
+        </w:rPr>
+      </w:pPr>
+      <w:r>
+        <w:rPr>
+          <w:i/>
+          <w:iCs/>
+          <w:color w:val="B2B2B2"/>
+        </w:rPr>
+        <w:t>splice()</w:t>
+      </w:r>
+    </w:p>
+    <w:p>
+      <w:pPr>
+        <w:pStyle w:val="Normal"/>
+        <w:rPr>
+          <w:color w:val="808080"/>
+        </w:rPr>
+      </w:pPr>
+      <w:r>
+        <w:rPr>
+          <w:color w:val="808080"/>
+        </w:rPr>
+        <w:t xml:space="preserve">var deletedElements = array.splice(start, deleteCount, item1, item2...) </w:t>
+      </w:r>
+    </w:p>
+    <w:p>
+      <w:pPr>
+        <w:pStyle w:val="Normal"/>
+        <w:rPr>
+          <w:color w:val="808080"/>
+        </w:rPr>
+      </w:pPr>
+      <w:r>
+        <w:rPr>
+          <w:color w:val="808080"/>
+        </w:rPr>
+        <w:t>returns modified array, deleteCount is number of elements you want to remove, and item1, etc are elements that you want to add to the array.</w:t>
+      </w:r>
+    </w:p>
+    <w:p>
+      <w:pPr>
+        <w:pStyle w:val="Normal"/>
+        <w:rPr>
+          <w:color w:val="808080"/>
+        </w:rPr>
+      </w:pPr>
+      <w:r>
+        <w:rPr>
+          <w:color w:val="808080"/>
+        </w:rPr>
+      </w:r>
+    </w:p>
+    <w:p>
+      <w:pPr>
+        <w:pStyle w:val="Normal"/>
+        <w:rPr>
+          <w:color w:val="808080"/>
+        </w:rPr>
+      </w:pPr>
+      <w:r>
+        <w:rPr>
+          <w:color w:val="808080"/>
+        </w:rPr>
+        <w:t>Slice()</w:t>
+      </w:r>
+    </w:p>
+    <w:p>
+      <w:pPr>
+        <w:pStyle w:val="Normal"/>
+        <w:rPr>
+          <w:color w:val="808080"/>
+        </w:rPr>
+      </w:pPr>
+      <w:r>
+        <w:rPr>
+          <w:color w:val="808080"/>
+        </w:rPr>
+        <w:t xml:space="preserve">returns a  </w:t>
       </w:r>
     </w:p>
     <w:p>
@@ -7931,13 +8027,44 @@
         <w:pStyle w:val="Normal"/>
         <w:rPr>
           <w:color w:val="808080"/>
-          <w:u w:val="single"/>
-        </w:rPr>
-      </w:pPr>
-      <w:r>
-        <w:rPr>
-          <w:color w:val="808080"/>
-          <w:u w:val="single"/>
+          <w:u w:val="none"/>
+        </w:rPr>
+      </w:pPr>
+      <w:r>
+        <w:rPr>
+          <w:color w:val="808080"/>
+          <w:u w:val="none"/>
+        </w:rPr>
+        <w:t>Closures are functions that refer to independent (free) variables (variables used locally, but defined in an enclosing scope). These variables remember the environment in which they were created.</w:t>
+      </w:r>
+    </w:p>
+    <w:p>
+      <w:pPr>
+        <w:pStyle w:val="Normal"/>
+        <w:rPr>
+          <w:color w:val="808080"/>
+          <w:u w:val="none"/>
+        </w:rPr>
+      </w:pPr>
+      <w:r>
+        <w:rPr>
+          <w:color w:val="808080"/>
+          <w:u w:val="none"/>
+        </w:rPr>
+      </w:r>
+    </w:p>
+    <w:p>
+      <w:pPr>
+        <w:pStyle w:val="Normal"/>
+        <w:rPr>
+          <w:color w:val="808080"/>
+          <w:u w:val="none"/>
+        </w:rPr>
+      </w:pPr>
+      <w:r>
+        <w:rPr>
+          <w:color w:val="808080"/>
+          <w:u w:val="none"/>
         </w:rPr>
       </w:r>
     </w:p>

</xml_diff>

<commit_message>
latest version added BOM notes
</commit_message>
<xml_diff>
--- a/FreeCodeCamp.docx
+++ b/FreeCodeCamp.docx
@@ -5103,25 +5103,31 @@
           <w:color w:val="808080"/>
         </w:rPr>
       </w:pPr>
-      <w:r>
-        <w:rPr>
-          <w:color w:val="808080"/>
-        </w:rPr>
-        <w:t>Slice()</w:t>
-      </w:r>
-    </w:p>
-    <w:p>
-      <w:pPr>
-        <w:pStyle w:val="Normal"/>
-        <w:rPr>
-          <w:color w:val="808080"/>
-        </w:rPr>
-      </w:pPr>
-      <w:r>
-        <w:rPr>
-          <w:color w:val="808080"/>
-        </w:rPr>
-        <w:t xml:space="preserve">returns a  </w:t>
+      <w:bookmarkStart w:id="2" w:name="__DdeLink__975_954366758"/>
+      <w:r>
+        <w:rPr>
+          <w:color w:val="808080"/>
+        </w:rPr>
+        <w:t>Slice</w:t>
+      </w:r>
+      <w:bookmarkEnd w:id="2"/>
+      <w:r>
+        <w:rPr>
+          <w:color w:val="808080"/>
+        </w:rPr>
+        <w:t>()</w:t>
+      </w:r>
+    </w:p>
+    <w:p>
+      <w:pPr>
+        <w:pStyle w:val="Normal"/>
+        <w:rPr/>
+      </w:pPr>
+      <w:r>
+        <w:rPr>
+          <w:color w:val="808080"/>
+        </w:rPr>
+        <w:t>returns a new array from items that you selected.</w:t>
       </w:r>
     </w:p>
     <w:p>
@@ -8929,7 +8935,12 @@
         </w:rPr>
       </w:pPr>
       <w:r>
-        <w:rPr/>
+        <w:rPr>
+          <w:b w:val="false"/>
+          <w:bCs w:val="false"/>
+          <w:color w:val="808080"/>
+          <w:u w:val="none"/>
+        </w:rPr>
       </w:r>
     </w:p>
     <w:p>
@@ -8974,7 +8985,12 @@
         </w:rPr>
       </w:pPr>
       <w:r>
-        <w:rPr/>
+        <w:rPr>
+          <w:b w:val="false"/>
+          <w:bCs w:val="false"/>
+          <w:color w:val="808080"/>
+          <w:u w:val="none"/>
+        </w:rPr>
       </w:r>
     </w:p>
     <w:p>
@@ -9013,7 +9029,12 @@
         </w:rPr>
       </w:pPr>
       <w:r>
-        <w:rPr/>
+        <w:rPr>
+          <w:b w:val="false"/>
+          <w:bCs w:val="false"/>
+          <w:color w:val="808080"/>
+          <w:u w:val="none"/>
+        </w:rPr>
       </w:r>
     </w:p>
     <w:p>
@@ -9095,7 +9116,12 @@
         </w:rPr>
       </w:pPr>
       <w:r>
-        <w:rPr/>
+        <w:rPr>
+          <w:b w:val="false"/>
+          <w:bCs w:val="false"/>
+          <w:color w:val="808080"/>
+          <w:u w:val="none"/>
+        </w:rPr>
       </w:r>
     </w:p>
     <w:p>
@@ -9156,22 +9182,32 @@
         </w:rPr>
       </w:pPr>
       <w:r>
-        <w:rPr/>
-      </w:r>
-    </w:p>
-    <w:p>
-      <w:pPr>
-        <w:pStyle w:val="Normal"/>
-        <w:rPr>
-          <w:b w:val="false"/>
-          <w:b w:val="false"/>
-          <w:bCs w:val="false"/>
-          <w:color w:val="808080"/>
-          <w:u w:val="none"/>
-        </w:rPr>
-      </w:pPr>
-      <w:r>
-        <w:rPr/>
+        <w:rPr>
+          <w:b w:val="false"/>
+          <w:bCs w:val="false"/>
+          <w:color w:val="808080"/>
+          <w:u w:val="none"/>
+        </w:rPr>
+      </w:r>
+    </w:p>
+    <w:p>
+      <w:pPr>
+        <w:pStyle w:val="Normal"/>
+        <w:rPr>
+          <w:b w:val="false"/>
+          <w:b w:val="false"/>
+          <w:bCs w:val="false"/>
+          <w:color w:val="808080"/>
+          <w:u w:val="none"/>
+        </w:rPr>
+      </w:pPr>
+      <w:r>
+        <w:rPr>
+          <w:b w:val="false"/>
+          <w:bCs w:val="false"/>
+          <w:color w:val="808080"/>
+          <w:u w:val="none"/>
+        </w:rPr>
       </w:r>
     </w:p>
     <w:p>
@@ -9368,7 +9404,12 @@
         </w:rPr>
       </w:pPr>
       <w:r>
-        <w:rPr/>
+        <w:rPr>
+          <w:b w:val="false"/>
+          <w:bCs w:val="false"/>
+          <w:color w:val="808080"/>
+          <w:u w:val="none"/>
+        </w:rPr>
       </w:r>
     </w:p>
     <w:p>
@@ -9385,7 +9426,7 @@
         </w:rPr>
         <w:t xml:space="preserve">To log into server as client, go to browser and type in </w:t>
       </w:r>
-      <w:hyperlink r:id="rId5" w:tgtFrame="_blank">
+      <w:hyperlink r:id="rId5">
         <w:r>
           <w:rPr>
             <w:rStyle w:val="InternetLink"/>
@@ -9419,7 +9460,12 @@
         </w:rPr>
       </w:pPr>
       <w:r>
-        <w:rPr/>
+        <w:rPr>
+          <w:b w:val="false"/>
+          <w:bCs w:val="false"/>
+          <w:color w:val="808080"/>
+          <w:u w:val="none"/>
+        </w:rPr>
       </w:r>
     </w:p>
     <w:p>
@@ -9467,7 +9513,12 @@
         </w:rPr>
       </w:pPr>
       <w:r>
-        <w:rPr/>
+        <w:rPr>
+          <w:b w:val="false"/>
+          <w:bCs w:val="false"/>
+          <w:color w:val="808080"/>
+          <w:u w:val="none"/>
+        </w:rPr>
       </w:r>
     </w:p>
     <w:p>
@@ -9536,7 +9587,12 @@
         </w:rPr>
       </w:pPr>
       <w:r>
-        <w:rPr/>
+        <w:rPr>
+          <w:b w:val="false"/>
+          <w:bCs w:val="false"/>
+          <w:color w:val="808080"/>
+          <w:u w:val="none"/>
+        </w:rPr>
       </w:r>
     </w:p>
     <w:p>
@@ -9566,7 +9622,12 @@
         </w:rPr>
       </w:pPr>
       <w:r>
-        <w:rPr/>
+        <w:rPr>
+          <w:b w:val="false"/>
+          <w:bCs w:val="false"/>
+          <w:color w:val="808080"/>
+          <w:u w:val="none"/>
+        </w:rPr>
       </w:r>
     </w:p>
     <w:p>
@@ -9614,7 +9675,12 @@
         </w:rPr>
       </w:pPr>
       <w:r>
-        <w:rPr/>
+        <w:rPr>
+          <w:b w:val="false"/>
+          <w:bCs w:val="false"/>
+          <w:color w:val="808080"/>
+          <w:u w:val="none"/>
+        </w:rPr>
       </w:r>
     </w:p>
     <w:p>
@@ -9692,7 +9758,12 @@
         </w:rPr>
       </w:pPr>
       <w:r>
-        <w:rPr/>
+        <w:rPr>
+          <w:b w:val="false"/>
+          <w:bCs w:val="false"/>
+          <w:color w:val="808080"/>
+          <w:u w:val="none"/>
+        </w:rPr>
       </w:r>
     </w:p>
     <w:p>
@@ -9740,7 +9811,12 @@
         </w:rPr>
       </w:pPr>
       <w:r>
-        <w:rPr/>
+        <w:rPr>
+          <w:b w:val="false"/>
+          <w:bCs w:val="false"/>
+          <w:color w:val="808080"/>
+          <w:u w:val="none"/>
+        </w:rPr>
       </w:r>
     </w:p>
     <w:p>
@@ -9788,7 +9864,12 @@
         </w:rPr>
       </w:pPr>
       <w:r>
-        <w:rPr/>
+        <w:rPr>
+          <w:b w:val="false"/>
+          <w:bCs w:val="false"/>
+          <w:color w:val="808080"/>
+          <w:u w:val="none"/>
+        </w:rPr>
       </w:r>
     </w:p>
     <w:p>
@@ -9869,22 +9950,32 @@
         </w:rPr>
       </w:pPr>
       <w:r>
-        <w:rPr/>
-      </w:r>
-    </w:p>
-    <w:p>
-      <w:pPr>
-        <w:pStyle w:val="Normal"/>
-        <w:rPr>
-          <w:b w:val="false"/>
-          <w:b w:val="false"/>
-          <w:bCs w:val="false"/>
-          <w:color w:val="808080"/>
-          <w:u w:val="none"/>
-        </w:rPr>
-      </w:pPr>
-      <w:r>
-        <w:rPr/>
+        <w:rPr>
+          <w:b w:val="false"/>
+          <w:bCs w:val="false"/>
+          <w:color w:val="808080"/>
+          <w:u w:val="none"/>
+        </w:rPr>
+      </w:r>
+    </w:p>
+    <w:p>
+      <w:pPr>
+        <w:pStyle w:val="Normal"/>
+        <w:rPr>
+          <w:b w:val="false"/>
+          <w:b w:val="false"/>
+          <w:bCs w:val="false"/>
+          <w:color w:val="808080"/>
+          <w:u w:val="none"/>
+        </w:rPr>
+      </w:pPr>
+      <w:r>
+        <w:rPr>
+          <w:b w:val="false"/>
+          <w:bCs w:val="false"/>
+          <w:color w:val="808080"/>
+          <w:u w:val="none"/>
+        </w:rPr>
       </w:r>
     </w:p>
     <w:p>
@@ -9947,7 +10038,12 @@
         </w:rPr>
       </w:pPr>
       <w:r>
-        <w:rPr/>
+        <w:rPr>
+          <w:b w:val="false"/>
+          <w:bCs w:val="false"/>
+          <w:color w:val="808080"/>
+          <w:u w:val="none"/>
+        </w:rPr>
       </w:r>
     </w:p>
     <w:p>
@@ -9977,7 +10073,12 @@
         </w:rPr>
       </w:pPr>
       <w:r>
-        <w:rPr/>
+        <w:rPr>
+          <w:b w:val="false"/>
+          <w:bCs w:val="false"/>
+          <w:color w:val="808080"/>
+          <w:u w:val="none"/>
+        </w:rPr>
       </w:r>
     </w:p>
     <w:p>
@@ -10165,7 +10266,12 @@
         </w:rPr>
       </w:pPr>
       <w:r>
-        <w:rPr/>
+        <w:rPr>
+          <w:b w:val="false"/>
+          <w:bCs w:val="false"/>
+          <w:color w:val="808080"/>
+          <w:u w:val="none"/>
+        </w:rPr>
       </w:r>
     </w:p>
     <w:p>
@@ -10304,109 +10410,1262 @@
         </w:rPr>
       </w:pPr>
       <w:r>
-        <w:rPr/>
-      </w:r>
-    </w:p>
-    <w:p>
-      <w:pPr>
-        <w:pStyle w:val="Normal"/>
-        <w:rPr>
-          <w:b w:val="false"/>
-          <w:b w:val="false"/>
-          <w:bCs w:val="false"/>
-          <w:color w:val="808080"/>
-          <w:u w:val="none"/>
-        </w:rPr>
-      </w:pPr>
-      <w:r>
-        <w:rPr/>
-      </w:r>
-    </w:p>
-    <w:p>
-      <w:pPr>
-        <w:pStyle w:val="Normal"/>
-        <w:rPr>
-          <w:b w:val="false"/>
-          <w:b w:val="false"/>
-          <w:bCs w:val="false"/>
-          <w:color w:val="808080"/>
-          <w:u w:val="none"/>
-        </w:rPr>
-      </w:pPr>
-      <w:r>
-        <w:rPr/>
-      </w:r>
-    </w:p>
-    <w:p>
-      <w:pPr>
-        <w:pStyle w:val="Normal"/>
-        <w:rPr>
-          <w:b w:val="false"/>
-          <w:b w:val="false"/>
-          <w:bCs w:val="false"/>
-          <w:color w:val="808080"/>
-          <w:u w:val="none"/>
-        </w:rPr>
-      </w:pPr>
-      <w:r>
-        <w:rPr/>
-      </w:r>
-    </w:p>
-    <w:p>
-      <w:pPr>
-        <w:pStyle w:val="Normal"/>
-        <w:rPr>
-          <w:b w:val="false"/>
-          <w:b w:val="false"/>
-          <w:bCs w:val="false"/>
-          <w:color w:val="808080"/>
-          <w:u w:val="none"/>
-        </w:rPr>
-      </w:pPr>
-      <w:r>
-        <w:rPr/>
-      </w:r>
-    </w:p>
-    <w:p>
-      <w:pPr>
-        <w:pStyle w:val="Normal"/>
-        <w:rPr>
-          <w:b w:val="false"/>
-          <w:b w:val="false"/>
-          <w:bCs w:val="false"/>
-          <w:color w:val="808080"/>
-          <w:u w:val="none"/>
-        </w:rPr>
-      </w:pPr>
-      <w:r>
-        <w:rPr/>
-      </w:r>
-    </w:p>
-    <w:p>
-      <w:pPr>
-        <w:pStyle w:val="Normal"/>
-        <w:rPr>
-          <w:b w:val="false"/>
-          <w:b w:val="false"/>
-          <w:bCs w:val="false"/>
-          <w:color w:val="808080"/>
-          <w:u w:val="none"/>
-        </w:rPr>
-      </w:pPr>
-      <w:r>
-        <w:rPr/>
-      </w:r>
-    </w:p>
-    <w:p>
-      <w:pPr>
-        <w:pStyle w:val="Normal"/>
-        <w:rPr>
-          <w:b w:val="false"/>
-          <w:b w:val="false"/>
-          <w:bCs w:val="false"/>
-          <w:color w:val="808080"/>
-          <w:u w:val="none"/>
-        </w:rPr>
+        <w:rPr>
+          <w:b w:val="false"/>
+          <w:bCs w:val="false"/>
+          <w:color w:val="808080"/>
+          <w:u w:val="none"/>
+        </w:rPr>
+      </w:r>
+    </w:p>
+    <w:p>
+      <w:pPr>
+        <w:pStyle w:val="Normal"/>
+        <w:rPr>
+          <w:u w:val="single"/>
+        </w:rPr>
+      </w:pPr>
+      <w:r>
+        <w:rPr>
+          <w:b w:val="false"/>
+          <w:bCs w:val="false"/>
+          <w:color w:val="808080"/>
+          <w:u w:val="single"/>
+        </w:rPr>
+        <w:t>Javascript Browser Object Model (BOM)</w:t>
+      </w:r>
+    </w:p>
+    <w:p>
+      <w:pPr>
+        <w:pStyle w:val="TableContents"/>
+        <w:rPr/>
+      </w:pPr>
+      <w:r>
+        <w:rPr/>
+        <w:t>not all same in difference browsers</w:t>
+      </w:r>
+    </w:p>
+    <w:p>
+      <w:pPr>
+        <w:pStyle w:val="TableContents"/>
+        <w:rPr/>
+      </w:pPr>
+      <w:r>
+        <w:rPr/>
+      </w:r>
+    </w:p>
+    <w:p>
+      <w:pPr>
+        <w:pStyle w:val="TableContents"/>
+        <w:rPr/>
+      </w:pPr>
+      <w:r>
+        <w:rPr/>
+        <w:t>window.innerHeight</w:t>
+      </w:r>
+    </w:p>
+    <w:p>
+      <w:pPr>
+        <w:pStyle w:val="TableContents"/>
+        <w:rPr/>
+      </w:pPr>
+      <w:r>
+        <w:rPr/>
+        <w:t>window.innerWidth</w:t>
+      </w:r>
+    </w:p>
+    <w:p>
+      <w:pPr>
+        <w:pStyle w:val="TableContents"/>
+        <w:rPr/>
+      </w:pPr>
+      <w:r>
+        <w:rPr/>
+        <w:t>[doesn’t incluse scrollbars]</w:t>
+      </w:r>
+    </w:p>
+    <w:p>
+      <w:pPr>
+        <w:pStyle w:val="TableContents"/>
+        <w:rPr/>
+      </w:pPr>
+      <w:r>
+        <w:rPr/>
+      </w:r>
+    </w:p>
+    <w:p>
+      <w:pPr>
+        <w:pStyle w:val="TableContents"/>
+        <w:rPr/>
+      </w:pPr>
+      <w:r>
+        <w:rPr/>
+        <w:t>window.open()</w:t>
+      </w:r>
+    </w:p>
+    <w:p>
+      <w:pPr>
+        <w:pStyle w:val="TableContents"/>
+        <w:rPr/>
+      </w:pPr>
+      <w:r>
+        <w:rPr/>
+        <w:t>window.close()</w:t>
+      </w:r>
+    </w:p>
+    <w:p>
+      <w:pPr>
+        <w:pStyle w:val="TableContents"/>
+        <w:rPr/>
+      </w:pPr>
+      <w:r>
+        <w:rPr/>
+        <w:t>window.moveTo()</w:t>
+      </w:r>
+    </w:p>
+    <w:p>
+      <w:pPr>
+        <w:pStyle w:val="TableContents"/>
+        <w:rPr>
+          <w:b w:val="false"/>
+          <w:b w:val="false"/>
+          <w:bCs w:val="false"/>
+          <w:color w:val="808080"/>
+          <w:u w:val="none"/>
+        </w:rPr>
+      </w:pPr>
+      <w:r>
+        <w:rPr>
+          <w:b w:val="false"/>
+          <w:bCs w:val="false"/>
+          <w:color w:val="808080"/>
+          <w:u w:val="none"/>
+        </w:rPr>
+        <w:t>window.resizeTo()</w:t>
+      </w:r>
+    </w:p>
+    <w:p>
+      <w:pPr>
+        <w:pStyle w:val="Normal"/>
+        <w:rPr>
+          <w:b w:val="false"/>
+          <w:b w:val="false"/>
+          <w:bCs w:val="false"/>
+          <w:color w:val="808080"/>
+          <w:u w:val="none"/>
+        </w:rPr>
+      </w:pPr>
+      <w:r>
+        <w:rPr>
+          <w:b w:val="false"/>
+          <w:bCs w:val="false"/>
+          <w:color w:val="808080"/>
+          <w:u w:val="none"/>
+        </w:rPr>
+      </w:r>
+    </w:p>
+    <w:p>
+      <w:pPr>
+        <w:pStyle w:val="Normal"/>
+        <w:rPr>
+          <w:b w:val="false"/>
+          <w:b w:val="false"/>
+          <w:bCs w:val="false"/>
+          <w:color w:val="808080"/>
+          <w:u w:val="none"/>
+        </w:rPr>
+      </w:pPr>
+      <w:r>
+        <w:rPr>
+          <w:b w:val="false"/>
+          <w:bCs w:val="false"/>
+          <w:color w:val="808080"/>
+          <w:u w:val="none"/>
+        </w:rPr>
+        <w:t>Window.Screen Object</w:t>
+      </w:r>
+    </w:p>
+    <w:p>
+      <w:pPr>
+        <w:pStyle w:val="Normal"/>
+        <w:rPr>
+          <w:b w:val="false"/>
+          <w:b w:val="false"/>
+          <w:bCs w:val="false"/>
+          <w:color w:val="808080"/>
+          <w:u w:val="none"/>
+        </w:rPr>
+      </w:pPr>
+      <w:r>
+        <w:rPr>
+          <w:b w:val="false"/>
+          <w:bCs w:val="false"/>
+          <w:color w:val="808080"/>
+          <w:u w:val="none"/>
+        </w:rPr>
+        <w:t>information on user’s screen, don’t need to use window. Prefix.</w:t>
+      </w:r>
+    </w:p>
+    <w:p>
+      <w:pPr>
+        <w:pStyle w:val="Normal"/>
+        <w:rPr>
+          <w:b w:val="false"/>
+          <w:b w:val="false"/>
+          <w:bCs w:val="false"/>
+          <w:color w:val="808080"/>
+          <w:u w:val="none"/>
+        </w:rPr>
+      </w:pPr>
+      <w:r>
+        <w:rPr>
+          <w:b w:val="false"/>
+          <w:bCs w:val="false"/>
+          <w:color w:val="808080"/>
+          <w:u w:val="none"/>
+        </w:rPr>
+      </w:r>
+    </w:p>
+    <w:p>
+      <w:pPr>
+        <w:pStyle w:val="Normal"/>
+        <w:rPr>
+          <w:b w:val="false"/>
+          <w:b w:val="false"/>
+          <w:bCs w:val="false"/>
+          <w:color w:val="808080"/>
+          <w:u w:val="none"/>
+        </w:rPr>
+      </w:pPr>
+      <w:r>
+        <w:rPr>
+          <w:b w:val="false"/>
+          <w:bCs w:val="false"/>
+          <w:color w:val="808080"/>
+          <w:u w:val="none"/>
+        </w:rPr>
+        <w:t>Props</w:t>
+      </w:r>
+    </w:p>
+    <w:p>
+      <w:pPr>
+        <w:pStyle w:val="TextBody"/>
+        <w:rPr>
+          <w:b w:val="false"/>
+          <w:b w:val="false"/>
+          <w:bCs w:val="false"/>
+          <w:color w:val="808080"/>
+          <w:u w:val="none"/>
+        </w:rPr>
+      </w:pPr>
+      <w:r>
+        <w:rPr>
+          <w:b w:val="false"/>
+          <w:bCs w:val="false"/>
+          <w:color w:val="808080"/>
+          <w:u w:val="none"/>
+        </w:rPr>
+        <w:t xml:space="preserve">screen.width </w:t>
+      </w:r>
+    </w:p>
+    <w:p>
+      <w:pPr>
+        <w:pStyle w:val="TextBody"/>
+        <w:numPr>
+          <w:ilvl w:val="0"/>
+          <w:numId w:val="1"/>
+        </w:numPr>
+        <w:tabs>
+          <w:tab w:val="left" w:pos="0" w:leader="none"/>
+        </w:tabs>
+        <w:spacing w:before="0" w:after="0"/>
+        <w:ind w:left="707" w:hanging="283"/>
+        <w:rPr/>
+      </w:pPr>
+      <w:r>
+        <w:rPr/>
+        <w:t xml:space="preserve">screen.height </w:t>
+      </w:r>
+    </w:p>
+    <w:p>
+      <w:pPr>
+        <w:pStyle w:val="TextBody"/>
+        <w:numPr>
+          <w:ilvl w:val="0"/>
+          <w:numId w:val="1"/>
+        </w:numPr>
+        <w:tabs>
+          <w:tab w:val="left" w:pos="0" w:leader="none"/>
+        </w:tabs>
+        <w:spacing w:before="0" w:after="0"/>
+        <w:ind w:left="707" w:hanging="283"/>
+        <w:rPr/>
+      </w:pPr>
+      <w:r>
+        <w:rPr/>
+        <w:t xml:space="preserve">screen.availWidth, </w:t>
+      </w:r>
+      <w:r>
+        <w:rPr/>
+        <w:t>in pixels minus things like Windows Taskbar</w:t>
+      </w:r>
+      <w:r>
+        <w:rPr/>
+        <w:t xml:space="preserve"> </w:t>
+      </w:r>
+    </w:p>
+    <w:p>
+      <w:pPr>
+        <w:pStyle w:val="TextBody"/>
+        <w:numPr>
+          <w:ilvl w:val="0"/>
+          <w:numId w:val="1"/>
+        </w:numPr>
+        <w:tabs>
+          <w:tab w:val="left" w:pos="0" w:leader="none"/>
+        </w:tabs>
+        <w:spacing w:before="0" w:after="0"/>
+        <w:ind w:left="707" w:hanging="283"/>
+        <w:rPr/>
+      </w:pPr>
+      <w:r>
+        <w:rPr/>
+        <w:t xml:space="preserve">screen.availHeight </w:t>
+      </w:r>
+    </w:p>
+    <w:p>
+      <w:pPr>
+        <w:pStyle w:val="TextBody"/>
+        <w:numPr>
+          <w:ilvl w:val="0"/>
+          <w:numId w:val="1"/>
+        </w:numPr>
+        <w:tabs>
+          <w:tab w:val="left" w:pos="0" w:leader="none"/>
+        </w:tabs>
+        <w:spacing w:before="0" w:after="0"/>
+        <w:ind w:left="707" w:hanging="283"/>
+        <w:rPr/>
+      </w:pPr>
+      <w:r>
+        <w:rPr/>
+        <w:t xml:space="preserve">screen.colorDepth, </w:t>
+      </w:r>
+      <w:r>
+        <w:rPr/>
+        <w:t>amount of different colours computer resolution, based on hardware</w:t>
+      </w:r>
+      <w:r>
+        <w:rPr/>
+        <w:t xml:space="preserve"> </w:t>
+      </w:r>
+    </w:p>
+    <w:p>
+      <w:pPr>
+        <w:pStyle w:val="TextBody"/>
+        <w:numPr>
+          <w:ilvl w:val="0"/>
+          <w:numId w:val="1"/>
+        </w:numPr>
+        <w:tabs>
+          <w:tab w:val="left" w:pos="0" w:leader="none"/>
+        </w:tabs>
+        <w:ind w:left="707" w:hanging="283"/>
+        <w:rPr/>
+      </w:pPr>
+      <w:r>
+        <w:rPr/>
+        <w:t xml:space="preserve">screen.pixelDepth, </w:t>
+      </w:r>
+      <w:r>
+        <w:rPr/>
+        <w:t>same as colorDepth for modern computers</w:t>
+      </w:r>
+      <w:r>
+        <w:rPr/>
+        <w:t xml:space="preserve"> </w:t>
+      </w:r>
+    </w:p>
+    <w:p>
+      <w:pPr>
+        <w:pStyle w:val="Normal"/>
+        <w:rPr>
+          <w:b w:val="false"/>
+          <w:b w:val="false"/>
+          <w:bCs w:val="false"/>
+          <w:color w:val="808080"/>
+          <w:u w:val="none"/>
+        </w:rPr>
+      </w:pPr>
+      <w:r>
+        <w:rPr>
+          <w:b w:val="false"/>
+          <w:bCs w:val="false"/>
+          <w:color w:val="808080"/>
+          <w:u w:val="none"/>
+        </w:rPr>
+      </w:r>
+    </w:p>
+    <w:p>
+      <w:pPr>
+        <w:pStyle w:val="Normal"/>
+        <w:rPr>
+          <w:b w:val="false"/>
+          <w:b w:val="false"/>
+          <w:bCs w:val="false"/>
+          <w:color w:val="808080"/>
+          <w:u w:val="none"/>
+        </w:rPr>
+      </w:pPr>
+      <w:r>
+        <w:rPr>
+          <w:b w:val="false"/>
+          <w:bCs w:val="false"/>
+          <w:color w:val="808080"/>
+          <w:u w:val="none"/>
+        </w:rPr>
+      </w:r>
+    </w:p>
+    <w:p>
+      <w:pPr>
+        <w:pStyle w:val="Normal"/>
+        <w:rPr>
+          <w:b w:val="false"/>
+          <w:b w:val="false"/>
+          <w:bCs w:val="false"/>
+          <w:color w:val="808080"/>
+          <w:u w:val="none"/>
+        </w:rPr>
+      </w:pPr>
+      <w:r>
+        <w:rPr>
+          <w:b w:val="false"/>
+          <w:bCs w:val="false"/>
+          <w:color w:val="808080"/>
+          <w:u w:val="none"/>
+        </w:rPr>
+      </w:r>
+    </w:p>
+    <w:p>
+      <w:pPr>
+        <w:pStyle w:val="Normal"/>
+        <w:rPr>
+          <w:b w:val="false"/>
+          <w:b w:val="false"/>
+          <w:bCs w:val="false"/>
+          <w:color w:val="808080"/>
+          <w:u w:val="none"/>
+        </w:rPr>
+      </w:pPr>
+      <w:r>
+        <w:rPr>
+          <w:b w:val="false"/>
+          <w:bCs w:val="false"/>
+          <w:color w:val="808080"/>
+          <w:u w:val="none"/>
+        </w:rPr>
+        <w:t>Window.location object</w:t>
+      </w:r>
+    </w:p>
+    <w:p>
+      <w:pPr>
+        <w:pStyle w:val="Normal"/>
+        <w:rPr>
+          <w:b w:val="false"/>
+          <w:b w:val="false"/>
+          <w:bCs w:val="false"/>
+          <w:color w:val="808080"/>
+          <w:u w:val="none"/>
+        </w:rPr>
+      </w:pPr>
+      <w:r>
+        <w:rPr>
+          <w:b w:val="false"/>
+          <w:bCs w:val="false"/>
+          <w:color w:val="808080"/>
+          <w:u w:val="none"/>
+        </w:rPr>
+        <w:t>can be written without window prefix</w:t>
+      </w:r>
+    </w:p>
+    <w:p>
+      <w:pPr>
+        <w:pStyle w:val="Normal"/>
+        <w:rPr>
+          <w:b w:val="false"/>
+          <w:b w:val="false"/>
+          <w:bCs w:val="false"/>
+          <w:color w:val="808080"/>
+          <w:u w:val="none"/>
+        </w:rPr>
+      </w:pPr>
+      <w:r>
+        <w:rPr/>
+      </w:r>
+    </w:p>
+    <w:p>
+      <w:pPr>
+        <w:pStyle w:val="TextBody"/>
+        <w:numPr>
+          <w:ilvl w:val="0"/>
+          <w:numId w:val="2"/>
+        </w:numPr>
+        <w:tabs>
+          <w:tab w:val="left" w:pos="0" w:leader="none"/>
+        </w:tabs>
+        <w:spacing w:before="0" w:after="0"/>
+        <w:ind w:left="707" w:hanging="283"/>
+        <w:rPr/>
+      </w:pPr>
+      <w:r>
+        <w:rPr/>
+        <w:t xml:space="preserve">window.location.href returns the href (URL) of the current page </w:t>
+      </w:r>
+    </w:p>
+    <w:p>
+      <w:pPr>
+        <w:pStyle w:val="TextBody"/>
+        <w:numPr>
+          <w:ilvl w:val="0"/>
+          <w:numId w:val="2"/>
+        </w:numPr>
+        <w:tabs>
+          <w:tab w:val="left" w:pos="0" w:leader="none"/>
+        </w:tabs>
+        <w:spacing w:before="0" w:after="0"/>
+        <w:ind w:left="707" w:hanging="283"/>
+        <w:rPr/>
+      </w:pPr>
+      <w:r>
+        <w:rPr/>
+        <w:t xml:space="preserve">window.location.hostname returns the domain name of the web host </w:t>
+      </w:r>
+    </w:p>
+    <w:p>
+      <w:pPr>
+        <w:pStyle w:val="TextBody"/>
+        <w:numPr>
+          <w:ilvl w:val="0"/>
+          <w:numId w:val="2"/>
+        </w:numPr>
+        <w:tabs>
+          <w:tab w:val="left" w:pos="0" w:leader="none"/>
+        </w:tabs>
+        <w:spacing w:before="0" w:after="0"/>
+        <w:ind w:left="707" w:hanging="283"/>
+        <w:rPr/>
+      </w:pPr>
+      <w:r>
+        <w:rPr/>
+        <w:t xml:space="preserve">window.location.pathname returns the path and filename of the current page </w:t>
+      </w:r>
+    </w:p>
+    <w:p>
+      <w:pPr>
+        <w:pStyle w:val="TextBody"/>
+        <w:numPr>
+          <w:ilvl w:val="0"/>
+          <w:numId w:val="2"/>
+        </w:numPr>
+        <w:tabs>
+          <w:tab w:val="left" w:pos="0" w:leader="none"/>
+        </w:tabs>
+        <w:spacing w:before="0" w:after="0"/>
+        <w:ind w:left="707" w:hanging="283"/>
+        <w:rPr/>
+      </w:pPr>
+      <w:r>
+        <w:rPr/>
+        <w:t xml:space="preserve">window.location.protocol returns the web protocol used (http: or https:) </w:t>
+      </w:r>
+    </w:p>
+    <w:p>
+      <w:pPr>
+        <w:pStyle w:val="TextBody"/>
+        <w:numPr>
+          <w:ilvl w:val="0"/>
+          <w:numId w:val="2"/>
+        </w:numPr>
+        <w:tabs>
+          <w:tab w:val="left" w:pos="0" w:leader="none"/>
+        </w:tabs>
+        <w:ind w:left="707" w:hanging="283"/>
+        <w:rPr/>
+      </w:pPr>
+      <w:r>
+        <w:rPr/>
+        <w:t>window.location.assign</w:t>
+      </w:r>
+      <w:r>
+        <w:rPr/>
+        <w:t>(“URL”)</w:t>
+      </w:r>
+      <w:r>
+        <w:rPr/>
+        <w:t xml:space="preserve"> loads a new document </w:t>
+      </w:r>
+    </w:p>
+    <w:p>
+      <w:pPr>
+        <w:pStyle w:val="TextBody"/>
+        <w:numPr>
+          <w:ilvl w:val="0"/>
+          <w:numId w:val="2"/>
+        </w:numPr>
+        <w:tabs>
+          <w:tab w:val="left" w:pos="0" w:leader="none"/>
+        </w:tabs>
+        <w:ind w:left="707" w:hanging="283"/>
+        <w:rPr/>
+      </w:pPr>
+      <w:r>
+        <w:rPr/>
+        <w:t>window.location.port returns port number of page, if default 80 for http and 443 for https, browsers will display 0 or nothing.</w:t>
+      </w:r>
+    </w:p>
+    <w:p>
+      <w:pPr>
+        <w:pStyle w:val="TextBody"/>
+        <w:rPr/>
+      </w:pPr>
+      <w:r>
+        <w:rPr/>
+      </w:r>
+    </w:p>
+    <w:p>
+      <w:pPr>
+        <w:pStyle w:val="TextBody"/>
+        <w:rPr/>
+      </w:pPr>
+      <w:r>
+        <w:rPr/>
+        <w:t>Window.history</w:t>
+      </w:r>
+    </w:p>
+    <w:p>
+      <w:pPr>
+        <w:pStyle w:val="TextBody"/>
+        <w:rPr/>
+      </w:pPr>
+      <w:r>
+        <w:rPr/>
+        <w:t>can be written without window prefix.</w:t>
+      </w:r>
+    </w:p>
+    <w:p>
+      <w:pPr>
+        <w:pStyle w:val="TextBody"/>
+        <w:numPr>
+          <w:ilvl w:val="0"/>
+          <w:numId w:val="3"/>
+        </w:numPr>
+        <w:rPr/>
+      </w:pPr>
+      <w:r>
+        <w:rPr/>
+        <w:t>history.back returns previous URL</w:t>
+      </w:r>
+    </w:p>
+    <w:p>
+      <w:pPr>
+        <w:pStyle w:val="TextBody"/>
+        <w:numPr>
+          <w:ilvl w:val="0"/>
+          <w:numId w:val="3"/>
+        </w:numPr>
+        <w:rPr/>
+      </w:pPr>
+      <w:r>
+        <w:rPr/>
+        <w:t>history.forward loads next URL on history list</w:t>
+      </w:r>
+    </w:p>
+    <w:p>
+      <w:pPr>
+        <w:pStyle w:val="TextBody"/>
+        <w:rPr/>
+      </w:pPr>
+      <w:r>
+        <w:rPr/>
+      </w:r>
+    </w:p>
+    <w:p>
+      <w:pPr>
+        <w:pStyle w:val="TextBody"/>
+        <w:rPr/>
+      </w:pPr>
+      <w:r>
+        <w:rPr/>
+        <w:t>Window Navigator</w:t>
+      </w:r>
+    </w:p>
+    <w:p>
+      <w:pPr>
+        <w:pStyle w:val="TextBody"/>
+        <w:rPr/>
+      </w:pPr>
+      <w:r>
+        <w:rPr/>
+        <w:t>can be written without window prefix</w:t>
+      </w:r>
+    </w:p>
+    <w:p>
+      <w:pPr>
+        <w:pStyle w:val="TextBody"/>
+        <w:numPr>
+          <w:ilvl w:val="0"/>
+          <w:numId w:val="4"/>
+        </w:numPr>
+        <w:rPr/>
+      </w:pPr>
+      <w:r>
+        <w:rPr/>
+        <w:t>navigator.cookieEnabled returns true if cookies enabled, else false</w:t>
+      </w:r>
+    </w:p>
+    <w:p>
+      <w:pPr>
+        <w:pStyle w:val="TextBody"/>
+        <w:numPr>
+          <w:ilvl w:val="0"/>
+          <w:numId w:val="4"/>
+        </w:numPr>
+        <w:rPr/>
+      </w:pPr>
+      <w:r>
+        <w:rPr/>
+        <w:t>navigator.appName returns application name of browser, Netscape is application name of IE11, Chrome, Firefox and Safari. So doesn’t give that much info.</w:t>
+      </w:r>
+    </w:p>
+    <w:p>
+      <w:pPr>
+        <w:pStyle w:val="TextBody"/>
+        <w:numPr>
+          <w:ilvl w:val="0"/>
+          <w:numId w:val="4"/>
+        </w:numPr>
+        <w:rPr/>
+      </w:pPr>
+      <w:r>
+        <w:rPr/>
+        <w:t xml:space="preserve">Navigator.appCodeName returns app code name which apparently is Mozilla for pretty much everything. </w:t>
+      </w:r>
+    </w:p>
+    <w:p>
+      <w:pPr>
+        <w:pStyle w:val="TextBody"/>
+        <w:numPr>
+          <w:ilvl w:val="0"/>
+          <w:numId w:val="4"/>
+        </w:numPr>
+        <w:rPr/>
+      </w:pPr>
+      <w:r>
+        <w:rPr/>
+        <w:t>Navigator.product returns produce name of browser engine. For Mozilla this is Gecko.</w:t>
+      </w:r>
+    </w:p>
+    <w:p>
+      <w:pPr>
+        <w:pStyle w:val="TextBody"/>
+        <w:numPr>
+          <w:ilvl w:val="0"/>
+          <w:numId w:val="4"/>
+        </w:numPr>
+        <w:rPr/>
+      </w:pPr>
+      <w:r>
+        <w:rPr/>
+        <w:t>Navigator.appVersion returns version of browser</w:t>
+      </w:r>
+    </w:p>
+    <w:p>
+      <w:pPr>
+        <w:pStyle w:val="TextBody"/>
+        <w:numPr>
+          <w:ilvl w:val="0"/>
+          <w:numId w:val="4"/>
+        </w:numPr>
+        <w:rPr/>
+      </w:pPr>
+      <w:r>
+        <w:rPr/>
+        <w:t>Navigator.userAgent returns browser type, OS and 32bit or 64bit.</w:t>
+      </w:r>
+    </w:p>
+    <w:p>
+      <w:pPr>
+        <w:pStyle w:val="TextBody"/>
+        <w:rPr/>
+      </w:pPr>
+      <w:r>
+        <w:rPr/>
+        <w:t xml:space="preserve">Warning, don’t use this navigator object to get browser type because people can change it. </w:t>
+      </w:r>
+    </w:p>
+    <w:p>
+      <w:pPr>
+        <w:pStyle w:val="TextBody"/>
+        <w:numPr>
+          <w:ilvl w:val="0"/>
+          <w:numId w:val="5"/>
+        </w:numPr>
+        <w:rPr/>
+      </w:pPr>
+      <w:r>
+        <w:rPr/>
+        <w:t>Navigator.platform returns operating system.</w:t>
+      </w:r>
+    </w:p>
+    <w:p>
+      <w:pPr>
+        <w:pStyle w:val="TextBody"/>
+        <w:numPr>
+          <w:ilvl w:val="0"/>
+          <w:numId w:val="5"/>
+        </w:numPr>
+        <w:rPr/>
+      </w:pPr>
+      <w:r>
+        <w:rPr/>
+        <w:t>Navigator.language returns browser’s language.</w:t>
+      </w:r>
+    </w:p>
+    <w:p>
+      <w:pPr>
+        <w:pStyle w:val="TextBody"/>
+        <w:numPr>
+          <w:ilvl w:val="0"/>
+          <w:numId w:val="5"/>
+        </w:numPr>
+        <w:rPr/>
+      </w:pPr>
+      <w:r>
+        <w:rPr/>
+        <w:t>Navigator.onLine returns true is browser is online.</w:t>
+      </w:r>
+    </w:p>
+    <w:p>
+      <w:pPr>
+        <w:pStyle w:val="TextBody"/>
+        <w:numPr>
+          <w:ilvl w:val="0"/>
+          <w:numId w:val="5"/>
+        </w:numPr>
+        <w:rPr/>
+      </w:pPr>
+      <w:r>
+        <w:rPr/>
+        <w:t>Navigator.javaEnabled() returns true if Java is enabled.</w:t>
+      </w:r>
+    </w:p>
+    <w:p>
+      <w:pPr>
+        <w:pStyle w:val="TextBody"/>
+        <w:rPr/>
+      </w:pPr>
+      <w:r>
+        <w:rPr/>
+        <w:t>Javascript Popup Boxes</w:t>
+      </w:r>
+    </w:p>
+    <w:p>
+      <w:pPr>
+        <w:pStyle w:val="TextBody"/>
+        <w:rPr/>
+      </w:pPr>
+      <w:r>
+        <w:rPr/>
+        <w:t>all can be written without window prefix</w:t>
+      </w:r>
+    </w:p>
+    <w:p>
+      <w:pPr>
+        <w:pStyle w:val="TextBody"/>
+        <w:numPr>
+          <w:ilvl w:val="0"/>
+          <w:numId w:val="6"/>
+        </w:numPr>
+        <w:rPr/>
+      </w:pPr>
+      <w:r>
+        <w:rPr/>
+        <w:t>window.alert(“string”) can be written without window prefix</w:t>
+      </w:r>
+    </w:p>
+    <w:p>
+      <w:pPr>
+        <w:pStyle w:val="TextBody"/>
+        <w:numPr>
+          <w:ilvl w:val="0"/>
+          <w:numId w:val="6"/>
+        </w:numPr>
+        <w:rPr/>
+      </w:pPr>
+      <w:r>
+        <w:rPr/>
+        <w:t>window.confirm(“sometext”) will have OK returns true and Cancel returns false,</w:t>
+      </w:r>
+    </w:p>
+    <w:p>
+      <w:pPr>
+        <w:pStyle w:val="TextBody"/>
+        <w:numPr>
+          <w:ilvl w:val="0"/>
+          <w:numId w:val="6"/>
+        </w:numPr>
+        <w:rPr/>
+      </w:pPr>
+      <w:r>
+        <w:rPr/>
+        <w:t xml:space="preserve">window.prompt(“sometext”, “defaultText”) gives a box with some text and a form. </w:t>
+      </w:r>
+    </w:p>
+    <w:p>
+      <w:pPr>
+        <w:pStyle w:val="TextBody"/>
+        <w:numPr>
+          <w:ilvl w:val="0"/>
+          <w:numId w:val="6"/>
+        </w:numPr>
+        <w:rPr/>
+      </w:pPr>
+      <w:r>
+        <w:rPr/>
+        <w:t>Line breaks are done using \n characters.</w:t>
+      </w:r>
+    </w:p>
+    <w:p>
+      <w:pPr>
+        <w:pStyle w:val="TextBody"/>
+        <w:rPr/>
+      </w:pPr>
+      <w:r>
+        <w:rPr/>
+        <w:t>Timing Events</w:t>
+      </w:r>
+    </w:p>
+    <w:p>
+      <w:pPr>
+        <w:pStyle w:val="TextBody"/>
+        <w:rPr/>
+      </w:pPr>
+      <w:r>
+        <w:rPr/>
+        <w:t>all can be written without window prefix</w:t>
+      </w:r>
+    </w:p>
+    <w:p>
+      <w:pPr>
+        <w:pStyle w:val="TextBody"/>
+        <w:numPr>
+          <w:ilvl w:val="0"/>
+          <w:numId w:val="7"/>
+        </w:numPr>
+        <w:rPr/>
+      </w:pPr>
+      <w:r>
+        <w:rPr/>
+        <w:t xml:space="preserve">window.setTimeout(function, milliseconds) runs function after waiting for milliseconds </w:t>
+      </w:r>
+    </w:p>
+    <w:p>
+      <w:pPr>
+        <w:pStyle w:val="TextBody"/>
+        <w:numPr>
+          <w:ilvl w:val="0"/>
+          <w:numId w:val="7"/>
+        </w:numPr>
+        <w:rPr/>
+      </w:pPr>
+      <w:r>
+        <w:rPr/>
+        <w:t>window.clearTimeout(setTimeoutHandle) stops setTimeout if function has not begin running yet.</w:t>
+      </w:r>
+    </w:p>
+    <w:p>
+      <w:pPr>
+        <w:pStyle w:val="TextBody"/>
+        <w:numPr>
+          <w:ilvl w:val="0"/>
+          <w:numId w:val="7"/>
+        </w:numPr>
+        <w:rPr/>
+      </w:pPr>
+      <w:r>
+        <w:rPr/>
+        <w:t>Window.setInterval(function,milliseconds) function is executed between time intervals set by second argument.</w:t>
+      </w:r>
+    </w:p>
+    <w:p>
+      <w:pPr>
+        <w:pStyle w:val="TextBody"/>
+        <w:numPr>
+          <w:ilvl w:val="0"/>
+          <w:numId w:val="7"/>
+        </w:numPr>
+        <w:rPr/>
+      </w:pPr>
+      <w:r>
+        <w:rPr/>
+        <w:t xml:space="preserve">Window.clearInterval(setIntervalHandle) stops setInterval </w:t>
+      </w:r>
+    </w:p>
+    <w:p>
+      <w:pPr>
+        <w:pStyle w:val="TextBody"/>
+        <w:rPr/>
+      </w:pPr>
+      <w:r>
+        <w:rPr/>
+        <w:t>Cookies</w:t>
+      </w:r>
+    </w:p>
+    <w:p>
+      <w:pPr>
+        <w:pStyle w:val="TextBody"/>
+        <w:numPr>
+          <w:ilvl w:val="0"/>
+          <w:numId w:val="8"/>
+        </w:numPr>
+        <w:rPr/>
+      </w:pPr>
+      <w:r>
+        <w:rPr/>
+        <w:t>cookies saved in name-value pairs e.g. username = someone someone</w:t>
+      </w:r>
+    </w:p>
+    <w:p>
+      <w:pPr>
+        <w:pStyle w:val="TextBody"/>
+        <w:numPr>
+          <w:ilvl w:val="0"/>
+          <w:numId w:val="8"/>
+        </w:numPr>
+        <w:rPr/>
+      </w:pPr>
+      <w:r>
+        <w:rPr/>
+        <w:t>document.cookie property</w:t>
+      </w:r>
+    </w:p>
+    <w:p>
+      <w:pPr>
+        <w:pStyle w:val="TextBody"/>
+        <w:numPr>
+          <w:ilvl w:val="0"/>
+          <w:numId w:val="8"/>
+        </w:numPr>
+        <w:rPr/>
+      </w:pPr>
+      <w:r>
+        <w:rPr/>
+        <w:t>create cookie: document.cookie= “username=John Smith”;</w:t>
+      </w:r>
+    </w:p>
+    <w:p>
+      <w:pPr>
+        <w:pStyle w:val="TextBody"/>
+        <w:numPr>
+          <w:ilvl w:val="0"/>
+          <w:numId w:val="8"/>
+        </w:numPr>
+        <w:rPr/>
+      </w:pPr>
+      <w:r>
+        <w:rPr/>
+        <w:t xml:space="preserve">expiry date of cookie: </w:t>
+      </w:r>
+      <w:r>
+        <w:rPr>
+          <w:color w:val="000000"/>
+        </w:rPr>
+        <w:t xml:space="preserve">document.cookie = </w:t>
+      </w:r>
+      <w:r>
+        <w:rPr>
+          <w:color w:val="A52A2A"/>
+        </w:rPr>
+        <w:t>"username=John Doe; expires=Thu, 18 Dec 2013 12:00:00 UTC"</w:t>
+      </w:r>
+      <w:r>
+        <w:rPr>
+          <w:color w:val="000000"/>
+        </w:rPr>
+        <w:t xml:space="preserve">; </w:t>
+      </w:r>
+    </w:p>
+    <w:p>
+      <w:pPr>
+        <w:pStyle w:val="TextBody"/>
+        <w:numPr>
+          <w:ilvl w:val="0"/>
+          <w:numId w:val="8"/>
+        </w:numPr>
+        <w:rPr>
+          <w:color w:val="000000"/>
+        </w:rPr>
+      </w:pPr>
+      <w:r>
+        <w:rPr>
+          <w:color w:val="000000"/>
+        </w:rPr>
+        <w:t xml:space="preserve">can tell browser which path cookie belongs to. </w:t>
+      </w:r>
+      <w:r>
+        <w:rPr>
+          <w:color w:val="000000"/>
+        </w:rPr>
+        <w:t xml:space="preserve">document.cookie = </w:t>
+      </w:r>
+      <w:r>
+        <w:rPr>
+          <w:color w:val="A52A2A"/>
+        </w:rPr>
+        <w:t>"username=John Doe; expires=Thu, 18 Dec 2013 12:00:00 UTC; path=/"</w:t>
+      </w:r>
+      <w:r>
+        <w:rPr>
+          <w:color w:val="000000"/>
+        </w:rPr>
+        <w:t xml:space="preserve">; </w:t>
+      </w:r>
+    </w:p>
+    <w:p>
+      <w:pPr>
+        <w:pStyle w:val="TextBody"/>
+        <w:numPr>
+          <w:ilvl w:val="0"/>
+          <w:numId w:val="8"/>
+        </w:numPr>
+        <w:rPr>
+          <w:color w:val="000000"/>
+        </w:rPr>
+      </w:pPr>
+      <w:r>
+        <w:rPr>
+          <w:color w:val="000000"/>
+        </w:rPr>
+        <w:t>reading cookie by: var x= document.cookie</w:t>
+      </w:r>
+    </w:p>
+    <w:p>
+      <w:pPr>
+        <w:pStyle w:val="TextBody"/>
+        <w:numPr>
+          <w:ilvl w:val="0"/>
+          <w:numId w:val="8"/>
+        </w:numPr>
+        <w:rPr>
+          <w:color w:val="000000"/>
+        </w:rPr>
+      </w:pPr>
+      <w:r>
+        <w:rPr>
+          <w:color w:val="000000"/>
+        </w:rPr>
+        <w:t>change cookie same way as creating it.</w:t>
+      </w:r>
+    </w:p>
+    <w:p>
+      <w:pPr>
+        <w:pStyle w:val="TextBody"/>
+        <w:numPr>
+          <w:ilvl w:val="0"/>
+          <w:numId w:val="8"/>
+        </w:numPr>
+        <w:rPr>
+          <w:color w:val="000000"/>
+        </w:rPr>
+      </w:pPr>
+      <w:r>
+        <w:rPr>
+          <w:color w:val="000000"/>
+        </w:rPr>
+        <w:t>Delete cookie by setting expires parameter to passed date.</w:t>
+      </w:r>
+    </w:p>
+    <w:p>
+      <w:pPr>
+        <w:pStyle w:val="TextBody"/>
+        <w:rPr>
+          <w:color w:val="000000"/>
+        </w:rPr>
+      </w:pPr>
+      <w:r>
+        <w:rPr>
+          <w:color w:val="000000"/>
+        </w:rPr>
+      </w:r>
+    </w:p>
+    <w:p>
+      <w:pPr>
+        <w:pStyle w:val="TextBody"/>
+        <w:rPr/>
+      </w:pPr>
+      <w:r>
+        <w:rPr/>
+      </w:r>
+    </w:p>
+    <w:p>
+      <w:pPr>
+        <w:pStyle w:val="TextBody"/>
+        <w:rPr>
+          <w:b w:val="false"/>
+          <w:b w:val="false"/>
+          <w:bCs w:val="false"/>
+          <w:color w:val="808080"/>
+          <w:u w:val="none"/>
+        </w:rPr>
+      </w:pPr>
+      <w:r>
+        <w:rPr/>
+      </w:r>
+    </w:p>
+    <w:p>
+      <w:pPr>
+        <w:pStyle w:val="Normal"/>
+        <w:rPr>
+          <w:b w:val="false"/>
+          <w:b w:val="false"/>
+          <w:bCs w:val="false"/>
+          <w:color w:val="808080"/>
+          <w:u w:val="none"/>
+        </w:rPr>
+      </w:pPr>
+      <w:r>
+        <w:rPr>
+          <w:b w:val="false"/>
+          <w:bCs w:val="false"/>
+          <w:color w:val="808080"/>
+          <w:u w:val="none"/>
+        </w:rPr>
+      </w:r>
+    </w:p>
+    <w:p>
+      <w:pPr>
+        <w:pStyle w:val="Normal"/>
+        <w:rPr>
+          <w:b w:val="false"/>
+          <w:b w:val="false"/>
+          <w:bCs w:val="false"/>
+          <w:color w:val="808080"/>
+          <w:u w:val="none"/>
+        </w:rPr>
+      </w:pPr>
+      <w:r>
+        <w:rPr>
+          <w:b w:val="false"/>
+          <w:bCs w:val="false"/>
+          <w:color w:val="808080"/>
+          <w:u w:val="none"/>
+        </w:rPr>
+      </w:r>
+    </w:p>
+    <w:p>
+      <w:pPr>
+        <w:pStyle w:val="Normal"/>
+        <w:rPr/>
       </w:pPr>
       <w:r>
         <w:rPr/>
@@ -10423,6 +11682,1325 @@
     </w:sectPr>
   </w:body>
 </w:document>
+</file>
+
+<file path=word/numbering.xml><?xml version="1.0" encoding="utf-8"?>
+<w:numbering xmlns:w="http://schemas.openxmlformats.org/wordprocessingml/2006/main" xmlns:o="urn:schemas-microsoft-com:office:office" xmlns:r="http://schemas.openxmlformats.org/officeDocument/2006/relationships" xmlns:v="urn:schemas-microsoft-com:vml">
+  <w:abstractNum w:abstractNumId="1">
+    <w:lvl w:ilvl="0">
+      <w:start w:val="1"/>
+      <w:numFmt w:val="bullet"/>
+      <w:lvlText w:val=""/>
+      <w:lvlJc w:val="left"/>
+      <w:pPr>
+        <w:tabs>
+          <w:tab w:val="num" w:pos="707"/>
+        </w:tabs>
+        <w:ind w:left="707" w:hanging="283"/>
+      </w:pPr>
+      <w:rPr>
+        <w:rFonts w:ascii="Symbol" w:hAnsi="Symbol" w:cs="Symbol" w:hint="default"/>
+        <w:rFonts w:cs="OpenSymbol"/>
+      </w:rPr>
+    </w:lvl>
+    <w:lvl w:ilvl="1">
+      <w:start w:val="1"/>
+      <w:numFmt w:val="bullet"/>
+      <w:lvlText w:val=""/>
+      <w:lvlJc w:val="left"/>
+      <w:pPr>
+        <w:tabs>
+          <w:tab w:val="num" w:pos="1414"/>
+        </w:tabs>
+        <w:ind w:left="1414" w:hanging="283"/>
+      </w:pPr>
+      <w:rPr>
+        <w:rFonts w:ascii="Symbol" w:hAnsi="Symbol" w:cs="Symbol" w:hint="default"/>
+        <w:rFonts w:cs="OpenSymbol"/>
+      </w:rPr>
+    </w:lvl>
+    <w:lvl w:ilvl="2">
+      <w:start w:val="1"/>
+      <w:numFmt w:val="bullet"/>
+      <w:lvlText w:val=""/>
+      <w:lvlJc w:val="left"/>
+      <w:pPr>
+        <w:tabs>
+          <w:tab w:val="num" w:pos="2121"/>
+        </w:tabs>
+        <w:ind w:left="2121" w:hanging="283"/>
+      </w:pPr>
+      <w:rPr>
+        <w:rFonts w:ascii="Symbol" w:hAnsi="Symbol" w:cs="Symbol" w:hint="default"/>
+        <w:rFonts w:cs="OpenSymbol"/>
+      </w:rPr>
+    </w:lvl>
+    <w:lvl w:ilvl="3">
+      <w:start w:val="1"/>
+      <w:numFmt w:val="bullet"/>
+      <w:lvlText w:val=""/>
+      <w:lvlJc w:val="left"/>
+      <w:pPr>
+        <w:tabs>
+          <w:tab w:val="num" w:pos="2828"/>
+        </w:tabs>
+        <w:ind w:left="2828" w:hanging="283"/>
+      </w:pPr>
+      <w:rPr>
+        <w:rFonts w:ascii="Symbol" w:hAnsi="Symbol" w:cs="Symbol" w:hint="default"/>
+        <w:rFonts w:cs="OpenSymbol"/>
+      </w:rPr>
+    </w:lvl>
+    <w:lvl w:ilvl="4">
+      <w:start w:val="1"/>
+      <w:numFmt w:val="bullet"/>
+      <w:lvlText w:val=""/>
+      <w:lvlJc w:val="left"/>
+      <w:pPr>
+        <w:tabs>
+          <w:tab w:val="num" w:pos="3535"/>
+        </w:tabs>
+        <w:ind w:left="3535" w:hanging="283"/>
+      </w:pPr>
+      <w:rPr>
+        <w:rFonts w:ascii="Symbol" w:hAnsi="Symbol" w:cs="Symbol" w:hint="default"/>
+        <w:rFonts w:cs="OpenSymbol"/>
+      </w:rPr>
+    </w:lvl>
+    <w:lvl w:ilvl="5">
+      <w:start w:val="1"/>
+      <w:numFmt w:val="bullet"/>
+      <w:lvlText w:val=""/>
+      <w:lvlJc w:val="left"/>
+      <w:pPr>
+        <w:tabs>
+          <w:tab w:val="num" w:pos="4242"/>
+        </w:tabs>
+        <w:ind w:left="4242" w:hanging="283"/>
+      </w:pPr>
+      <w:rPr>
+        <w:rFonts w:ascii="Symbol" w:hAnsi="Symbol" w:cs="Symbol" w:hint="default"/>
+        <w:rFonts w:cs="OpenSymbol"/>
+      </w:rPr>
+    </w:lvl>
+    <w:lvl w:ilvl="6">
+      <w:start w:val="1"/>
+      <w:numFmt w:val="bullet"/>
+      <w:lvlText w:val=""/>
+      <w:lvlJc w:val="left"/>
+      <w:pPr>
+        <w:tabs>
+          <w:tab w:val="num" w:pos="4949"/>
+        </w:tabs>
+        <w:ind w:left="4949" w:hanging="283"/>
+      </w:pPr>
+      <w:rPr>
+        <w:rFonts w:ascii="Symbol" w:hAnsi="Symbol" w:cs="Symbol" w:hint="default"/>
+        <w:rFonts w:cs="OpenSymbol"/>
+      </w:rPr>
+    </w:lvl>
+    <w:lvl w:ilvl="7">
+      <w:start w:val="1"/>
+      <w:numFmt w:val="bullet"/>
+      <w:lvlText w:val=""/>
+      <w:lvlJc w:val="left"/>
+      <w:pPr>
+        <w:tabs>
+          <w:tab w:val="num" w:pos="5656"/>
+        </w:tabs>
+        <w:ind w:left="5656" w:hanging="283"/>
+      </w:pPr>
+      <w:rPr>
+        <w:rFonts w:ascii="Symbol" w:hAnsi="Symbol" w:cs="Symbol" w:hint="default"/>
+        <w:rFonts w:cs="OpenSymbol"/>
+      </w:rPr>
+    </w:lvl>
+    <w:lvl w:ilvl="8">
+      <w:start w:val="1"/>
+      <w:numFmt w:val="bullet"/>
+      <w:lvlText w:val=""/>
+      <w:lvlJc w:val="left"/>
+      <w:pPr>
+        <w:tabs>
+          <w:tab w:val="num" w:pos="6363"/>
+        </w:tabs>
+        <w:ind w:left="6363" w:hanging="283"/>
+      </w:pPr>
+      <w:rPr>
+        <w:rFonts w:ascii="Symbol" w:hAnsi="Symbol" w:cs="Symbol" w:hint="default"/>
+        <w:rFonts w:cs="OpenSymbol"/>
+      </w:rPr>
+    </w:lvl>
+  </w:abstractNum>
+  <w:abstractNum w:abstractNumId="2">
+    <w:lvl w:ilvl="0">
+      <w:start w:val="1"/>
+      <w:numFmt w:val="bullet"/>
+      <w:lvlText w:val=""/>
+      <w:lvlJc w:val="left"/>
+      <w:pPr>
+        <w:tabs>
+          <w:tab w:val="num" w:pos="707"/>
+        </w:tabs>
+        <w:ind w:left="707" w:hanging="283"/>
+      </w:pPr>
+      <w:rPr>
+        <w:rFonts w:ascii="Symbol" w:hAnsi="Symbol" w:cs="Symbol" w:hint="default"/>
+        <w:rFonts w:cs="OpenSymbol"/>
+      </w:rPr>
+    </w:lvl>
+    <w:lvl w:ilvl="1">
+      <w:start w:val="1"/>
+      <w:numFmt w:val="bullet"/>
+      <w:lvlText w:val=""/>
+      <w:lvlJc w:val="left"/>
+      <w:pPr>
+        <w:tabs>
+          <w:tab w:val="num" w:pos="1414"/>
+        </w:tabs>
+        <w:ind w:left="1414" w:hanging="283"/>
+      </w:pPr>
+      <w:rPr>
+        <w:rFonts w:ascii="Symbol" w:hAnsi="Symbol" w:cs="Symbol" w:hint="default"/>
+        <w:rFonts w:cs="OpenSymbol"/>
+      </w:rPr>
+    </w:lvl>
+    <w:lvl w:ilvl="2">
+      <w:start w:val="1"/>
+      <w:numFmt w:val="bullet"/>
+      <w:lvlText w:val=""/>
+      <w:lvlJc w:val="left"/>
+      <w:pPr>
+        <w:tabs>
+          <w:tab w:val="num" w:pos="2121"/>
+        </w:tabs>
+        <w:ind w:left="2121" w:hanging="283"/>
+      </w:pPr>
+      <w:rPr>
+        <w:rFonts w:ascii="Symbol" w:hAnsi="Symbol" w:cs="Symbol" w:hint="default"/>
+        <w:rFonts w:cs="OpenSymbol"/>
+      </w:rPr>
+    </w:lvl>
+    <w:lvl w:ilvl="3">
+      <w:start w:val="1"/>
+      <w:numFmt w:val="bullet"/>
+      <w:lvlText w:val=""/>
+      <w:lvlJc w:val="left"/>
+      <w:pPr>
+        <w:tabs>
+          <w:tab w:val="num" w:pos="2828"/>
+        </w:tabs>
+        <w:ind w:left="2828" w:hanging="283"/>
+      </w:pPr>
+      <w:rPr>
+        <w:rFonts w:ascii="Symbol" w:hAnsi="Symbol" w:cs="Symbol" w:hint="default"/>
+        <w:rFonts w:cs="OpenSymbol"/>
+      </w:rPr>
+    </w:lvl>
+    <w:lvl w:ilvl="4">
+      <w:start w:val="1"/>
+      <w:numFmt w:val="bullet"/>
+      <w:lvlText w:val=""/>
+      <w:lvlJc w:val="left"/>
+      <w:pPr>
+        <w:tabs>
+          <w:tab w:val="num" w:pos="3535"/>
+        </w:tabs>
+        <w:ind w:left="3535" w:hanging="283"/>
+      </w:pPr>
+      <w:rPr>
+        <w:rFonts w:ascii="Symbol" w:hAnsi="Symbol" w:cs="Symbol" w:hint="default"/>
+        <w:rFonts w:cs="OpenSymbol"/>
+      </w:rPr>
+    </w:lvl>
+    <w:lvl w:ilvl="5">
+      <w:start w:val="1"/>
+      <w:numFmt w:val="bullet"/>
+      <w:lvlText w:val=""/>
+      <w:lvlJc w:val="left"/>
+      <w:pPr>
+        <w:tabs>
+          <w:tab w:val="num" w:pos="4242"/>
+        </w:tabs>
+        <w:ind w:left="4242" w:hanging="283"/>
+      </w:pPr>
+      <w:rPr>
+        <w:rFonts w:ascii="Symbol" w:hAnsi="Symbol" w:cs="Symbol" w:hint="default"/>
+        <w:rFonts w:cs="OpenSymbol"/>
+      </w:rPr>
+    </w:lvl>
+    <w:lvl w:ilvl="6">
+      <w:start w:val="1"/>
+      <w:numFmt w:val="bullet"/>
+      <w:lvlText w:val=""/>
+      <w:lvlJc w:val="left"/>
+      <w:pPr>
+        <w:tabs>
+          <w:tab w:val="num" w:pos="4949"/>
+        </w:tabs>
+        <w:ind w:left="4949" w:hanging="283"/>
+      </w:pPr>
+      <w:rPr>
+        <w:rFonts w:ascii="Symbol" w:hAnsi="Symbol" w:cs="Symbol" w:hint="default"/>
+        <w:rFonts w:cs="OpenSymbol"/>
+      </w:rPr>
+    </w:lvl>
+    <w:lvl w:ilvl="7">
+      <w:start w:val="1"/>
+      <w:numFmt w:val="bullet"/>
+      <w:lvlText w:val=""/>
+      <w:lvlJc w:val="left"/>
+      <w:pPr>
+        <w:tabs>
+          <w:tab w:val="num" w:pos="5656"/>
+        </w:tabs>
+        <w:ind w:left="5656" w:hanging="283"/>
+      </w:pPr>
+      <w:rPr>
+        <w:rFonts w:ascii="Symbol" w:hAnsi="Symbol" w:cs="Symbol" w:hint="default"/>
+        <w:rFonts w:cs="OpenSymbol"/>
+      </w:rPr>
+    </w:lvl>
+    <w:lvl w:ilvl="8">
+      <w:start w:val="1"/>
+      <w:numFmt w:val="bullet"/>
+      <w:lvlText w:val=""/>
+      <w:lvlJc w:val="left"/>
+      <w:pPr>
+        <w:tabs>
+          <w:tab w:val="num" w:pos="6363"/>
+        </w:tabs>
+        <w:ind w:left="6363" w:hanging="283"/>
+      </w:pPr>
+      <w:rPr>
+        <w:rFonts w:ascii="Symbol" w:hAnsi="Symbol" w:cs="Symbol" w:hint="default"/>
+        <w:rFonts w:cs="OpenSymbol"/>
+      </w:rPr>
+    </w:lvl>
+  </w:abstractNum>
+  <w:abstractNum w:abstractNumId="3">
+    <w:lvl w:ilvl="0">
+      <w:start w:val="1"/>
+      <w:numFmt w:val="bullet"/>
+      <w:lvlText w:val=""/>
+      <w:lvlJc w:val="left"/>
+      <w:pPr>
+        <w:tabs>
+          <w:tab w:val="num" w:pos="720"/>
+        </w:tabs>
+        <w:ind w:left="720" w:hanging="360"/>
+      </w:pPr>
+      <w:rPr>
+        <w:rFonts w:ascii="Symbol" w:hAnsi="Symbol" w:cs="Symbol" w:hint="default"/>
+        <w:rFonts w:cs="OpenSymbol"/>
+      </w:rPr>
+    </w:lvl>
+    <w:lvl w:ilvl="1">
+      <w:start w:val="1"/>
+      <w:numFmt w:val="bullet"/>
+      <w:lvlText w:val="◦"/>
+      <w:lvlJc w:val="left"/>
+      <w:pPr>
+        <w:tabs>
+          <w:tab w:val="num" w:pos="1080"/>
+        </w:tabs>
+        <w:ind w:left="1080" w:hanging="360"/>
+      </w:pPr>
+      <w:rPr>
+        <w:rFonts w:ascii="OpenSymbol" w:hAnsi="OpenSymbol" w:cs="OpenSymbol" w:hint="default"/>
+        <w:rFonts w:cs="OpenSymbol"/>
+      </w:rPr>
+    </w:lvl>
+    <w:lvl w:ilvl="2">
+      <w:start w:val="1"/>
+      <w:numFmt w:val="bullet"/>
+      <w:lvlText w:val="▪"/>
+      <w:lvlJc w:val="left"/>
+      <w:pPr>
+        <w:tabs>
+          <w:tab w:val="num" w:pos="1440"/>
+        </w:tabs>
+        <w:ind w:left="1440" w:hanging="360"/>
+      </w:pPr>
+      <w:rPr>
+        <w:rFonts w:ascii="OpenSymbol" w:hAnsi="OpenSymbol" w:cs="OpenSymbol" w:hint="default"/>
+        <w:rFonts w:cs="OpenSymbol"/>
+      </w:rPr>
+    </w:lvl>
+    <w:lvl w:ilvl="3">
+      <w:start w:val="1"/>
+      <w:numFmt w:val="bullet"/>
+      <w:lvlText w:val=""/>
+      <w:lvlJc w:val="left"/>
+      <w:pPr>
+        <w:tabs>
+          <w:tab w:val="num" w:pos="1800"/>
+        </w:tabs>
+        <w:ind w:left="1800" w:hanging="360"/>
+      </w:pPr>
+      <w:rPr>
+        <w:rFonts w:ascii="Symbol" w:hAnsi="Symbol" w:cs="Symbol" w:hint="default"/>
+        <w:rFonts w:cs="OpenSymbol"/>
+      </w:rPr>
+    </w:lvl>
+    <w:lvl w:ilvl="4">
+      <w:start w:val="1"/>
+      <w:numFmt w:val="bullet"/>
+      <w:lvlText w:val="◦"/>
+      <w:lvlJc w:val="left"/>
+      <w:pPr>
+        <w:tabs>
+          <w:tab w:val="num" w:pos="2160"/>
+        </w:tabs>
+        <w:ind w:left="2160" w:hanging="360"/>
+      </w:pPr>
+      <w:rPr>
+        <w:rFonts w:ascii="OpenSymbol" w:hAnsi="OpenSymbol" w:cs="OpenSymbol" w:hint="default"/>
+        <w:rFonts w:cs="OpenSymbol"/>
+      </w:rPr>
+    </w:lvl>
+    <w:lvl w:ilvl="5">
+      <w:start w:val="1"/>
+      <w:numFmt w:val="bullet"/>
+      <w:lvlText w:val="▪"/>
+      <w:lvlJc w:val="left"/>
+      <w:pPr>
+        <w:tabs>
+          <w:tab w:val="num" w:pos="2520"/>
+        </w:tabs>
+        <w:ind w:left="2520" w:hanging="360"/>
+      </w:pPr>
+      <w:rPr>
+        <w:rFonts w:ascii="OpenSymbol" w:hAnsi="OpenSymbol" w:cs="OpenSymbol" w:hint="default"/>
+        <w:rFonts w:cs="OpenSymbol"/>
+      </w:rPr>
+    </w:lvl>
+    <w:lvl w:ilvl="6">
+      <w:start w:val="1"/>
+      <w:numFmt w:val="bullet"/>
+      <w:lvlText w:val=""/>
+      <w:lvlJc w:val="left"/>
+      <w:pPr>
+        <w:tabs>
+          <w:tab w:val="num" w:pos="2880"/>
+        </w:tabs>
+        <w:ind w:left="2880" w:hanging="360"/>
+      </w:pPr>
+      <w:rPr>
+        <w:rFonts w:ascii="Symbol" w:hAnsi="Symbol" w:cs="Symbol" w:hint="default"/>
+        <w:rFonts w:cs="OpenSymbol"/>
+      </w:rPr>
+    </w:lvl>
+    <w:lvl w:ilvl="7">
+      <w:start w:val="1"/>
+      <w:numFmt w:val="bullet"/>
+      <w:lvlText w:val="◦"/>
+      <w:lvlJc w:val="left"/>
+      <w:pPr>
+        <w:tabs>
+          <w:tab w:val="num" w:pos="3240"/>
+        </w:tabs>
+        <w:ind w:left="3240" w:hanging="360"/>
+      </w:pPr>
+      <w:rPr>
+        <w:rFonts w:ascii="OpenSymbol" w:hAnsi="OpenSymbol" w:cs="OpenSymbol" w:hint="default"/>
+        <w:rFonts w:cs="OpenSymbol"/>
+      </w:rPr>
+    </w:lvl>
+    <w:lvl w:ilvl="8">
+      <w:start w:val="1"/>
+      <w:numFmt w:val="bullet"/>
+      <w:lvlText w:val="▪"/>
+      <w:lvlJc w:val="left"/>
+      <w:pPr>
+        <w:tabs>
+          <w:tab w:val="num" w:pos="3600"/>
+        </w:tabs>
+        <w:ind w:left="3600" w:hanging="360"/>
+      </w:pPr>
+      <w:rPr>
+        <w:rFonts w:ascii="OpenSymbol" w:hAnsi="OpenSymbol" w:cs="OpenSymbol" w:hint="default"/>
+        <w:rFonts w:cs="OpenSymbol"/>
+      </w:rPr>
+    </w:lvl>
+  </w:abstractNum>
+  <w:abstractNum w:abstractNumId="4">
+    <w:lvl w:ilvl="0">
+      <w:start w:val="1"/>
+      <w:numFmt w:val="bullet"/>
+      <w:lvlText w:val=""/>
+      <w:lvlJc w:val="left"/>
+      <w:pPr>
+        <w:tabs>
+          <w:tab w:val="num" w:pos="720"/>
+        </w:tabs>
+        <w:ind w:left="720" w:hanging="360"/>
+      </w:pPr>
+      <w:rPr>
+        <w:rFonts w:ascii="Symbol" w:hAnsi="Symbol" w:cs="Symbol" w:hint="default"/>
+        <w:rFonts w:cs="OpenSymbol"/>
+      </w:rPr>
+    </w:lvl>
+    <w:lvl w:ilvl="1">
+      <w:start w:val="1"/>
+      <w:numFmt w:val="bullet"/>
+      <w:lvlText w:val="◦"/>
+      <w:lvlJc w:val="left"/>
+      <w:pPr>
+        <w:tabs>
+          <w:tab w:val="num" w:pos="1080"/>
+        </w:tabs>
+        <w:ind w:left="1080" w:hanging="360"/>
+      </w:pPr>
+      <w:rPr>
+        <w:rFonts w:ascii="OpenSymbol" w:hAnsi="OpenSymbol" w:cs="OpenSymbol" w:hint="default"/>
+        <w:rFonts w:cs="OpenSymbol"/>
+      </w:rPr>
+    </w:lvl>
+    <w:lvl w:ilvl="2">
+      <w:start w:val="1"/>
+      <w:numFmt w:val="bullet"/>
+      <w:lvlText w:val="▪"/>
+      <w:lvlJc w:val="left"/>
+      <w:pPr>
+        <w:tabs>
+          <w:tab w:val="num" w:pos="1440"/>
+        </w:tabs>
+        <w:ind w:left="1440" w:hanging="360"/>
+      </w:pPr>
+      <w:rPr>
+        <w:rFonts w:ascii="OpenSymbol" w:hAnsi="OpenSymbol" w:cs="OpenSymbol" w:hint="default"/>
+        <w:rFonts w:cs="OpenSymbol"/>
+      </w:rPr>
+    </w:lvl>
+    <w:lvl w:ilvl="3">
+      <w:start w:val="1"/>
+      <w:numFmt w:val="bullet"/>
+      <w:lvlText w:val=""/>
+      <w:lvlJc w:val="left"/>
+      <w:pPr>
+        <w:tabs>
+          <w:tab w:val="num" w:pos="1800"/>
+        </w:tabs>
+        <w:ind w:left="1800" w:hanging="360"/>
+      </w:pPr>
+      <w:rPr>
+        <w:rFonts w:ascii="Symbol" w:hAnsi="Symbol" w:cs="Symbol" w:hint="default"/>
+        <w:rFonts w:cs="OpenSymbol"/>
+      </w:rPr>
+    </w:lvl>
+    <w:lvl w:ilvl="4">
+      <w:start w:val="1"/>
+      <w:numFmt w:val="bullet"/>
+      <w:lvlText w:val="◦"/>
+      <w:lvlJc w:val="left"/>
+      <w:pPr>
+        <w:tabs>
+          <w:tab w:val="num" w:pos="2160"/>
+        </w:tabs>
+        <w:ind w:left="2160" w:hanging="360"/>
+      </w:pPr>
+      <w:rPr>
+        <w:rFonts w:ascii="OpenSymbol" w:hAnsi="OpenSymbol" w:cs="OpenSymbol" w:hint="default"/>
+        <w:rFonts w:cs="OpenSymbol"/>
+      </w:rPr>
+    </w:lvl>
+    <w:lvl w:ilvl="5">
+      <w:start w:val="1"/>
+      <w:numFmt w:val="bullet"/>
+      <w:lvlText w:val="▪"/>
+      <w:lvlJc w:val="left"/>
+      <w:pPr>
+        <w:tabs>
+          <w:tab w:val="num" w:pos="2520"/>
+        </w:tabs>
+        <w:ind w:left="2520" w:hanging="360"/>
+      </w:pPr>
+      <w:rPr>
+        <w:rFonts w:ascii="OpenSymbol" w:hAnsi="OpenSymbol" w:cs="OpenSymbol" w:hint="default"/>
+        <w:rFonts w:cs="OpenSymbol"/>
+      </w:rPr>
+    </w:lvl>
+    <w:lvl w:ilvl="6">
+      <w:start w:val="1"/>
+      <w:numFmt w:val="bullet"/>
+      <w:lvlText w:val=""/>
+      <w:lvlJc w:val="left"/>
+      <w:pPr>
+        <w:tabs>
+          <w:tab w:val="num" w:pos="2880"/>
+        </w:tabs>
+        <w:ind w:left="2880" w:hanging="360"/>
+      </w:pPr>
+      <w:rPr>
+        <w:rFonts w:ascii="Symbol" w:hAnsi="Symbol" w:cs="Symbol" w:hint="default"/>
+        <w:rFonts w:cs="OpenSymbol"/>
+      </w:rPr>
+    </w:lvl>
+    <w:lvl w:ilvl="7">
+      <w:start w:val="1"/>
+      <w:numFmt w:val="bullet"/>
+      <w:lvlText w:val="◦"/>
+      <w:lvlJc w:val="left"/>
+      <w:pPr>
+        <w:tabs>
+          <w:tab w:val="num" w:pos="3240"/>
+        </w:tabs>
+        <w:ind w:left="3240" w:hanging="360"/>
+      </w:pPr>
+      <w:rPr>
+        <w:rFonts w:ascii="OpenSymbol" w:hAnsi="OpenSymbol" w:cs="OpenSymbol" w:hint="default"/>
+        <w:rFonts w:cs="OpenSymbol"/>
+      </w:rPr>
+    </w:lvl>
+    <w:lvl w:ilvl="8">
+      <w:start w:val="1"/>
+      <w:numFmt w:val="bullet"/>
+      <w:lvlText w:val="▪"/>
+      <w:lvlJc w:val="left"/>
+      <w:pPr>
+        <w:tabs>
+          <w:tab w:val="num" w:pos="3600"/>
+        </w:tabs>
+        <w:ind w:left="3600" w:hanging="360"/>
+      </w:pPr>
+      <w:rPr>
+        <w:rFonts w:ascii="OpenSymbol" w:hAnsi="OpenSymbol" w:cs="OpenSymbol" w:hint="default"/>
+        <w:rFonts w:cs="OpenSymbol"/>
+      </w:rPr>
+    </w:lvl>
+  </w:abstractNum>
+  <w:abstractNum w:abstractNumId="5">
+    <w:lvl w:ilvl="0">
+      <w:start w:val="1"/>
+      <w:numFmt w:val="bullet"/>
+      <w:lvlText w:val=""/>
+      <w:lvlJc w:val="left"/>
+      <w:pPr>
+        <w:tabs>
+          <w:tab w:val="num" w:pos="720"/>
+        </w:tabs>
+        <w:ind w:left="720" w:hanging="360"/>
+      </w:pPr>
+      <w:rPr>
+        <w:rFonts w:ascii="Symbol" w:hAnsi="Symbol" w:cs="Symbol" w:hint="default"/>
+        <w:rFonts w:cs="OpenSymbol"/>
+      </w:rPr>
+    </w:lvl>
+    <w:lvl w:ilvl="1">
+      <w:start w:val="1"/>
+      <w:numFmt w:val="bullet"/>
+      <w:lvlText w:val="◦"/>
+      <w:lvlJc w:val="left"/>
+      <w:pPr>
+        <w:tabs>
+          <w:tab w:val="num" w:pos="1080"/>
+        </w:tabs>
+        <w:ind w:left="1080" w:hanging="360"/>
+      </w:pPr>
+      <w:rPr>
+        <w:rFonts w:ascii="OpenSymbol" w:hAnsi="OpenSymbol" w:cs="OpenSymbol" w:hint="default"/>
+        <w:rFonts w:cs="OpenSymbol"/>
+      </w:rPr>
+    </w:lvl>
+    <w:lvl w:ilvl="2">
+      <w:start w:val="1"/>
+      <w:numFmt w:val="bullet"/>
+      <w:lvlText w:val="▪"/>
+      <w:lvlJc w:val="left"/>
+      <w:pPr>
+        <w:tabs>
+          <w:tab w:val="num" w:pos="1440"/>
+        </w:tabs>
+        <w:ind w:left="1440" w:hanging="360"/>
+      </w:pPr>
+      <w:rPr>
+        <w:rFonts w:ascii="OpenSymbol" w:hAnsi="OpenSymbol" w:cs="OpenSymbol" w:hint="default"/>
+        <w:rFonts w:cs="OpenSymbol"/>
+      </w:rPr>
+    </w:lvl>
+    <w:lvl w:ilvl="3">
+      <w:start w:val="1"/>
+      <w:numFmt w:val="bullet"/>
+      <w:lvlText w:val=""/>
+      <w:lvlJc w:val="left"/>
+      <w:pPr>
+        <w:tabs>
+          <w:tab w:val="num" w:pos="1800"/>
+        </w:tabs>
+        <w:ind w:left="1800" w:hanging="360"/>
+      </w:pPr>
+      <w:rPr>
+        <w:rFonts w:ascii="Symbol" w:hAnsi="Symbol" w:cs="Symbol" w:hint="default"/>
+        <w:rFonts w:cs="OpenSymbol"/>
+      </w:rPr>
+    </w:lvl>
+    <w:lvl w:ilvl="4">
+      <w:start w:val="1"/>
+      <w:numFmt w:val="bullet"/>
+      <w:lvlText w:val="◦"/>
+      <w:lvlJc w:val="left"/>
+      <w:pPr>
+        <w:tabs>
+          <w:tab w:val="num" w:pos="2160"/>
+        </w:tabs>
+        <w:ind w:left="2160" w:hanging="360"/>
+      </w:pPr>
+      <w:rPr>
+        <w:rFonts w:ascii="OpenSymbol" w:hAnsi="OpenSymbol" w:cs="OpenSymbol" w:hint="default"/>
+        <w:rFonts w:cs="OpenSymbol"/>
+      </w:rPr>
+    </w:lvl>
+    <w:lvl w:ilvl="5">
+      <w:start w:val="1"/>
+      <w:numFmt w:val="bullet"/>
+      <w:lvlText w:val="▪"/>
+      <w:lvlJc w:val="left"/>
+      <w:pPr>
+        <w:tabs>
+          <w:tab w:val="num" w:pos="2520"/>
+        </w:tabs>
+        <w:ind w:left="2520" w:hanging="360"/>
+      </w:pPr>
+      <w:rPr>
+        <w:rFonts w:ascii="OpenSymbol" w:hAnsi="OpenSymbol" w:cs="OpenSymbol" w:hint="default"/>
+        <w:rFonts w:cs="OpenSymbol"/>
+      </w:rPr>
+    </w:lvl>
+    <w:lvl w:ilvl="6">
+      <w:start w:val="1"/>
+      <w:numFmt w:val="bullet"/>
+      <w:lvlText w:val=""/>
+      <w:lvlJc w:val="left"/>
+      <w:pPr>
+        <w:tabs>
+          <w:tab w:val="num" w:pos="2880"/>
+        </w:tabs>
+        <w:ind w:left="2880" w:hanging="360"/>
+      </w:pPr>
+      <w:rPr>
+        <w:rFonts w:ascii="Symbol" w:hAnsi="Symbol" w:cs="Symbol" w:hint="default"/>
+        <w:rFonts w:cs="OpenSymbol"/>
+      </w:rPr>
+    </w:lvl>
+    <w:lvl w:ilvl="7">
+      <w:start w:val="1"/>
+      <w:numFmt w:val="bullet"/>
+      <w:lvlText w:val="◦"/>
+      <w:lvlJc w:val="left"/>
+      <w:pPr>
+        <w:tabs>
+          <w:tab w:val="num" w:pos="3240"/>
+        </w:tabs>
+        <w:ind w:left="3240" w:hanging="360"/>
+      </w:pPr>
+      <w:rPr>
+        <w:rFonts w:ascii="OpenSymbol" w:hAnsi="OpenSymbol" w:cs="OpenSymbol" w:hint="default"/>
+        <w:rFonts w:cs="OpenSymbol"/>
+      </w:rPr>
+    </w:lvl>
+    <w:lvl w:ilvl="8">
+      <w:start w:val="1"/>
+      <w:numFmt w:val="bullet"/>
+      <w:lvlText w:val="▪"/>
+      <w:lvlJc w:val="left"/>
+      <w:pPr>
+        <w:tabs>
+          <w:tab w:val="num" w:pos="3600"/>
+        </w:tabs>
+        <w:ind w:left="3600" w:hanging="360"/>
+      </w:pPr>
+      <w:rPr>
+        <w:rFonts w:ascii="OpenSymbol" w:hAnsi="OpenSymbol" w:cs="OpenSymbol" w:hint="default"/>
+        <w:rFonts w:cs="OpenSymbol"/>
+      </w:rPr>
+    </w:lvl>
+  </w:abstractNum>
+  <w:abstractNum w:abstractNumId="6">
+    <w:lvl w:ilvl="0">
+      <w:start w:val="1"/>
+      <w:numFmt w:val="bullet"/>
+      <w:lvlText w:val=""/>
+      <w:lvlJc w:val="left"/>
+      <w:pPr>
+        <w:tabs>
+          <w:tab w:val="num" w:pos="720"/>
+        </w:tabs>
+        <w:ind w:left="720" w:hanging="360"/>
+      </w:pPr>
+      <w:rPr>
+        <w:rFonts w:ascii="Symbol" w:hAnsi="Symbol" w:cs="Symbol" w:hint="default"/>
+        <w:rFonts w:cs="OpenSymbol"/>
+      </w:rPr>
+    </w:lvl>
+    <w:lvl w:ilvl="1">
+      <w:start w:val="1"/>
+      <w:numFmt w:val="bullet"/>
+      <w:lvlText w:val="◦"/>
+      <w:lvlJc w:val="left"/>
+      <w:pPr>
+        <w:tabs>
+          <w:tab w:val="num" w:pos="1080"/>
+        </w:tabs>
+        <w:ind w:left="1080" w:hanging="360"/>
+      </w:pPr>
+      <w:rPr>
+        <w:rFonts w:ascii="OpenSymbol" w:hAnsi="OpenSymbol" w:cs="OpenSymbol" w:hint="default"/>
+        <w:rFonts w:cs="OpenSymbol"/>
+      </w:rPr>
+    </w:lvl>
+    <w:lvl w:ilvl="2">
+      <w:start w:val="1"/>
+      <w:numFmt w:val="bullet"/>
+      <w:lvlText w:val="▪"/>
+      <w:lvlJc w:val="left"/>
+      <w:pPr>
+        <w:tabs>
+          <w:tab w:val="num" w:pos="1440"/>
+        </w:tabs>
+        <w:ind w:left="1440" w:hanging="360"/>
+      </w:pPr>
+      <w:rPr>
+        <w:rFonts w:ascii="OpenSymbol" w:hAnsi="OpenSymbol" w:cs="OpenSymbol" w:hint="default"/>
+        <w:rFonts w:cs="OpenSymbol"/>
+      </w:rPr>
+    </w:lvl>
+    <w:lvl w:ilvl="3">
+      <w:start w:val="1"/>
+      <w:numFmt w:val="bullet"/>
+      <w:lvlText w:val=""/>
+      <w:lvlJc w:val="left"/>
+      <w:pPr>
+        <w:tabs>
+          <w:tab w:val="num" w:pos="1800"/>
+        </w:tabs>
+        <w:ind w:left="1800" w:hanging="360"/>
+      </w:pPr>
+      <w:rPr>
+        <w:rFonts w:ascii="Symbol" w:hAnsi="Symbol" w:cs="Symbol" w:hint="default"/>
+        <w:rFonts w:cs="OpenSymbol"/>
+      </w:rPr>
+    </w:lvl>
+    <w:lvl w:ilvl="4">
+      <w:start w:val="1"/>
+      <w:numFmt w:val="bullet"/>
+      <w:lvlText w:val="◦"/>
+      <w:lvlJc w:val="left"/>
+      <w:pPr>
+        <w:tabs>
+          <w:tab w:val="num" w:pos="2160"/>
+        </w:tabs>
+        <w:ind w:left="2160" w:hanging="360"/>
+      </w:pPr>
+      <w:rPr>
+        <w:rFonts w:ascii="OpenSymbol" w:hAnsi="OpenSymbol" w:cs="OpenSymbol" w:hint="default"/>
+        <w:rFonts w:cs="OpenSymbol"/>
+      </w:rPr>
+    </w:lvl>
+    <w:lvl w:ilvl="5">
+      <w:start w:val="1"/>
+      <w:numFmt w:val="bullet"/>
+      <w:lvlText w:val="▪"/>
+      <w:lvlJc w:val="left"/>
+      <w:pPr>
+        <w:tabs>
+          <w:tab w:val="num" w:pos="2520"/>
+        </w:tabs>
+        <w:ind w:left="2520" w:hanging="360"/>
+      </w:pPr>
+      <w:rPr>
+        <w:rFonts w:ascii="OpenSymbol" w:hAnsi="OpenSymbol" w:cs="OpenSymbol" w:hint="default"/>
+        <w:rFonts w:cs="OpenSymbol"/>
+      </w:rPr>
+    </w:lvl>
+    <w:lvl w:ilvl="6">
+      <w:start w:val="1"/>
+      <w:numFmt w:val="bullet"/>
+      <w:lvlText w:val=""/>
+      <w:lvlJc w:val="left"/>
+      <w:pPr>
+        <w:tabs>
+          <w:tab w:val="num" w:pos="2880"/>
+        </w:tabs>
+        <w:ind w:left="2880" w:hanging="360"/>
+      </w:pPr>
+      <w:rPr>
+        <w:rFonts w:ascii="Symbol" w:hAnsi="Symbol" w:cs="Symbol" w:hint="default"/>
+        <w:rFonts w:cs="OpenSymbol"/>
+      </w:rPr>
+    </w:lvl>
+    <w:lvl w:ilvl="7">
+      <w:start w:val="1"/>
+      <w:numFmt w:val="bullet"/>
+      <w:lvlText w:val="◦"/>
+      <w:lvlJc w:val="left"/>
+      <w:pPr>
+        <w:tabs>
+          <w:tab w:val="num" w:pos="3240"/>
+        </w:tabs>
+        <w:ind w:left="3240" w:hanging="360"/>
+      </w:pPr>
+      <w:rPr>
+        <w:rFonts w:ascii="OpenSymbol" w:hAnsi="OpenSymbol" w:cs="OpenSymbol" w:hint="default"/>
+        <w:rFonts w:cs="OpenSymbol"/>
+      </w:rPr>
+    </w:lvl>
+    <w:lvl w:ilvl="8">
+      <w:start w:val="1"/>
+      <w:numFmt w:val="bullet"/>
+      <w:lvlText w:val="▪"/>
+      <w:lvlJc w:val="left"/>
+      <w:pPr>
+        <w:tabs>
+          <w:tab w:val="num" w:pos="3600"/>
+        </w:tabs>
+        <w:ind w:left="3600" w:hanging="360"/>
+      </w:pPr>
+      <w:rPr>
+        <w:rFonts w:ascii="OpenSymbol" w:hAnsi="OpenSymbol" w:cs="OpenSymbol" w:hint="default"/>
+        <w:rFonts w:cs="OpenSymbol"/>
+      </w:rPr>
+    </w:lvl>
+  </w:abstractNum>
+  <w:abstractNum w:abstractNumId="7">
+    <w:lvl w:ilvl="0">
+      <w:start w:val="1"/>
+      <w:numFmt w:val="bullet"/>
+      <w:lvlText w:val=""/>
+      <w:lvlJc w:val="left"/>
+      <w:pPr>
+        <w:tabs>
+          <w:tab w:val="num" w:pos="720"/>
+        </w:tabs>
+        <w:ind w:left="720" w:hanging="360"/>
+      </w:pPr>
+      <w:rPr>
+        <w:rFonts w:ascii="Symbol" w:hAnsi="Symbol" w:cs="Symbol" w:hint="default"/>
+        <w:rFonts w:cs="OpenSymbol"/>
+      </w:rPr>
+    </w:lvl>
+    <w:lvl w:ilvl="1">
+      <w:start w:val="1"/>
+      <w:numFmt w:val="bullet"/>
+      <w:lvlText w:val="◦"/>
+      <w:lvlJc w:val="left"/>
+      <w:pPr>
+        <w:tabs>
+          <w:tab w:val="num" w:pos="1080"/>
+        </w:tabs>
+        <w:ind w:left="1080" w:hanging="360"/>
+      </w:pPr>
+      <w:rPr>
+        <w:rFonts w:ascii="OpenSymbol" w:hAnsi="OpenSymbol" w:cs="OpenSymbol" w:hint="default"/>
+        <w:rFonts w:cs="OpenSymbol"/>
+      </w:rPr>
+    </w:lvl>
+    <w:lvl w:ilvl="2">
+      <w:start w:val="1"/>
+      <w:numFmt w:val="bullet"/>
+      <w:lvlText w:val="▪"/>
+      <w:lvlJc w:val="left"/>
+      <w:pPr>
+        <w:tabs>
+          <w:tab w:val="num" w:pos="1440"/>
+        </w:tabs>
+        <w:ind w:left="1440" w:hanging="360"/>
+      </w:pPr>
+      <w:rPr>
+        <w:rFonts w:ascii="OpenSymbol" w:hAnsi="OpenSymbol" w:cs="OpenSymbol" w:hint="default"/>
+        <w:rFonts w:cs="OpenSymbol"/>
+      </w:rPr>
+    </w:lvl>
+    <w:lvl w:ilvl="3">
+      <w:start w:val="1"/>
+      <w:numFmt w:val="bullet"/>
+      <w:lvlText w:val=""/>
+      <w:lvlJc w:val="left"/>
+      <w:pPr>
+        <w:tabs>
+          <w:tab w:val="num" w:pos="1800"/>
+        </w:tabs>
+        <w:ind w:left="1800" w:hanging="360"/>
+      </w:pPr>
+      <w:rPr>
+        <w:rFonts w:ascii="Symbol" w:hAnsi="Symbol" w:cs="Symbol" w:hint="default"/>
+        <w:rFonts w:cs="OpenSymbol"/>
+      </w:rPr>
+    </w:lvl>
+    <w:lvl w:ilvl="4">
+      <w:start w:val="1"/>
+      <w:numFmt w:val="bullet"/>
+      <w:lvlText w:val="◦"/>
+      <w:lvlJc w:val="left"/>
+      <w:pPr>
+        <w:tabs>
+          <w:tab w:val="num" w:pos="2160"/>
+        </w:tabs>
+        <w:ind w:left="2160" w:hanging="360"/>
+      </w:pPr>
+      <w:rPr>
+        <w:rFonts w:ascii="OpenSymbol" w:hAnsi="OpenSymbol" w:cs="OpenSymbol" w:hint="default"/>
+        <w:rFonts w:cs="OpenSymbol"/>
+      </w:rPr>
+    </w:lvl>
+    <w:lvl w:ilvl="5">
+      <w:start w:val="1"/>
+      <w:numFmt w:val="bullet"/>
+      <w:lvlText w:val="▪"/>
+      <w:lvlJc w:val="left"/>
+      <w:pPr>
+        <w:tabs>
+          <w:tab w:val="num" w:pos="2520"/>
+        </w:tabs>
+        <w:ind w:left="2520" w:hanging="360"/>
+      </w:pPr>
+      <w:rPr>
+        <w:rFonts w:ascii="OpenSymbol" w:hAnsi="OpenSymbol" w:cs="OpenSymbol" w:hint="default"/>
+        <w:rFonts w:cs="OpenSymbol"/>
+      </w:rPr>
+    </w:lvl>
+    <w:lvl w:ilvl="6">
+      <w:start w:val="1"/>
+      <w:numFmt w:val="bullet"/>
+      <w:lvlText w:val=""/>
+      <w:lvlJc w:val="left"/>
+      <w:pPr>
+        <w:tabs>
+          <w:tab w:val="num" w:pos="2880"/>
+        </w:tabs>
+        <w:ind w:left="2880" w:hanging="360"/>
+      </w:pPr>
+      <w:rPr>
+        <w:rFonts w:ascii="Symbol" w:hAnsi="Symbol" w:cs="Symbol" w:hint="default"/>
+        <w:rFonts w:cs="OpenSymbol"/>
+      </w:rPr>
+    </w:lvl>
+    <w:lvl w:ilvl="7">
+      <w:start w:val="1"/>
+      <w:numFmt w:val="bullet"/>
+      <w:lvlText w:val="◦"/>
+      <w:lvlJc w:val="left"/>
+      <w:pPr>
+        <w:tabs>
+          <w:tab w:val="num" w:pos="3240"/>
+        </w:tabs>
+        <w:ind w:left="3240" w:hanging="360"/>
+      </w:pPr>
+      <w:rPr>
+        <w:rFonts w:ascii="OpenSymbol" w:hAnsi="OpenSymbol" w:cs="OpenSymbol" w:hint="default"/>
+        <w:rFonts w:cs="OpenSymbol"/>
+      </w:rPr>
+    </w:lvl>
+    <w:lvl w:ilvl="8">
+      <w:start w:val="1"/>
+      <w:numFmt w:val="bullet"/>
+      <w:lvlText w:val="▪"/>
+      <w:lvlJc w:val="left"/>
+      <w:pPr>
+        <w:tabs>
+          <w:tab w:val="num" w:pos="3600"/>
+        </w:tabs>
+        <w:ind w:left="3600" w:hanging="360"/>
+      </w:pPr>
+      <w:rPr>
+        <w:rFonts w:ascii="OpenSymbol" w:hAnsi="OpenSymbol" w:cs="OpenSymbol" w:hint="default"/>
+        <w:rFonts w:cs="OpenSymbol"/>
+      </w:rPr>
+    </w:lvl>
+  </w:abstractNum>
+  <w:abstractNum w:abstractNumId="8">
+    <w:lvl w:ilvl="0">
+      <w:start w:val="1"/>
+      <w:numFmt w:val="bullet"/>
+      <w:lvlText w:val=""/>
+      <w:lvlJc w:val="left"/>
+      <w:pPr>
+        <w:tabs>
+          <w:tab w:val="num" w:pos="720"/>
+        </w:tabs>
+        <w:ind w:left="720" w:hanging="360"/>
+      </w:pPr>
+      <w:rPr>
+        <w:rFonts w:ascii="Symbol" w:hAnsi="Symbol" w:cs="Symbol" w:hint="default"/>
+        <w:rFonts w:cs="OpenSymbol"/>
+      </w:rPr>
+    </w:lvl>
+    <w:lvl w:ilvl="1">
+      <w:start w:val="1"/>
+      <w:numFmt w:val="bullet"/>
+      <w:lvlText w:val="◦"/>
+      <w:lvlJc w:val="left"/>
+      <w:pPr>
+        <w:tabs>
+          <w:tab w:val="num" w:pos="1080"/>
+        </w:tabs>
+        <w:ind w:left="1080" w:hanging="360"/>
+      </w:pPr>
+      <w:rPr>
+        <w:rFonts w:ascii="OpenSymbol" w:hAnsi="OpenSymbol" w:cs="OpenSymbol" w:hint="default"/>
+        <w:rFonts w:cs="OpenSymbol"/>
+      </w:rPr>
+    </w:lvl>
+    <w:lvl w:ilvl="2">
+      <w:start w:val="1"/>
+      <w:numFmt w:val="bullet"/>
+      <w:lvlText w:val="▪"/>
+      <w:lvlJc w:val="left"/>
+      <w:pPr>
+        <w:tabs>
+          <w:tab w:val="num" w:pos="1440"/>
+        </w:tabs>
+        <w:ind w:left="1440" w:hanging="360"/>
+      </w:pPr>
+      <w:rPr>
+        <w:rFonts w:ascii="OpenSymbol" w:hAnsi="OpenSymbol" w:cs="OpenSymbol" w:hint="default"/>
+        <w:rFonts w:cs="OpenSymbol"/>
+      </w:rPr>
+    </w:lvl>
+    <w:lvl w:ilvl="3">
+      <w:start w:val="1"/>
+      <w:numFmt w:val="bullet"/>
+      <w:lvlText w:val=""/>
+      <w:lvlJc w:val="left"/>
+      <w:pPr>
+        <w:tabs>
+          <w:tab w:val="num" w:pos="1800"/>
+        </w:tabs>
+        <w:ind w:left="1800" w:hanging="360"/>
+      </w:pPr>
+      <w:rPr>
+        <w:rFonts w:ascii="Symbol" w:hAnsi="Symbol" w:cs="Symbol" w:hint="default"/>
+        <w:rFonts w:cs="OpenSymbol"/>
+      </w:rPr>
+    </w:lvl>
+    <w:lvl w:ilvl="4">
+      <w:start w:val="1"/>
+      <w:numFmt w:val="bullet"/>
+      <w:lvlText w:val="◦"/>
+      <w:lvlJc w:val="left"/>
+      <w:pPr>
+        <w:tabs>
+          <w:tab w:val="num" w:pos="2160"/>
+        </w:tabs>
+        <w:ind w:left="2160" w:hanging="360"/>
+      </w:pPr>
+      <w:rPr>
+        <w:rFonts w:ascii="OpenSymbol" w:hAnsi="OpenSymbol" w:cs="OpenSymbol" w:hint="default"/>
+        <w:rFonts w:cs="OpenSymbol"/>
+      </w:rPr>
+    </w:lvl>
+    <w:lvl w:ilvl="5">
+      <w:start w:val="1"/>
+      <w:numFmt w:val="bullet"/>
+      <w:lvlText w:val="▪"/>
+      <w:lvlJc w:val="left"/>
+      <w:pPr>
+        <w:tabs>
+          <w:tab w:val="num" w:pos="2520"/>
+        </w:tabs>
+        <w:ind w:left="2520" w:hanging="360"/>
+      </w:pPr>
+      <w:rPr>
+        <w:rFonts w:ascii="OpenSymbol" w:hAnsi="OpenSymbol" w:cs="OpenSymbol" w:hint="default"/>
+        <w:rFonts w:cs="OpenSymbol"/>
+      </w:rPr>
+    </w:lvl>
+    <w:lvl w:ilvl="6">
+      <w:start w:val="1"/>
+      <w:numFmt w:val="bullet"/>
+      <w:lvlText w:val=""/>
+      <w:lvlJc w:val="left"/>
+      <w:pPr>
+        <w:tabs>
+          <w:tab w:val="num" w:pos="2880"/>
+        </w:tabs>
+        <w:ind w:left="2880" w:hanging="360"/>
+      </w:pPr>
+      <w:rPr>
+        <w:rFonts w:ascii="Symbol" w:hAnsi="Symbol" w:cs="Symbol" w:hint="default"/>
+        <w:rFonts w:cs="OpenSymbol"/>
+      </w:rPr>
+    </w:lvl>
+    <w:lvl w:ilvl="7">
+      <w:start w:val="1"/>
+      <w:numFmt w:val="bullet"/>
+      <w:lvlText w:val="◦"/>
+      <w:lvlJc w:val="left"/>
+      <w:pPr>
+        <w:tabs>
+          <w:tab w:val="num" w:pos="3240"/>
+        </w:tabs>
+        <w:ind w:left="3240" w:hanging="360"/>
+      </w:pPr>
+      <w:rPr>
+        <w:rFonts w:ascii="OpenSymbol" w:hAnsi="OpenSymbol" w:cs="OpenSymbol" w:hint="default"/>
+        <w:rFonts w:cs="OpenSymbol"/>
+      </w:rPr>
+    </w:lvl>
+    <w:lvl w:ilvl="8">
+      <w:start w:val="1"/>
+      <w:numFmt w:val="bullet"/>
+      <w:lvlText w:val="▪"/>
+      <w:lvlJc w:val="left"/>
+      <w:pPr>
+        <w:tabs>
+          <w:tab w:val="num" w:pos="3600"/>
+        </w:tabs>
+        <w:ind w:left="3600" w:hanging="360"/>
+      </w:pPr>
+      <w:rPr>
+        <w:rFonts w:ascii="OpenSymbol" w:hAnsi="OpenSymbol" w:cs="OpenSymbol" w:hint="default"/>
+        <w:rFonts w:cs="OpenSymbol"/>
+      </w:rPr>
+    </w:lvl>
+  </w:abstractNum>
+  <w:abstractNum w:abstractNumId="9">
+    <w:lvl w:ilvl="0">
+      <w:start w:val="1"/>
+      <w:numFmt w:val="none"/>
+      <w:suff w:val="nothing"/>
+      <w:lvlText w:val=""/>
+      <w:lvlJc w:val="left"/>
+      <w:pPr>
+        <w:tabs>
+          <w:tab w:val="num" w:pos="432"/>
+        </w:tabs>
+        <w:ind w:left="432" w:hanging="432"/>
+      </w:pPr>
+    </w:lvl>
+    <w:lvl w:ilvl="1">
+      <w:start w:val="1"/>
+      <w:numFmt w:val="none"/>
+      <w:suff w:val="nothing"/>
+      <w:lvlText w:val=""/>
+      <w:lvlJc w:val="left"/>
+      <w:pPr>
+        <w:tabs>
+          <w:tab w:val="num" w:pos="576"/>
+        </w:tabs>
+        <w:ind w:left="576" w:hanging="576"/>
+      </w:pPr>
+    </w:lvl>
+    <w:lvl w:ilvl="2">
+      <w:start w:val="1"/>
+      <w:numFmt w:val="none"/>
+      <w:suff w:val="nothing"/>
+      <w:lvlText w:val=""/>
+      <w:lvlJc w:val="left"/>
+      <w:pPr>
+        <w:tabs>
+          <w:tab w:val="num" w:pos="720"/>
+        </w:tabs>
+        <w:ind w:left="720" w:hanging="720"/>
+      </w:pPr>
+    </w:lvl>
+    <w:lvl w:ilvl="3">
+      <w:start w:val="1"/>
+      <w:numFmt w:val="none"/>
+      <w:suff w:val="nothing"/>
+      <w:lvlText w:val=""/>
+      <w:lvlJc w:val="left"/>
+      <w:pPr>
+        <w:tabs>
+          <w:tab w:val="num" w:pos="864"/>
+        </w:tabs>
+        <w:ind w:left="864" w:hanging="864"/>
+      </w:pPr>
+    </w:lvl>
+    <w:lvl w:ilvl="4">
+      <w:start w:val="1"/>
+      <w:numFmt w:val="none"/>
+      <w:suff w:val="nothing"/>
+      <w:lvlText w:val=""/>
+      <w:lvlJc w:val="left"/>
+      <w:pPr>
+        <w:tabs>
+          <w:tab w:val="num" w:pos="1008"/>
+        </w:tabs>
+        <w:ind w:left="1008" w:hanging="1008"/>
+      </w:pPr>
+    </w:lvl>
+    <w:lvl w:ilvl="5">
+      <w:start w:val="1"/>
+      <w:numFmt w:val="none"/>
+      <w:suff w:val="nothing"/>
+      <w:lvlText w:val=""/>
+      <w:lvlJc w:val="left"/>
+      <w:pPr>
+        <w:tabs>
+          <w:tab w:val="num" w:pos="1152"/>
+        </w:tabs>
+        <w:ind w:left="1152" w:hanging="1152"/>
+      </w:pPr>
+    </w:lvl>
+    <w:lvl w:ilvl="6">
+      <w:start w:val="1"/>
+      <w:numFmt w:val="none"/>
+      <w:suff w:val="nothing"/>
+      <w:lvlText w:val=""/>
+      <w:lvlJc w:val="left"/>
+      <w:pPr>
+        <w:tabs>
+          <w:tab w:val="num" w:pos="1296"/>
+        </w:tabs>
+        <w:ind w:left="1296" w:hanging="1296"/>
+      </w:pPr>
+    </w:lvl>
+    <w:lvl w:ilvl="7">
+      <w:start w:val="1"/>
+      <w:numFmt w:val="none"/>
+      <w:suff w:val="nothing"/>
+      <w:lvlText w:val=""/>
+      <w:lvlJc w:val="left"/>
+      <w:pPr>
+        <w:tabs>
+          <w:tab w:val="num" w:pos="1440"/>
+        </w:tabs>
+        <w:ind w:left="1440" w:hanging="1440"/>
+      </w:pPr>
+    </w:lvl>
+    <w:lvl w:ilvl="8">
+      <w:start w:val="1"/>
+      <w:numFmt w:val="none"/>
+      <w:suff w:val="nothing"/>
+      <w:lvlText w:val=""/>
+      <w:lvlJc w:val="left"/>
+      <w:pPr>
+        <w:tabs>
+          <w:tab w:val="num" w:pos="1584"/>
+        </w:tabs>
+        <w:ind w:left="1584" w:hanging="1584"/>
+      </w:pPr>
+    </w:lvl>
+  </w:abstractNum>
+  <w:num w:numId="1">
+    <w:abstractNumId w:val="1"/>
+  </w:num>
+  <w:num w:numId="2">
+    <w:abstractNumId w:val="2"/>
+  </w:num>
+  <w:num w:numId="3">
+    <w:abstractNumId w:val="3"/>
+  </w:num>
+  <w:num w:numId="4">
+    <w:abstractNumId w:val="4"/>
+  </w:num>
+  <w:num w:numId="5">
+    <w:abstractNumId w:val="5"/>
+  </w:num>
+  <w:num w:numId="6">
+    <w:abstractNumId w:val="6"/>
+  </w:num>
+  <w:num w:numId="7">
+    <w:abstractNumId w:val="7"/>
+  </w:num>
+  <w:num w:numId="8">
+    <w:abstractNumId w:val="8"/>
+  </w:num>
+  <w:num w:numId="9">
+    <w:abstractNumId w:val="9"/>
+  </w:num>
+</w:numbering>
 </file>
 
 <file path=word/styles.xml><?xml version="1.0" encoding="utf-8"?>

</xml_diff>

<commit_message>
updated notes to include let and const
</commit_message>
<xml_diff>
--- a/FreeCodeCamp.docx
+++ b/FreeCodeCamp.docx
@@ -3496,6 +3496,136 @@
           <w:color w:val="808080"/>
         </w:rPr>
         <w:t xml:space="preserve"> if not given initial variable.</w:t>
+      </w:r>
+    </w:p>
+    <w:p>
+      <w:pPr>
+        <w:pStyle w:val="Normal"/>
+        <w:rPr>
+          <w:color w:val="808080"/>
+        </w:rPr>
+      </w:pPr>
+      <w:r>
+        <w:rPr>
+          <w:color w:val="808080"/>
+        </w:rPr>
+      </w:r>
+    </w:p>
+    <w:p>
+      <w:pPr>
+        <w:pStyle w:val="Normal"/>
+        <w:rPr>
+          <w:color w:val="808080"/>
+        </w:rPr>
+      </w:pPr>
+      <w:r>
+        <w:rPr>
+          <w:color w:val="808080"/>
+        </w:rPr>
+        <w:t>Let type:</w:t>
+      </w:r>
+    </w:p>
+    <w:p>
+      <w:pPr>
+        <w:pStyle w:val="Normal"/>
+        <w:rPr>
+          <w:color w:val="808080"/>
+        </w:rPr>
+      </w:pPr>
+      <w:r>
+        <w:rPr>
+          <w:color w:val="808080"/>
+        </w:rPr>
+        <w:t>only defined in scope to the block it was created in.</w:t>
+      </w:r>
+    </w:p>
+    <w:p>
+      <w:pPr>
+        <w:pStyle w:val="Normal"/>
+        <w:rPr/>
+      </w:pPr>
+      <w:r>
+        <w:rPr>
+          <w:color w:val="808080"/>
+        </w:rPr>
+        <w:t>temporal dead zones</w:t>
+      </w:r>
+    </w:p>
+    <w:p>
+      <w:pPr>
+        <w:pStyle w:val="Normal"/>
+        <w:rPr/>
+      </w:pPr>
+      <w:r>
+        <w:rPr>
+          <w:color w:val="808080"/>
+        </w:rPr>
+        <w:t>block scoping</w:t>
+      </w:r>
+    </w:p>
+    <w:p>
+      <w:pPr>
+        <w:pStyle w:val="Normal"/>
+        <w:rPr>
+          <w:color w:val="808080"/>
+        </w:rPr>
+      </w:pPr>
+      <w:r>
+        <w:rPr/>
+      </w:r>
+    </w:p>
+    <w:p>
+      <w:pPr>
+        <w:pStyle w:val="Normal"/>
+        <w:rPr/>
+      </w:pPr>
+      <w:r>
+        <w:rPr>
+          <w:color w:val="808080"/>
+        </w:rPr>
+        <w:t>c</w:t>
+      </w:r>
+      <w:r>
+        <w:rPr>
+          <w:color w:val="808080"/>
+        </w:rPr>
+        <w:t xml:space="preserve">onst type: </w:t>
+      </w:r>
+    </w:p>
+    <w:p>
+      <w:pPr>
+        <w:pStyle w:val="Normal"/>
+        <w:rPr/>
+      </w:pPr>
+      <w:r>
+        <w:rPr>
+          <w:color w:val="808080"/>
+        </w:rPr>
+        <w:t>defined once, never redefined.</w:t>
+      </w:r>
+    </w:p>
+    <w:p>
+      <w:pPr>
+        <w:pStyle w:val="Normal"/>
+        <w:rPr>
+          <w:color w:val="808080"/>
+        </w:rPr>
+      </w:pPr>
+      <w:r>
+        <w:rPr/>
+      </w:r>
+    </w:p>
+    <w:p>
+      <w:pPr>
+        <w:pStyle w:val="Normal"/>
+        <w:rPr>
+          <w:color w:val="808080"/>
+        </w:rPr>
+      </w:pPr>
+      <w:r>
+        <w:rPr>
+          <w:color w:val="808080"/>
+        </w:rPr>
       </w:r>
     </w:p>
     <w:p>
@@ -10703,15 +10833,7 @@
       </w:pPr>
       <w:r>
         <w:rPr/>
-        <w:t xml:space="preserve">screen.availWidth, </w:t>
-      </w:r>
-      <w:r>
-        <w:rPr/>
-        <w:t>in pixels minus things like Windows Taskbar</w:t>
-      </w:r>
-      <w:r>
-        <w:rPr/>
-        <w:t xml:space="preserve"> </w:t>
+        <w:t xml:space="preserve">screen.availWidth, in pixels minus things like Windows Taskbar </w:t>
       </w:r>
     </w:p>
     <w:p>
@@ -10749,15 +10871,7 @@
       </w:pPr>
       <w:r>
         <w:rPr/>
-        <w:t xml:space="preserve">screen.colorDepth, </w:t>
-      </w:r>
-      <w:r>
-        <w:rPr/>
-        <w:t>amount of different colours computer resolution, based on hardware</w:t>
-      </w:r>
-      <w:r>
-        <w:rPr/>
-        <w:t xml:space="preserve"> </w:t>
+        <w:t xml:space="preserve">screen.colorDepth, amount of different colours computer resolution, based on hardware </w:t>
       </w:r>
     </w:p>
     <w:p>
@@ -10775,15 +10889,7 @@
       </w:pPr>
       <w:r>
         <w:rPr/>
-        <w:t xml:space="preserve">screen.pixelDepth, </w:t>
-      </w:r>
-      <w:r>
-        <w:rPr/>
-        <w:t>same as colorDepth for modern computers</w:t>
-      </w:r>
-      <w:r>
-        <w:rPr/>
-        <w:t xml:space="preserve"> </w:t>
+        <w:t xml:space="preserve">screen.pixelDepth, same as colorDepth for modern computers </w:t>
       </w:r>
     </w:p>
     <w:p>
@@ -10900,7 +11006,12 @@
         </w:rPr>
       </w:pPr>
       <w:r>
-        <w:rPr/>
+        <w:rPr>
+          <w:b w:val="false"/>
+          <w:bCs w:val="false"/>
+          <w:color w:val="808080"/>
+          <w:u w:val="none"/>
+        </w:rPr>
       </w:r>
     </w:p>
     <w:p>
@@ -10994,15 +11105,7 @@
       </w:pPr>
       <w:r>
         <w:rPr/>
-        <w:t>window.location.assign</w:t>
-      </w:r>
-      <w:r>
-        <w:rPr/>
-        <w:t>(“URL”)</w:t>
-      </w:r>
-      <w:r>
-        <w:rPr/>
-        <w:t xml:space="preserve"> loads a new document </w:t>
+        <w:t xml:space="preserve">window.location.assign(“URL”) loads a new document </w:t>
       </w:r>
     </w:p>
     <w:p>
@@ -11510,13 +11613,7 @@
         <w:rPr>
           <w:color w:val="000000"/>
         </w:rPr>
-        <w:t xml:space="preserve">can tell browser which path cookie belongs to. </w:t>
-      </w:r>
-      <w:r>
-        <w:rPr>
-          <w:color w:val="000000"/>
-        </w:rPr>
-        <w:t xml:space="preserve">document.cookie = </w:t>
+        <w:t xml:space="preserve">can tell browser which path cookie belongs to. document.cookie = </w:t>
       </w:r>
       <w:r>
         <w:rPr>
@@ -11619,7 +11716,12 @@
         </w:rPr>
       </w:pPr>
       <w:r>
-        <w:rPr/>
+        <w:rPr>
+          <w:b w:val="false"/>
+          <w:bCs w:val="false"/>
+          <w:color w:val="808080"/>
+          <w:u w:val="none"/>
+        </w:rPr>
       </w:r>
     </w:p>
     <w:p>
@@ -13503,6 +13605,510 @@
       <w:rFonts w:ascii="OpenSymbol" w:hAnsi="OpenSymbol" w:eastAsia="OpenSymbol" w:cs="OpenSymbol"/>
     </w:rPr>
   </w:style>
+  <w:style w:type="character" w:styleId="ListLabel1">
+    <w:name w:val="ListLabel 1"/>
+    <w:qFormat/>
+    <w:rPr>
+      <w:rFonts w:cs="OpenSymbol"/>
+    </w:rPr>
+  </w:style>
+  <w:style w:type="character" w:styleId="ListLabel2">
+    <w:name w:val="ListLabel 2"/>
+    <w:qFormat/>
+    <w:rPr>
+      <w:rFonts w:cs="OpenSymbol"/>
+    </w:rPr>
+  </w:style>
+  <w:style w:type="character" w:styleId="ListLabel3">
+    <w:name w:val="ListLabel 3"/>
+    <w:qFormat/>
+    <w:rPr>
+      <w:rFonts w:cs="OpenSymbol"/>
+    </w:rPr>
+  </w:style>
+  <w:style w:type="character" w:styleId="ListLabel4">
+    <w:name w:val="ListLabel 4"/>
+    <w:qFormat/>
+    <w:rPr>
+      <w:rFonts w:cs="OpenSymbol"/>
+    </w:rPr>
+  </w:style>
+  <w:style w:type="character" w:styleId="ListLabel5">
+    <w:name w:val="ListLabel 5"/>
+    <w:qFormat/>
+    <w:rPr>
+      <w:rFonts w:cs="OpenSymbol"/>
+    </w:rPr>
+  </w:style>
+  <w:style w:type="character" w:styleId="ListLabel6">
+    <w:name w:val="ListLabel 6"/>
+    <w:qFormat/>
+    <w:rPr>
+      <w:rFonts w:cs="OpenSymbol"/>
+    </w:rPr>
+  </w:style>
+  <w:style w:type="character" w:styleId="ListLabel7">
+    <w:name w:val="ListLabel 7"/>
+    <w:qFormat/>
+    <w:rPr>
+      <w:rFonts w:cs="OpenSymbol"/>
+    </w:rPr>
+  </w:style>
+  <w:style w:type="character" w:styleId="ListLabel8">
+    <w:name w:val="ListLabel 8"/>
+    <w:qFormat/>
+    <w:rPr>
+      <w:rFonts w:cs="OpenSymbol"/>
+    </w:rPr>
+  </w:style>
+  <w:style w:type="character" w:styleId="ListLabel9">
+    <w:name w:val="ListLabel 9"/>
+    <w:qFormat/>
+    <w:rPr>
+      <w:rFonts w:cs="OpenSymbol"/>
+    </w:rPr>
+  </w:style>
+  <w:style w:type="character" w:styleId="ListLabel10">
+    <w:name w:val="ListLabel 10"/>
+    <w:qFormat/>
+    <w:rPr>
+      <w:rFonts w:cs="OpenSymbol"/>
+    </w:rPr>
+  </w:style>
+  <w:style w:type="character" w:styleId="ListLabel11">
+    <w:name w:val="ListLabel 11"/>
+    <w:qFormat/>
+    <w:rPr>
+      <w:rFonts w:cs="OpenSymbol"/>
+    </w:rPr>
+  </w:style>
+  <w:style w:type="character" w:styleId="ListLabel12">
+    <w:name w:val="ListLabel 12"/>
+    <w:qFormat/>
+    <w:rPr>
+      <w:rFonts w:cs="OpenSymbol"/>
+    </w:rPr>
+  </w:style>
+  <w:style w:type="character" w:styleId="ListLabel13">
+    <w:name w:val="ListLabel 13"/>
+    <w:qFormat/>
+    <w:rPr>
+      <w:rFonts w:cs="OpenSymbol"/>
+    </w:rPr>
+  </w:style>
+  <w:style w:type="character" w:styleId="ListLabel14">
+    <w:name w:val="ListLabel 14"/>
+    <w:qFormat/>
+    <w:rPr>
+      <w:rFonts w:cs="OpenSymbol"/>
+    </w:rPr>
+  </w:style>
+  <w:style w:type="character" w:styleId="ListLabel15">
+    <w:name w:val="ListLabel 15"/>
+    <w:qFormat/>
+    <w:rPr>
+      <w:rFonts w:cs="OpenSymbol"/>
+    </w:rPr>
+  </w:style>
+  <w:style w:type="character" w:styleId="ListLabel16">
+    <w:name w:val="ListLabel 16"/>
+    <w:qFormat/>
+    <w:rPr>
+      <w:rFonts w:cs="OpenSymbol"/>
+    </w:rPr>
+  </w:style>
+  <w:style w:type="character" w:styleId="ListLabel17">
+    <w:name w:val="ListLabel 17"/>
+    <w:qFormat/>
+    <w:rPr>
+      <w:rFonts w:cs="OpenSymbol"/>
+    </w:rPr>
+  </w:style>
+  <w:style w:type="character" w:styleId="ListLabel18">
+    <w:name w:val="ListLabel 18"/>
+    <w:qFormat/>
+    <w:rPr>
+      <w:rFonts w:cs="OpenSymbol"/>
+    </w:rPr>
+  </w:style>
+  <w:style w:type="character" w:styleId="ListLabel19">
+    <w:name w:val="ListLabel 19"/>
+    <w:qFormat/>
+    <w:rPr>
+      <w:rFonts w:cs="OpenSymbol"/>
+    </w:rPr>
+  </w:style>
+  <w:style w:type="character" w:styleId="ListLabel20">
+    <w:name w:val="ListLabel 20"/>
+    <w:qFormat/>
+    <w:rPr>
+      <w:rFonts w:cs="OpenSymbol"/>
+    </w:rPr>
+  </w:style>
+  <w:style w:type="character" w:styleId="ListLabel21">
+    <w:name w:val="ListLabel 21"/>
+    <w:qFormat/>
+    <w:rPr>
+      <w:rFonts w:cs="OpenSymbol"/>
+    </w:rPr>
+  </w:style>
+  <w:style w:type="character" w:styleId="ListLabel22">
+    <w:name w:val="ListLabel 22"/>
+    <w:qFormat/>
+    <w:rPr>
+      <w:rFonts w:cs="OpenSymbol"/>
+    </w:rPr>
+  </w:style>
+  <w:style w:type="character" w:styleId="ListLabel23">
+    <w:name w:val="ListLabel 23"/>
+    <w:qFormat/>
+    <w:rPr>
+      <w:rFonts w:cs="OpenSymbol"/>
+    </w:rPr>
+  </w:style>
+  <w:style w:type="character" w:styleId="ListLabel24">
+    <w:name w:val="ListLabel 24"/>
+    <w:qFormat/>
+    <w:rPr>
+      <w:rFonts w:cs="OpenSymbol"/>
+    </w:rPr>
+  </w:style>
+  <w:style w:type="character" w:styleId="ListLabel25">
+    <w:name w:val="ListLabel 25"/>
+    <w:qFormat/>
+    <w:rPr>
+      <w:rFonts w:cs="OpenSymbol"/>
+    </w:rPr>
+  </w:style>
+  <w:style w:type="character" w:styleId="ListLabel26">
+    <w:name w:val="ListLabel 26"/>
+    <w:qFormat/>
+    <w:rPr>
+      <w:rFonts w:cs="OpenSymbol"/>
+    </w:rPr>
+  </w:style>
+  <w:style w:type="character" w:styleId="ListLabel27">
+    <w:name w:val="ListLabel 27"/>
+    <w:qFormat/>
+    <w:rPr>
+      <w:rFonts w:cs="OpenSymbol"/>
+    </w:rPr>
+  </w:style>
+  <w:style w:type="character" w:styleId="ListLabel28">
+    <w:name w:val="ListLabel 28"/>
+    <w:qFormat/>
+    <w:rPr>
+      <w:rFonts w:cs="OpenSymbol"/>
+    </w:rPr>
+  </w:style>
+  <w:style w:type="character" w:styleId="ListLabel29">
+    <w:name w:val="ListLabel 29"/>
+    <w:qFormat/>
+    <w:rPr>
+      <w:rFonts w:cs="OpenSymbol"/>
+    </w:rPr>
+  </w:style>
+  <w:style w:type="character" w:styleId="ListLabel30">
+    <w:name w:val="ListLabel 30"/>
+    <w:qFormat/>
+    <w:rPr>
+      <w:rFonts w:cs="OpenSymbol"/>
+    </w:rPr>
+  </w:style>
+  <w:style w:type="character" w:styleId="ListLabel31">
+    <w:name w:val="ListLabel 31"/>
+    <w:qFormat/>
+    <w:rPr>
+      <w:rFonts w:cs="OpenSymbol"/>
+    </w:rPr>
+  </w:style>
+  <w:style w:type="character" w:styleId="ListLabel32">
+    <w:name w:val="ListLabel 32"/>
+    <w:qFormat/>
+    <w:rPr>
+      <w:rFonts w:cs="OpenSymbol"/>
+    </w:rPr>
+  </w:style>
+  <w:style w:type="character" w:styleId="ListLabel33">
+    <w:name w:val="ListLabel 33"/>
+    <w:qFormat/>
+    <w:rPr>
+      <w:rFonts w:cs="OpenSymbol"/>
+    </w:rPr>
+  </w:style>
+  <w:style w:type="character" w:styleId="ListLabel34">
+    <w:name w:val="ListLabel 34"/>
+    <w:qFormat/>
+    <w:rPr>
+      <w:rFonts w:cs="OpenSymbol"/>
+    </w:rPr>
+  </w:style>
+  <w:style w:type="character" w:styleId="ListLabel35">
+    <w:name w:val="ListLabel 35"/>
+    <w:qFormat/>
+    <w:rPr>
+      <w:rFonts w:cs="OpenSymbol"/>
+    </w:rPr>
+  </w:style>
+  <w:style w:type="character" w:styleId="ListLabel36">
+    <w:name w:val="ListLabel 36"/>
+    <w:qFormat/>
+    <w:rPr>
+      <w:rFonts w:cs="OpenSymbol"/>
+    </w:rPr>
+  </w:style>
+  <w:style w:type="character" w:styleId="ListLabel37">
+    <w:name w:val="ListLabel 37"/>
+    <w:qFormat/>
+    <w:rPr>
+      <w:rFonts w:cs="OpenSymbol"/>
+    </w:rPr>
+  </w:style>
+  <w:style w:type="character" w:styleId="ListLabel38">
+    <w:name w:val="ListLabel 38"/>
+    <w:qFormat/>
+    <w:rPr>
+      <w:rFonts w:cs="OpenSymbol"/>
+    </w:rPr>
+  </w:style>
+  <w:style w:type="character" w:styleId="ListLabel39">
+    <w:name w:val="ListLabel 39"/>
+    <w:qFormat/>
+    <w:rPr>
+      <w:rFonts w:cs="OpenSymbol"/>
+    </w:rPr>
+  </w:style>
+  <w:style w:type="character" w:styleId="ListLabel40">
+    <w:name w:val="ListLabel 40"/>
+    <w:qFormat/>
+    <w:rPr>
+      <w:rFonts w:cs="OpenSymbol"/>
+    </w:rPr>
+  </w:style>
+  <w:style w:type="character" w:styleId="ListLabel41">
+    <w:name w:val="ListLabel 41"/>
+    <w:qFormat/>
+    <w:rPr>
+      <w:rFonts w:cs="OpenSymbol"/>
+    </w:rPr>
+  </w:style>
+  <w:style w:type="character" w:styleId="ListLabel42">
+    <w:name w:val="ListLabel 42"/>
+    <w:qFormat/>
+    <w:rPr>
+      <w:rFonts w:cs="OpenSymbol"/>
+    </w:rPr>
+  </w:style>
+  <w:style w:type="character" w:styleId="ListLabel43">
+    <w:name w:val="ListLabel 43"/>
+    <w:qFormat/>
+    <w:rPr>
+      <w:rFonts w:cs="OpenSymbol"/>
+    </w:rPr>
+  </w:style>
+  <w:style w:type="character" w:styleId="ListLabel44">
+    <w:name w:val="ListLabel 44"/>
+    <w:qFormat/>
+    <w:rPr>
+      <w:rFonts w:cs="OpenSymbol"/>
+    </w:rPr>
+  </w:style>
+  <w:style w:type="character" w:styleId="ListLabel45">
+    <w:name w:val="ListLabel 45"/>
+    <w:qFormat/>
+    <w:rPr>
+      <w:rFonts w:cs="OpenSymbol"/>
+    </w:rPr>
+  </w:style>
+  <w:style w:type="character" w:styleId="ListLabel46">
+    <w:name w:val="ListLabel 46"/>
+    <w:qFormat/>
+    <w:rPr>
+      <w:rFonts w:cs="OpenSymbol"/>
+    </w:rPr>
+  </w:style>
+  <w:style w:type="character" w:styleId="ListLabel47">
+    <w:name w:val="ListLabel 47"/>
+    <w:qFormat/>
+    <w:rPr>
+      <w:rFonts w:cs="OpenSymbol"/>
+    </w:rPr>
+  </w:style>
+  <w:style w:type="character" w:styleId="ListLabel48">
+    <w:name w:val="ListLabel 48"/>
+    <w:qFormat/>
+    <w:rPr>
+      <w:rFonts w:cs="OpenSymbol"/>
+    </w:rPr>
+  </w:style>
+  <w:style w:type="character" w:styleId="ListLabel49">
+    <w:name w:val="ListLabel 49"/>
+    <w:qFormat/>
+    <w:rPr>
+      <w:rFonts w:cs="OpenSymbol"/>
+    </w:rPr>
+  </w:style>
+  <w:style w:type="character" w:styleId="ListLabel50">
+    <w:name w:val="ListLabel 50"/>
+    <w:qFormat/>
+    <w:rPr>
+      <w:rFonts w:cs="OpenSymbol"/>
+    </w:rPr>
+  </w:style>
+  <w:style w:type="character" w:styleId="ListLabel51">
+    <w:name w:val="ListLabel 51"/>
+    <w:qFormat/>
+    <w:rPr>
+      <w:rFonts w:cs="OpenSymbol"/>
+    </w:rPr>
+  </w:style>
+  <w:style w:type="character" w:styleId="ListLabel52">
+    <w:name w:val="ListLabel 52"/>
+    <w:qFormat/>
+    <w:rPr>
+      <w:rFonts w:cs="OpenSymbol"/>
+    </w:rPr>
+  </w:style>
+  <w:style w:type="character" w:styleId="ListLabel53">
+    <w:name w:val="ListLabel 53"/>
+    <w:qFormat/>
+    <w:rPr>
+      <w:rFonts w:cs="OpenSymbol"/>
+    </w:rPr>
+  </w:style>
+  <w:style w:type="character" w:styleId="ListLabel54">
+    <w:name w:val="ListLabel 54"/>
+    <w:qFormat/>
+    <w:rPr>
+      <w:rFonts w:cs="OpenSymbol"/>
+    </w:rPr>
+  </w:style>
+  <w:style w:type="character" w:styleId="ListLabel55">
+    <w:name w:val="ListLabel 55"/>
+    <w:qFormat/>
+    <w:rPr>
+      <w:rFonts w:cs="OpenSymbol"/>
+    </w:rPr>
+  </w:style>
+  <w:style w:type="character" w:styleId="ListLabel56">
+    <w:name w:val="ListLabel 56"/>
+    <w:qFormat/>
+    <w:rPr>
+      <w:rFonts w:cs="OpenSymbol"/>
+    </w:rPr>
+  </w:style>
+  <w:style w:type="character" w:styleId="ListLabel57">
+    <w:name w:val="ListLabel 57"/>
+    <w:qFormat/>
+    <w:rPr>
+      <w:rFonts w:cs="OpenSymbol"/>
+    </w:rPr>
+  </w:style>
+  <w:style w:type="character" w:styleId="ListLabel58">
+    <w:name w:val="ListLabel 58"/>
+    <w:qFormat/>
+    <w:rPr>
+      <w:rFonts w:cs="OpenSymbol"/>
+    </w:rPr>
+  </w:style>
+  <w:style w:type="character" w:styleId="ListLabel59">
+    <w:name w:val="ListLabel 59"/>
+    <w:qFormat/>
+    <w:rPr>
+      <w:rFonts w:cs="OpenSymbol"/>
+    </w:rPr>
+  </w:style>
+  <w:style w:type="character" w:styleId="ListLabel60">
+    <w:name w:val="ListLabel 60"/>
+    <w:qFormat/>
+    <w:rPr>
+      <w:rFonts w:cs="OpenSymbol"/>
+    </w:rPr>
+  </w:style>
+  <w:style w:type="character" w:styleId="ListLabel61">
+    <w:name w:val="ListLabel 61"/>
+    <w:qFormat/>
+    <w:rPr>
+      <w:rFonts w:cs="OpenSymbol"/>
+    </w:rPr>
+  </w:style>
+  <w:style w:type="character" w:styleId="ListLabel62">
+    <w:name w:val="ListLabel 62"/>
+    <w:qFormat/>
+    <w:rPr>
+      <w:rFonts w:cs="OpenSymbol"/>
+    </w:rPr>
+  </w:style>
+  <w:style w:type="character" w:styleId="ListLabel63">
+    <w:name w:val="ListLabel 63"/>
+    <w:qFormat/>
+    <w:rPr>
+      <w:rFonts w:cs="OpenSymbol"/>
+    </w:rPr>
+  </w:style>
+  <w:style w:type="character" w:styleId="ListLabel64">
+    <w:name w:val="ListLabel 64"/>
+    <w:qFormat/>
+    <w:rPr>
+      <w:rFonts w:cs="OpenSymbol"/>
+    </w:rPr>
+  </w:style>
+  <w:style w:type="character" w:styleId="ListLabel65">
+    <w:name w:val="ListLabel 65"/>
+    <w:qFormat/>
+    <w:rPr>
+      <w:rFonts w:cs="OpenSymbol"/>
+    </w:rPr>
+  </w:style>
+  <w:style w:type="character" w:styleId="ListLabel66">
+    <w:name w:val="ListLabel 66"/>
+    <w:qFormat/>
+    <w:rPr>
+      <w:rFonts w:cs="OpenSymbol"/>
+    </w:rPr>
+  </w:style>
+  <w:style w:type="character" w:styleId="ListLabel67">
+    <w:name w:val="ListLabel 67"/>
+    <w:qFormat/>
+    <w:rPr>
+      <w:rFonts w:cs="OpenSymbol"/>
+    </w:rPr>
+  </w:style>
+  <w:style w:type="character" w:styleId="ListLabel68">
+    <w:name w:val="ListLabel 68"/>
+    <w:qFormat/>
+    <w:rPr>
+      <w:rFonts w:cs="OpenSymbol"/>
+    </w:rPr>
+  </w:style>
+  <w:style w:type="character" w:styleId="ListLabel69">
+    <w:name w:val="ListLabel 69"/>
+    <w:qFormat/>
+    <w:rPr>
+      <w:rFonts w:cs="OpenSymbol"/>
+    </w:rPr>
+  </w:style>
+  <w:style w:type="character" w:styleId="ListLabel70">
+    <w:name w:val="ListLabel 70"/>
+    <w:qFormat/>
+    <w:rPr>
+      <w:rFonts w:cs="OpenSymbol"/>
+    </w:rPr>
+  </w:style>
+  <w:style w:type="character" w:styleId="ListLabel71">
+    <w:name w:val="ListLabel 71"/>
+    <w:qFormat/>
+    <w:rPr>
+      <w:rFonts w:cs="OpenSymbol"/>
+    </w:rPr>
+  </w:style>
+  <w:style w:type="character" w:styleId="ListLabel72">
+    <w:name w:val="ListLabel 72"/>
+    <w:qFormat/>
+    <w:rPr>
+      <w:rFonts w:cs="OpenSymbol"/>
+    </w:rPr>
+  </w:style>
   <w:style w:type="paragraph" w:styleId="Heading" w:customStyle="1">
     <w:name w:val="Heading"/>
     <w:basedOn w:val="Normal"/>

</xml_diff>

<commit_message>
setting up dijstras problem
</commit_message>
<xml_diff>
--- a/FreeCodeCamp.docx
+++ b/FreeCodeCamp.docx
@@ -21356,11 +21356,8 @@
       </w:pPr>
       <w:r>
         <w:rPr>
-          <w:b/>
-          <w:bCs/>
-          <w:color w:val="00000A"/>
-          <w:u w:val="none"/>
-          <w:lang w:bidi="ar-SA"/>
+          <w:b w:val="false"/>
+          <w:bCs w:val="false"/>
         </w:rPr>
       </w:r>
     </w:p>
@@ -21458,11 +21455,8 @@
       </w:pPr>
       <w:r>
         <w:rPr>
-          <w:b/>
-          <w:bCs/>
-          <w:color w:val="00000A"/>
-          <w:u w:val="none"/>
-          <w:lang w:bidi="ar-SA"/>
+          <w:b w:val="false"/>
+          <w:bCs w:val="false"/>
         </w:rPr>
       </w:r>
     </w:p>
@@ -21500,11 +21494,8 @@
       </w:pPr>
       <w:r>
         <w:rPr>
-          <w:b/>
-          <w:bCs/>
-          <w:color w:val="00000A"/>
-          <w:u w:val="none"/>
-          <w:lang w:bidi="ar-SA"/>
+          <w:b w:val="false"/>
+          <w:bCs w:val="false"/>
         </w:rPr>
       </w:r>
     </w:p>
@@ -21636,11 +21627,8 @@
       </w:pPr>
       <w:r>
         <w:rPr>
-          <w:b/>
-          <w:bCs/>
-          <w:color w:val="00000A"/>
-          <w:u w:val="none"/>
-          <w:lang w:bidi="ar-SA"/>
+          <w:b w:val="false"/>
+          <w:bCs w:val="false"/>
         </w:rPr>
       </w:r>
     </w:p>
@@ -25405,6 +25393,573 @@
       <w:rFonts w:cs="OpenSymbol"/>
     </w:rPr>
   </w:style>
+  <w:style w:type="character" w:styleId="ListLabel145">
+    <w:name w:val="ListLabel 145"/>
+    <w:qFormat/>
+    <w:rPr>
+      <w:rFonts w:cs="OpenSymbol"/>
+    </w:rPr>
+  </w:style>
+  <w:style w:type="character" w:styleId="ListLabel146">
+    <w:name w:val="ListLabel 146"/>
+    <w:qFormat/>
+    <w:rPr>
+      <w:rFonts w:cs="OpenSymbol"/>
+    </w:rPr>
+  </w:style>
+  <w:style w:type="character" w:styleId="ListLabel147">
+    <w:name w:val="ListLabel 147"/>
+    <w:qFormat/>
+    <w:rPr>
+      <w:rFonts w:cs="OpenSymbol"/>
+    </w:rPr>
+  </w:style>
+  <w:style w:type="character" w:styleId="ListLabel148">
+    <w:name w:val="ListLabel 148"/>
+    <w:qFormat/>
+    <w:rPr>
+      <w:rFonts w:cs="OpenSymbol"/>
+    </w:rPr>
+  </w:style>
+  <w:style w:type="character" w:styleId="ListLabel149">
+    <w:name w:val="ListLabel 149"/>
+    <w:qFormat/>
+    <w:rPr>
+      <w:rFonts w:cs="OpenSymbol"/>
+    </w:rPr>
+  </w:style>
+  <w:style w:type="character" w:styleId="ListLabel150">
+    <w:name w:val="ListLabel 150"/>
+    <w:qFormat/>
+    <w:rPr>
+      <w:rFonts w:cs="OpenSymbol"/>
+    </w:rPr>
+  </w:style>
+  <w:style w:type="character" w:styleId="ListLabel151">
+    <w:name w:val="ListLabel 151"/>
+    <w:qFormat/>
+    <w:rPr>
+      <w:rFonts w:cs="OpenSymbol"/>
+    </w:rPr>
+  </w:style>
+  <w:style w:type="character" w:styleId="ListLabel152">
+    <w:name w:val="ListLabel 152"/>
+    <w:qFormat/>
+    <w:rPr>
+      <w:rFonts w:cs="OpenSymbol"/>
+    </w:rPr>
+  </w:style>
+  <w:style w:type="character" w:styleId="ListLabel153">
+    <w:name w:val="ListLabel 153"/>
+    <w:qFormat/>
+    <w:rPr>
+      <w:rFonts w:cs="OpenSymbol"/>
+    </w:rPr>
+  </w:style>
+  <w:style w:type="character" w:styleId="ListLabel154">
+    <w:name w:val="ListLabel 154"/>
+    <w:qFormat/>
+    <w:rPr>
+      <w:rFonts w:cs="OpenSymbol"/>
+    </w:rPr>
+  </w:style>
+  <w:style w:type="character" w:styleId="ListLabel155">
+    <w:name w:val="ListLabel 155"/>
+    <w:qFormat/>
+    <w:rPr>
+      <w:rFonts w:cs="OpenSymbol"/>
+    </w:rPr>
+  </w:style>
+  <w:style w:type="character" w:styleId="ListLabel156">
+    <w:name w:val="ListLabel 156"/>
+    <w:qFormat/>
+    <w:rPr>
+      <w:rFonts w:cs="OpenSymbol"/>
+    </w:rPr>
+  </w:style>
+  <w:style w:type="character" w:styleId="ListLabel157">
+    <w:name w:val="ListLabel 157"/>
+    <w:qFormat/>
+    <w:rPr>
+      <w:rFonts w:cs="OpenSymbol"/>
+    </w:rPr>
+  </w:style>
+  <w:style w:type="character" w:styleId="ListLabel158">
+    <w:name w:val="ListLabel 158"/>
+    <w:qFormat/>
+    <w:rPr>
+      <w:rFonts w:cs="OpenSymbol"/>
+    </w:rPr>
+  </w:style>
+  <w:style w:type="character" w:styleId="ListLabel159">
+    <w:name w:val="ListLabel 159"/>
+    <w:qFormat/>
+    <w:rPr>
+      <w:rFonts w:cs="OpenSymbol"/>
+    </w:rPr>
+  </w:style>
+  <w:style w:type="character" w:styleId="ListLabel160">
+    <w:name w:val="ListLabel 160"/>
+    <w:qFormat/>
+    <w:rPr>
+      <w:rFonts w:cs="OpenSymbol"/>
+    </w:rPr>
+  </w:style>
+  <w:style w:type="character" w:styleId="ListLabel161">
+    <w:name w:val="ListLabel 161"/>
+    <w:qFormat/>
+    <w:rPr>
+      <w:rFonts w:cs="OpenSymbol"/>
+    </w:rPr>
+  </w:style>
+  <w:style w:type="character" w:styleId="ListLabel162">
+    <w:name w:val="ListLabel 162"/>
+    <w:qFormat/>
+    <w:rPr>
+      <w:rFonts w:cs="OpenSymbol"/>
+    </w:rPr>
+  </w:style>
+  <w:style w:type="character" w:styleId="ListLabel163">
+    <w:name w:val="ListLabel 163"/>
+    <w:qFormat/>
+    <w:rPr>
+      <w:rFonts w:cs="OpenSymbol"/>
+    </w:rPr>
+  </w:style>
+  <w:style w:type="character" w:styleId="ListLabel164">
+    <w:name w:val="ListLabel 164"/>
+    <w:qFormat/>
+    <w:rPr>
+      <w:rFonts w:cs="OpenSymbol"/>
+    </w:rPr>
+  </w:style>
+  <w:style w:type="character" w:styleId="ListLabel165">
+    <w:name w:val="ListLabel 165"/>
+    <w:qFormat/>
+    <w:rPr>
+      <w:rFonts w:cs="OpenSymbol"/>
+    </w:rPr>
+  </w:style>
+  <w:style w:type="character" w:styleId="ListLabel166">
+    <w:name w:val="ListLabel 166"/>
+    <w:qFormat/>
+    <w:rPr>
+      <w:rFonts w:cs="OpenSymbol"/>
+    </w:rPr>
+  </w:style>
+  <w:style w:type="character" w:styleId="ListLabel167">
+    <w:name w:val="ListLabel 167"/>
+    <w:qFormat/>
+    <w:rPr>
+      <w:rFonts w:cs="OpenSymbol"/>
+    </w:rPr>
+  </w:style>
+  <w:style w:type="character" w:styleId="ListLabel168">
+    <w:name w:val="ListLabel 168"/>
+    <w:qFormat/>
+    <w:rPr>
+      <w:rFonts w:cs="OpenSymbol"/>
+    </w:rPr>
+  </w:style>
+  <w:style w:type="character" w:styleId="ListLabel169">
+    <w:name w:val="ListLabel 169"/>
+    <w:qFormat/>
+    <w:rPr>
+      <w:rFonts w:cs="OpenSymbol"/>
+    </w:rPr>
+  </w:style>
+  <w:style w:type="character" w:styleId="ListLabel170">
+    <w:name w:val="ListLabel 170"/>
+    <w:qFormat/>
+    <w:rPr>
+      <w:rFonts w:cs="OpenSymbol"/>
+    </w:rPr>
+  </w:style>
+  <w:style w:type="character" w:styleId="ListLabel171">
+    <w:name w:val="ListLabel 171"/>
+    <w:qFormat/>
+    <w:rPr>
+      <w:rFonts w:cs="OpenSymbol"/>
+    </w:rPr>
+  </w:style>
+  <w:style w:type="character" w:styleId="ListLabel172">
+    <w:name w:val="ListLabel 172"/>
+    <w:qFormat/>
+    <w:rPr>
+      <w:rFonts w:cs="OpenSymbol"/>
+    </w:rPr>
+  </w:style>
+  <w:style w:type="character" w:styleId="ListLabel173">
+    <w:name w:val="ListLabel 173"/>
+    <w:qFormat/>
+    <w:rPr>
+      <w:rFonts w:cs="OpenSymbol"/>
+    </w:rPr>
+  </w:style>
+  <w:style w:type="character" w:styleId="ListLabel174">
+    <w:name w:val="ListLabel 174"/>
+    <w:qFormat/>
+    <w:rPr>
+      <w:rFonts w:cs="OpenSymbol"/>
+    </w:rPr>
+  </w:style>
+  <w:style w:type="character" w:styleId="ListLabel175">
+    <w:name w:val="ListLabel 175"/>
+    <w:qFormat/>
+    <w:rPr>
+      <w:rFonts w:cs="OpenSymbol"/>
+    </w:rPr>
+  </w:style>
+  <w:style w:type="character" w:styleId="ListLabel176">
+    <w:name w:val="ListLabel 176"/>
+    <w:qFormat/>
+    <w:rPr>
+      <w:rFonts w:cs="OpenSymbol"/>
+    </w:rPr>
+  </w:style>
+  <w:style w:type="character" w:styleId="ListLabel177">
+    <w:name w:val="ListLabel 177"/>
+    <w:qFormat/>
+    <w:rPr>
+      <w:rFonts w:cs="OpenSymbol"/>
+    </w:rPr>
+  </w:style>
+  <w:style w:type="character" w:styleId="ListLabel178">
+    <w:name w:val="ListLabel 178"/>
+    <w:qFormat/>
+    <w:rPr>
+      <w:rFonts w:cs="OpenSymbol"/>
+    </w:rPr>
+  </w:style>
+  <w:style w:type="character" w:styleId="ListLabel179">
+    <w:name w:val="ListLabel 179"/>
+    <w:qFormat/>
+    <w:rPr>
+      <w:rFonts w:cs="OpenSymbol"/>
+    </w:rPr>
+  </w:style>
+  <w:style w:type="character" w:styleId="ListLabel180">
+    <w:name w:val="ListLabel 180"/>
+    <w:qFormat/>
+    <w:rPr>
+      <w:rFonts w:cs="OpenSymbol"/>
+    </w:rPr>
+  </w:style>
+  <w:style w:type="character" w:styleId="ListLabel181">
+    <w:name w:val="ListLabel 181"/>
+    <w:qFormat/>
+    <w:rPr>
+      <w:rFonts w:cs="OpenSymbol"/>
+    </w:rPr>
+  </w:style>
+  <w:style w:type="character" w:styleId="ListLabel182">
+    <w:name w:val="ListLabel 182"/>
+    <w:qFormat/>
+    <w:rPr>
+      <w:rFonts w:cs="OpenSymbol"/>
+    </w:rPr>
+  </w:style>
+  <w:style w:type="character" w:styleId="ListLabel183">
+    <w:name w:val="ListLabel 183"/>
+    <w:qFormat/>
+    <w:rPr>
+      <w:rFonts w:cs="OpenSymbol"/>
+    </w:rPr>
+  </w:style>
+  <w:style w:type="character" w:styleId="ListLabel184">
+    <w:name w:val="ListLabel 184"/>
+    <w:qFormat/>
+    <w:rPr>
+      <w:rFonts w:cs="OpenSymbol"/>
+    </w:rPr>
+  </w:style>
+  <w:style w:type="character" w:styleId="ListLabel185">
+    <w:name w:val="ListLabel 185"/>
+    <w:qFormat/>
+    <w:rPr>
+      <w:rFonts w:cs="OpenSymbol"/>
+    </w:rPr>
+  </w:style>
+  <w:style w:type="character" w:styleId="ListLabel186">
+    <w:name w:val="ListLabel 186"/>
+    <w:qFormat/>
+    <w:rPr>
+      <w:rFonts w:cs="OpenSymbol"/>
+    </w:rPr>
+  </w:style>
+  <w:style w:type="character" w:styleId="ListLabel187">
+    <w:name w:val="ListLabel 187"/>
+    <w:qFormat/>
+    <w:rPr>
+      <w:rFonts w:cs="OpenSymbol"/>
+    </w:rPr>
+  </w:style>
+  <w:style w:type="character" w:styleId="ListLabel188">
+    <w:name w:val="ListLabel 188"/>
+    <w:qFormat/>
+    <w:rPr>
+      <w:rFonts w:cs="OpenSymbol"/>
+    </w:rPr>
+  </w:style>
+  <w:style w:type="character" w:styleId="ListLabel189">
+    <w:name w:val="ListLabel 189"/>
+    <w:qFormat/>
+    <w:rPr>
+      <w:rFonts w:cs="OpenSymbol"/>
+    </w:rPr>
+  </w:style>
+  <w:style w:type="character" w:styleId="ListLabel190">
+    <w:name w:val="ListLabel 190"/>
+    <w:qFormat/>
+    <w:rPr>
+      <w:rFonts w:cs="OpenSymbol"/>
+    </w:rPr>
+  </w:style>
+  <w:style w:type="character" w:styleId="ListLabel191">
+    <w:name w:val="ListLabel 191"/>
+    <w:qFormat/>
+    <w:rPr>
+      <w:rFonts w:cs="OpenSymbol"/>
+    </w:rPr>
+  </w:style>
+  <w:style w:type="character" w:styleId="ListLabel192">
+    <w:name w:val="ListLabel 192"/>
+    <w:qFormat/>
+    <w:rPr>
+      <w:rFonts w:cs="OpenSymbol"/>
+    </w:rPr>
+  </w:style>
+  <w:style w:type="character" w:styleId="ListLabel193">
+    <w:name w:val="ListLabel 193"/>
+    <w:qFormat/>
+    <w:rPr>
+      <w:rFonts w:cs="OpenSymbol"/>
+    </w:rPr>
+  </w:style>
+  <w:style w:type="character" w:styleId="ListLabel194">
+    <w:name w:val="ListLabel 194"/>
+    <w:qFormat/>
+    <w:rPr>
+      <w:rFonts w:cs="OpenSymbol"/>
+    </w:rPr>
+  </w:style>
+  <w:style w:type="character" w:styleId="ListLabel195">
+    <w:name w:val="ListLabel 195"/>
+    <w:qFormat/>
+    <w:rPr>
+      <w:rFonts w:cs="OpenSymbol"/>
+    </w:rPr>
+  </w:style>
+  <w:style w:type="character" w:styleId="ListLabel196">
+    <w:name w:val="ListLabel 196"/>
+    <w:qFormat/>
+    <w:rPr>
+      <w:rFonts w:cs="OpenSymbol"/>
+    </w:rPr>
+  </w:style>
+  <w:style w:type="character" w:styleId="ListLabel197">
+    <w:name w:val="ListLabel 197"/>
+    <w:qFormat/>
+    <w:rPr>
+      <w:rFonts w:cs="OpenSymbol"/>
+    </w:rPr>
+  </w:style>
+  <w:style w:type="character" w:styleId="ListLabel198">
+    <w:name w:val="ListLabel 198"/>
+    <w:qFormat/>
+    <w:rPr>
+      <w:rFonts w:cs="OpenSymbol"/>
+    </w:rPr>
+  </w:style>
+  <w:style w:type="character" w:styleId="ListLabel199">
+    <w:name w:val="ListLabel 199"/>
+    <w:qFormat/>
+    <w:rPr>
+      <w:rFonts w:cs="OpenSymbol"/>
+    </w:rPr>
+  </w:style>
+  <w:style w:type="character" w:styleId="ListLabel200">
+    <w:name w:val="ListLabel 200"/>
+    <w:qFormat/>
+    <w:rPr>
+      <w:rFonts w:cs="OpenSymbol"/>
+    </w:rPr>
+  </w:style>
+  <w:style w:type="character" w:styleId="ListLabel201">
+    <w:name w:val="ListLabel 201"/>
+    <w:qFormat/>
+    <w:rPr>
+      <w:rFonts w:cs="OpenSymbol"/>
+    </w:rPr>
+  </w:style>
+  <w:style w:type="character" w:styleId="ListLabel202">
+    <w:name w:val="ListLabel 202"/>
+    <w:qFormat/>
+    <w:rPr>
+      <w:rFonts w:cs="OpenSymbol"/>
+    </w:rPr>
+  </w:style>
+  <w:style w:type="character" w:styleId="ListLabel203">
+    <w:name w:val="ListLabel 203"/>
+    <w:qFormat/>
+    <w:rPr>
+      <w:rFonts w:cs="OpenSymbol"/>
+    </w:rPr>
+  </w:style>
+  <w:style w:type="character" w:styleId="ListLabel204">
+    <w:name w:val="ListLabel 204"/>
+    <w:qFormat/>
+    <w:rPr>
+      <w:rFonts w:cs="OpenSymbol"/>
+    </w:rPr>
+  </w:style>
+  <w:style w:type="character" w:styleId="ListLabel205">
+    <w:name w:val="ListLabel 205"/>
+    <w:qFormat/>
+    <w:rPr>
+      <w:rFonts w:cs="OpenSymbol"/>
+    </w:rPr>
+  </w:style>
+  <w:style w:type="character" w:styleId="ListLabel206">
+    <w:name w:val="ListLabel 206"/>
+    <w:qFormat/>
+    <w:rPr>
+      <w:rFonts w:cs="OpenSymbol"/>
+    </w:rPr>
+  </w:style>
+  <w:style w:type="character" w:styleId="ListLabel207">
+    <w:name w:val="ListLabel 207"/>
+    <w:qFormat/>
+    <w:rPr>
+      <w:rFonts w:cs="OpenSymbol"/>
+    </w:rPr>
+  </w:style>
+  <w:style w:type="character" w:styleId="ListLabel208">
+    <w:name w:val="ListLabel 208"/>
+    <w:qFormat/>
+    <w:rPr>
+      <w:rFonts w:cs="OpenSymbol"/>
+    </w:rPr>
+  </w:style>
+  <w:style w:type="character" w:styleId="ListLabel209">
+    <w:name w:val="ListLabel 209"/>
+    <w:qFormat/>
+    <w:rPr>
+      <w:rFonts w:cs="OpenSymbol"/>
+    </w:rPr>
+  </w:style>
+  <w:style w:type="character" w:styleId="ListLabel210">
+    <w:name w:val="ListLabel 210"/>
+    <w:qFormat/>
+    <w:rPr>
+      <w:rFonts w:cs="OpenSymbol"/>
+    </w:rPr>
+  </w:style>
+  <w:style w:type="character" w:styleId="ListLabel211">
+    <w:name w:val="ListLabel 211"/>
+    <w:qFormat/>
+    <w:rPr>
+      <w:rFonts w:cs="OpenSymbol"/>
+    </w:rPr>
+  </w:style>
+  <w:style w:type="character" w:styleId="ListLabel212">
+    <w:name w:val="ListLabel 212"/>
+    <w:qFormat/>
+    <w:rPr>
+      <w:rFonts w:cs="OpenSymbol"/>
+    </w:rPr>
+  </w:style>
+  <w:style w:type="character" w:styleId="ListLabel213">
+    <w:name w:val="ListLabel 213"/>
+    <w:qFormat/>
+    <w:rPr>
+      <w:rFonts w:cs="OpenSymbol"/>
+    </w:rPr>
+  </w:style>
+  <w:style w:type="character" w:styleId="ListLabel214">
+    <w:name w:val="ListLabel 214"/>
+    <w:qFormat/>
+    <w:rPr>
+      <w:rFonts w:cs="OpenSymbol"/>
+    </w:rPr>
+  </w:style>
+  <w:style w:type="character" w:styleId="ListLabel215">
+    <w:name w:val="ListLabel 215"/>
+    <w:qFormat/>
+    <w:rPr>
+      <w:rFonts w:cs="OpenSymbol"/>
+    </w:rPr>
+  </w:style>
+  <w:style w:type="character" w:styleId="ListLabel216">
+    <w:name w:val="ListLabel 216"/>
+    <w:qFormat/>
+    <w:rPr>
+      <w:rFonts w:cs="OpenSymbol"/>
+    </w:rPr>
+  </w:style>
+  <w:style w:type="character" w:styleId="ListLabel217">
+    <w:name w:val="ListLabel 217"/>
+    <w:qFormat/>
+    <w:rPr>
+      <w:rFonts w:cs="OpenSymbol"/>
+    </w:rPr>
+  </w:style>
+  <w:style w:type="character" w:styleId="ListLabel218">
+    <w:name w:val="ListLabel 218"/>
+    <w:qFormat/>
+    <w:rPr>
+      <w:rFonts w:cs="OpenSymbol"/>
+    </w:rPr>
+  </w:style>
+  <w:style w:type="character" w:styleId="ListLabel219">
+    <w:name w:val="ListLabel 219"/>
+    <w:qFormat/>
+    <w:rPr>
+      <w:rFonts w:cs="OpenSymbol"/>
+    </w:rPr>
+  </w:style>
+  <w:style w:type="character" w:styleId="ListLabel220">
+    <w:name w:val="ListLabel 220"/>
+    <w:qFormat/>
+    <w:rPr>
+      <w:rFonts w:cs="OpenSymbol"/>
+    </w:rPr>
+  </w:style>
+  <w:style w:type="character" w:styleId="ListLabel221">
+    <w:name w:val="ListLabel 221"/>
+    <w:qFormat/>
+    <w:rPr>
+      <w:rFonts w:cs="OpenSymbol"/>
+    </w:rPr>
+  </w:style>
+  <w:style w:type="character" w:styleId="ListLabel222">
+    <w:name w:val="ListLabel 222"/>
+    <w:qFormat/>
+    <w:rPr>
+      <w:rFonts w:cs="OpenSymbol"/>
+    </w:rPr>
+  </w:style>
+  <w:style w:type="character" w:styleId="ListLabel223">
+    <w:name w:val="ListLabel 223"/>
+    <w:qFormat/>
+    <w:rPr>
+      <w:rFonts w:cs="OpenSymbol"/>
+    </w:rPr>
+  </w:style>
+  <w:style w:type="character" w:styleId="ListLabel224">
+    <w:name w:val="ListLabel 224"/>
+    <w:qFormat/>
+    <w:rPr>
+      <w:rFonts w:cs="OpenSymbol"/>
+    </w:rPr>
+  </w:style>
+  <w:style w:type="character" w:styleId="ListLabel225">
+    <w:name w:val="ListLabel 225"/>
+    <w:qFormat/>
+    <w:rPr>
+      <w:rFonts w:cs="OpenSymbol"/>
+    </w:rPr>
+  </w:style>
   <w:style w:type="paragraph" w:styleId="Heading" w:customStyle="1">
     <w:name w:val="Heading"/>
     <w:basedOn w:val="Normal"/>

</xml_diff>

<commit_message>
added testBoxes vanilla exercise + other algorithms
</commit_message>
<xml_diff>
--- a/FreeCodeCamp.docx
+++ b/FreeCodeCamp.docx
@@ -7705,6 +7705,148 @@
     </w:p>
     <w:p>
       <w:pPr>
+        <w:shd w:val="clear" w:color="auto" w:fill="1E1E1E"/>
+        <w:spacing w:line="285" w:lineRule="atLeast"/>
+        <w:rPr>
+          <w:rFonts w:ascii="Consolas" w:eastAsia="Times New Roman" w:hAnsi="Consolas" w:cs="Times New Roman"/>
+          <w:color w:val="D4D4D4"/>
+          <w:sz w:val="21"/>
+          <w:szCs w:val="21"/>
+          <w:lang w:bidi="ar-SA"/>
+        </w:rPr>
+      </w:pPr>
+      <w:r>
+        <w:rPr>
+          <w:rFonts w:ascii="Consolas" w:eastAsia="Times New Roman" w:hAnsi="Consolas" w:cs="Times New Roman"/>
+          <w:color w:val="608B4E"/>
+          <w:sz w:val="21"/>
+          <w:szCs w:val="21"/>
+          <w:lang w:bidi="ar-SA"/>
+        </w:rPr>
+        <w:t>// document ready in vanilla javascript</w:t>
+      </w:r>
+    </w:p>
+    <w:p>
+      <w:pPr>
+        <w:shd w:val="clear" w:color="auto" w:fill="1E1E1E"/>
+        <w:spacing w:line="285" w:lineRule="atLeast"/>
+        <w:rPr>
+          <w:rFonts w:ascii="Consolas" w:eastAsia="Times New Roman" w:hAnsi="Consolas" w:cs="Times New Roman"/>
+          <w:color w:val="D4D4D4"/>
+          <w:sz w:val="21"/>
+          <w:szCs w:val="21"/>
+          <w:lang w:bidi="ar-SA"/>
+        </w:rPr>
+      </w:pPr>
+      <w:r>
+        <w:rPr>
+          <w:rFonts w:ascii="Consolas" w:eastAsia="Times New Roman" w:hAnsi="Consolas" w:cs="Times New Roman"/>
+          <w:color w:val="9CDCFE"/>
+          <w:sz w:val="21"/>
+          <w:szCs w:val="21"/>
+          <w:lang w:bidi="ar-SA"/>
+        </w:rPr>
+        <w:t>document</w:t>
+      </w:r>
+      <w:r>
+        <w:rPr>
+          <w:rFonts w:ascii="Consolas" w:eastAsia="Times New Roman" w:hAnsi="Consolas" w:cs="Times New Roman"/>
+          <w:color w:val="D4D4D4"/>
+          <w:sz w:val="21"/>
+          <w:szCs w:val="21"/>
+          <w:lang w:bidi="ar-SA"/>
+        </w:rPr>
+        <w:t>.</w:t>
+      </w:r>
+      <w:r>
+        <w:rPr>
+          <w:rFonts w:ascii="Consolas" w:eastAsia="Times New Roman" w:hAnsi="Consolas" w:cs="Times New Roman"/>
+          <w:color w:val="DCDCAA"/>
+          <w:sz w:val="21"/>
+          <w:szCs w:val="21"/>
+          <w:lang w:bidi="ar-SA"/>
+        </w:rPr>
+        <w:t>addEventListener</w:t>
+      </w:r>
+      <w:r>
+        <w:rPr>
+          <w:rFonts w:ascii="Consolas" w:eastAsia="Times New Roman" w:hAnsi="Consolas" w:cs="Times New Roman"/>
+          <w:color w:val="D4D4D4"/>
+          <w:sz w:val="21"/>
+          <w:szCs w:val="21"/>
+          <w:lang w:bidi="ar-SA"/>
+        </w:rPr>
+        <w:t>(</w:t>
+      </w:r>
+      <w:r>
+        <w:rPr>
+          <w:rFonts w:ascii="Consolas" w:eastAsia="Times New Roman" w:hAnsi="Consolas" w:cs="Times New Roman"/>
+          <w:color w:val="CE9178"/>
+          <w:sz w:val="21"/>
+          <w:szCs w:val="21"/>
+          <w:lang w:bidi="ar-SA"/>
+        </w:rPr>
+        <w:t>"DOMContentLoaded"</w:t>
+      </w:r>
+      <w:r>
+        <w:rPr>
+          <w:rFonts w:ascii="Consolas" w:eastAsia="Times New Roman" w:hAnsi="Consolas" w:cs="Times New Roman"/>
+          <w:color w:val="D4D4D4"/>
+          <w:sz w:val="21"/>
+          <w:szCs w:val="21"/>
+          <w:lang w:bidi="ar-SA"/>
+        </w:rPr>
+        <w:t xml:space="preserve">, </w:t>
+      </w:r>
+      <w:r>
+        <w:rPr>
+          <w:rFonts w:ascii="Consolas" w:eastAsia="Times New Roman" w:hAnsi="Consolas" w:cs="Times New Roman"/>
+          <w:color w:val="569CD6"/>
+          <w:sz w:val="21"/>
+          <w:szCs w:val="21"/>
+          <w:lang w:bidi="ar-SA"/>
+        </w:rPr>
+        <w:t>function</w:t>
+      </w:r>
+      <w:r>
+        <w:rPr>
+          <w:rFonts w:ascii="Consolas" w:eastAsia="Times New Roman" w:hAnsi="Consolas" w:cs="Times New Roman"/>
+          <w:color w:val="D4D4D4"/>
+          <w:sz w:val="21"/>
+          <w:szCs w:val="21"/>
+          <w:lang w:bidi="ar-SA"/>
+        </w:rPr>
+        <w:t>() {</w:t>
+      </w:r>
+      <w:r>
+        <w:rPr>
+          <w:rFonts w:ascii="Consolas" w:eastAsia="Times New Roman" w:hAnsi="Consolas" w:cs="Times New Roman"/>
+          <w:color w:val="D4D4D4"/>
+          <w:sz w:val="21"/>
+          <w:szCs w:val="21"/>
+          <w:lang w:bidi="ar-SA"/>
+        </w:rPr>
+        <w:t>// stuff}</w:t>
+      </w:r>
+      <w:bookmarkStart w:id="2" w:name="_GoBack"/>
+      <w:bookmarkEnd w:id="2"/>
+    </w:p>
+    <w:p>
+      <w:pPr>
+        <w:rPr>
+          <w:color w:val="auto"/>
+        </w:rPr>
+      </w:pPr>
+    </w:p>
+    <w:p>
+      <w:pPr>
+        <w:rPr>
+          <w:color w:val="auto"/>
+        </w:rPr>
+      </w:pPr>
+    </w:p>
+    <w:p>
+      <w:pPr>
         <w:rPr>
           <w:color w:val="auto"/>
           <w:u w:val="single"/>
@@ -8246,6 +8388,7 @@
         <w:rPr>
           <w:color w:val="auto"/>
         </w:rPr>
+        <w:lastRenderedPageBreak/>
         <w:t>Type: “GET”,</w:t>
       </w:r>
     </w:p>
@@ -8307,7 +8450,6 @@
         <w:rPr>
           <w:color w:val="auto"/>
         </w:rPr>
-        <w:lastRenderedPageBreak/>
         <w:t>}</w:t>
       </w:r>
     </w:p>
@@ -9579,6 +9721,7 @@
         <w:rPr>
           <w:color w:val="auto"/>
         </w:rPr>
+        <w:lastRenderedPageBreak/>
         <w:t xml:space="preserve">screen.availWidth, in pixels minus things like Windows Taskbar </w:t>
       </w:r>
     </w:p>
@@ -9644,7 +9787,6 @@
         <w:rPr>
           <w:color w:val="auto"/>
         </w:rPr>
-        <w:lastRenderedPageBreak/>
         <w:t xml:space="preserve">screen.pixelDepth, same as colorDepth for modern computers </w:t>
       </w:r>
     </w:p>
@@ -10113,6 +10255,7 @@
         <w:rPr>
           <w:color w:val="auto"/>
         </w:rPr>
+        <w:lastRenderedPageBreak/>
         <w:t>Navigator.onLine returns true is browser is online.</w:t>
       </w:r>
     </w:p>
@@ -10145,7 +10288,6 @@
         <w:rPr>
           <w:color w:val="auto"/>
         </w:rPr>
-        <w:lastRenderedPageBreak/>
         <w:t>Javascript Popup Boxes</w:t>
       </w:r>
     </w:p>
@@ -10548,6 +10690,7 @@
         <w:rPr>
           <w:color w:val="auto"/>
         </w:rPr>
+        <w:lastRenderedPageBreak/>
         <w:t xml:space="preserve">You’ll need to call the ReactJS headers and add this line to initiate your fundamental class. </w:t>
       </w:r>
       <w:r>
@@ -10606,7 +10749,6 @@
           <w:szCs w:val="21"/>
           <w:lang w:bidi="ar-SA"/>
         </w:rPr>
-        <w:lastRenderedPageBreak/>
         <w:t>import ReactDOM from 'react-dom';</w:t>
       </w:r>
     </w:p>
@@ -11301,6 +11443,7 @@
         <w:rPr>
           <w:rStyle w:val="kr"/>
         </w:rPr>
+        <w:lastRenderedPageBreak/>
         <w:t>const</w:t>
       </w:r>
       <w:r>
@@ -11515,7 +11658,6 @@
         <w:rPr>
           <w:rStyle w:val="HTMLCode"/>
         </w:rPr>
-        <w:lastRenderedPageBreak/>
         <w:t xml:space="preserve">  </w:t>
       </w:r>
       <w:r>
@@ -12115,6 +12257,7 @@
           <w:i/>
           <w:color w:val="auto"/>
         </w:rPr>
+        <w:lastRenderedPageBreak/>
         <w:t>We recommend naming props from the component's own point of view rather than the context in which it is being used.</w:t>
       </w:r>
     </w:p>
@@ -12129,7 +12272,6 @@
         <w:rPr>
           <w:color w:val="auto"/>
         </w:rPr>
-        <w:lastRenderedPageBreak/>
         <w:t xml:space="preserve">The big rule behind React is that props must </w:t>
       </w:r>
       <w:r>
@@ -12985,7 +13127,6 @@
         <w:rPr>
           <w:color w:val="auto"/>
         </w:rPr>
-        <w:lastRenderedPageBreak/>
         <w:t xml:space="preserve">So parent or child do </w:t>
       </w:r>
       <w:r>
@@ -14620,7 +14761,6 @@
           <w:color w:val="auto"/>
           <w:lang w:bidi="ar-SA"/>
         </w:rPr>
-        <w:lastRenderedPageBreak/>
         <w:t xml:space="preserve">If else inline can easily be done </w:t>
       </w:r>
       <w:r>
@@ -15405,13 +15545,7 @@
         <w:rPr>
           <w:color w:val="auto"/>
         </w:rPr>
-        <w:t xml:space="preserve">Keys serve as a hint to React but they don't get passed to your components. If you need the same value in your component, pass it explicitly </w:t>
-      </w:r>
-      <w:r>
-        <w:rPr>
-          <w:color w:val="auto"/>
-        </w:rPr>
-        <w:t>as a prop with a different name.</w:t>
+        <w:t>Keys serve as a hint to React but they don't get passed to your components. If you need the same value in your component, pass it explicitly as a prop with a different name.</w:t>
       </w:r>
     </w:p>
     <w:p>
@@ -16038,6 +16172,7 @@
         <w:rPr>
           <w:color w:val="auto"/>
         </w:rPr>
+        <w:lastRenderedPageBreak/>
         <w:t xml:space="preserve">In HTML, </w:t>
       </w:r>
       <w:r>
@@ -16052,33 +16187,26 @@
         <w:rPr>
           <w:color w:val="auto"/>
         </w:rPr>
-        <w:t xml:space="preserve"> creates a drop-down list. For example, this HTML crea</w:t>
-      </w:r>
-      <w:r>
-        <w:rPr>
-          <w:color w:val="auto"/>
-        </w:rPr>
-        <w:t>tes a drop-down list of flavors.</w:t>
-      </w:r>
-    </w:p>
-    <w:p>
-      <w:pPr>
-        <w:rPr>
-          <w:color w:val="auto"/>
-        </w:rPr>
-      </w:pPr>
-    </w:p>
-    <w:p>
-      <w:pPr>
-        <w:rPr>
-          <w:color w:val="auto"/>
-        </w:rPr>
-      </w:pPr>
-      <w:r>
-        <w:rPr>
-          <w:color w:val="auto"/>
-        </w:rPr>
-        <w:lastRenderedPageBreak/>
+        <w:t xml:space="preserve"> creates a drop-down list. For example, this HTML creates a drop-down list of flavors.</w:t>
+      </w:r>
+    </w:p>
+    <w:p>
+      <w:pPr>
+        <w:rPr>
+          <w:color w:val="auto"/>
+        </w:rPr>
+      </w:pPr>
+    </w:p>
+    <w:p>
+      <w:pPr>
+        <w:rPr>
+          <w:color w:val="auto"/>
+        </w:rPr>
+      </w:pPr>
+      <w:r>
+        <w:rPr>
+          <w:color w:val="auto"/>
+        </w:rPr>
         <w:t xml:space="preserve">Put this into your form, and you’ll be able to record your values. </w:t>
       </w:r>
     </w:p>
@@ -17234,14 +17362,7 @@
           <w:color w:val="auto"/>
           <w:lang w:bidi="ar-SA"/>
         </w:rPr>
-        <w:t>If you want more specialisation, you can call it another name other than children</w:t>
-      </w:r>
-      <w:r>
-        <w:rPr>
-          <w:color w:val="auto"/>
-          <w:lang w:bidi="ar-SA"/>
-        </w:rPr>
-        <w:t>.</w:t>
+        <w:t>If you want more specialisation, you can call it another name other than children.</w:t>
       </w:r>
     </w:p>
     <w:p>
@@ -17972,6 +18093,7 @@
           <w:szCs w:val="20"/>
           <w:lang w:bidi="ar-SA"/>
         </w:rPr>
+        <w:lastRenderedPageBreak/>
         <w:t xml:space="preserve">      }</w:t>
       </w:r>
     </w:p>
@@ -18128,7 +18250,6 @@
           <w:szCs w:val="20"/>
           <w:lang w:bidi="ar-SA"/>
         </w:rPr>
-        <w:lastRenderedPageBreak/>
         <w:t xml:space="preserve">  );</w:t>
       </w:r>
     </w:p>
@@ -18239,8 +18360,6 @@
           <w:lang w:bidi="ar-SA"/>
         </w:rPr>
       </w:pPr>
-      <w:bookmarkStart w:id="2" w:name="_GoBack"/>
-      <w:bookmarkEnd w:id="2"/>
     </w:p>
     <w:p>
       <w:pPr>

</xml_diff>